<commit_message>
chore: Update DAA LAB file
</commit_message>
<xml_diff>
--- a/Resources/Lab_File.docx
+++ b/Resources/Lab_File.docx
@@ -12,7 +12,7 @@
         <mc:AlternateContent>
           <mc:Choice Requires="wps">
             <w:drawing>
-              <wp:anchor behindDoc="0" distT="45085" distB="45085" distL="112395" distR="113665" simplePos="0" locked="0" layoutInCell="0" allowOverlap="1" relativeHeight="2" wp14:anchorId="0506D0F8">
+              <wp:anchor behindDoc="0" distT="43815" distB="45085" distL="111125" distR="113665" simplePos="0" locked="0" layoutInCell="0" allowOverlap="1" relativeHeight="2" wp14:anchorId="0506D0F8">
                 <wp:simplePos x="0" y="0"/>
                 <wp:positionH relativeFrom="margin">
                   <wp:align>center</wp:align>
@@ -71,19 +71,7 @@
                                 <w:szCs w:val="52"/>
                                 <w:u w:val="single"/>
                               </w:rPr>
-                              <w:t xml:space="preserve">Lab Exercise - </w:t>
-                            </w:r>
-                            <w:r>
-                              <w:rPr>
-                                <w:rFonts w:cs="DejaVuSans" w:ascii="Liberation Mono" w:hAnsi="Liberation Mono"/>
-                                <w:b/>
-                                <w:bCs/>
-                                <w:color w:val="000000"/>
-                                <w:sz w:val="52"/>
-                                <w:szCs w:val="52"/>
-                                <w:u w:val="single"/>
-                              </w:rPr>
-                              <w:t>1</w:t>
+                              <w:t>Lab Exercise - 1</w:t>
                             </w:r>
                           </w:p>
                           <w:p>
@@ -145,19 +133,7 @@
                           <w:szCs w:val="52"/>
                           <w:u w:val="single"/>
                         </w:rPr>
-                        <w:t xml:space="preserve">Lab Exercise - </w:t>
-                      </w:r>
-                      <w:r>
-                        <w:rPr>
-                          <w:rFonts w:cs="DejaVuSans" w:ascii="Liberation Mono" w:hAnsi="Liberation Mono"/>
-                          <w:b/>
-                          <w:bCs/>
-                          <w:color w:val="000000"/>
-                          <w:sz w:val="52"/>
-                          <w:szCs w:val="52"/>
-                          <w:u w:val="single"/>
-                        </w:rPr>
-                        <w:t>1</w:t>
+                        <w:t>Lab Exercise - 1</w:t>
                       </w:r>
                     </w:p>
                     <w:p>
@@ -410,15 +386,7 @@
                                 <w:sz w:val="44"/>
                                 <w:szCs w:val="44"/>
                               </w:rPr>
-                              <w:t>WAP in C</w:t>
-                            </w:r>
-                            <w:r>
-                              <w:rPr>
-                                <w:color w:val="000000"/>
-                                <w:sz w:val="44"/>
-                                <w:szCs w:val="44"/>
-                              </w:rPr>
-                              <w:t>++ to implement Bubble, Merge, Quick &amp; Insertion Sort and also evaluate time in each.</w:t>
+                              <w:t>WAP in C++ to implement Bubble, Merge, Quick &amp; Insertion Sort and also evaluate time in each.</w:t>
                             </w:r>
                           </w:p>
                         </w:txbxContent>
@@ -454,15 +422,7 @@
                           <w:sz w:val="44"/>
                           <w:szCs w:val="44"/>
                         </w:rPr>
-                        <w:t>WAP in C</w:t>
-                      </w:r>
-                      <w:r>
-                        <w:rPr>
-                          <w:color w:val="000000"/>
-                          <w:sz w:val="44"/>
-                          <w:szCs w:val="44"/>
-                        </w:rPr>
-                        <w:t>++ to implement Bubble, Merge, Quick &amp; Insertion Sort and also evaluate time in each.</w:t>
+                        <w:t>WAP in C++ to implement Bubble, Merge, Quick &amp; Insertion Sort and also evaluate time in each.</w:t>
                       </w:r>
                     </w:p>
                   </w:txbxContent>
@@ -564,7 +524,7 @@
         <mc:AlternateContent>
           <mc:Choice Requires="wps">
             <w:drawing>
-              <wp:anchor behindDoc="0" distT="0" distB="0" distL="0" distR="0" simplePos="0" locked="0" layoutInCell="1" allowOverlap="1" relativeHeight="9">
+              <wp:anchor behindDoc="0" distT="0" distB="0" distL="0" distR="0" simplePos="0" locked="0" layoutInCell="1" allowOverlap="1" relativeHeight="10">
                 <wp:simplePos x="0" y="0"/>
                 <wp:positionH relativeFrom="column">
                   <wp:posOffset>374015</wp:posOffset>
@@ -579,7 +539,7 @@
                 <a:graphic xmlns:a="http://schemas.openxmlformats.org/drawingml/2006/main">
                   <a:graphicData uri="http://schemas.microsoft.com/office/word/2010/wordprocessingShape">
                     <wps:wsp>
-                      <wps:cNvSpPr txBox="1"/>
+                      <wps:cNvSpPr/>
                       <wps:spPr>
                         <a:xfrm>
                           <a:off x="0" y="0"/>
@@ -593,32 +553,39 @@
                           <a:noFill/>
                         </a:ln>
                       </wps:spPr>
+                      <wps:style>
+                        <a:lnRef idx="0"/>
+                        <a:fillRef idx="0"/>
+                        <a:effectRef idx="0"/>
+                        <a:fontRef idx="minor"/>
+                      </wps:style>
                       <wps:txbx>
                         <w:txbxContent>
                           <w:p>
                             <w:pPr>
+                              <w:pStyle w:val="FrameContents"/>
                               <w:overflowPunct w:val="false"/>
-                              <w:spacing w:before="0" w:after="0" w:lineRule="auto" w:line="240"/>
-                              <w:ind w:left="720" w:hanging="720"/>
+                              <w:spacing w:lineRule="auto" w:line="240" w:before="0" w:after="0"/>
+                              <w:ind w:hanging="720" w:left="720"/>
                               <w:jc w:val="left"/>
                               <w:rPr/>
                             </w:pPr>
                             <w:r>
                               <w:rPr>
+                                <w:rFonts w:eastAsia="Calibri" w:cs="" w:cstheme="minorBidi" w:eastAsiaTheme="minorHAnsi"/>
+                                <w:b/>
+                                <w:bCs/>
+                                <w:color w:val="000000"/>
                                 <w:sz w:val="52"/>
                                 <w:szCs w:val="52"/>
                                 <w:u w:val="none"/>
-                                <w:b/>
-                                <w:bCs/>
-                                <w:rFonts w:asciiTheme="minorHAnsi" w:cstheme="minorBidi" w:eastAsiaTheme="minorHAnsi" w:hAnsiTheme="minorHAnsi" w:cs="Liberation Mono;Courier New" w:ascii="DejaVu Sans" w:hAnsi="DejaVu Sans"/>
-                                <w:color w:val="000000"/>
                               </w:rPr>
                               <w:t>1.  Bubble Sort</w:t>
                             </w:r>
                           </w:p>
                         </w:txbxContent>
                       </wps:txbx>
-                      <wps:bodyPr wrap="square" lIns="0" rIns="0" tIns="0" bIns="0" anchor="t">
+                      <wps:bodyPr lIns="0" rIns="0" tIns="0" bIns="0" anchor="t">
                         <a:noAutofit/>
                       </wps:bodyPr>
                     </wps:wsp>
@@ -629,40 +596,37 @@
           </mc:Choice>
           <mc:Fallback>
             <w:pict>
-              <v:shapetype id="_x0000_t202" coordsize="21600,21600" o:spt="202" path="m,l,21600l21600,21600l21600,xe">
-                <v:stroke joinstyle="miter"/>
-                <v:path gradientshapeok="t" o:connecttype="rect"/>
-              </v:shapetype>
-              <v:shape id="shape_0" ID="Text Frame 3" stroked="f" o:allowincell="f" style="position:absolute;margin-left:29.45pt;margin-top:5.8pt;width:237.3pt;height:50.75pt;mso-wrap-style:square;v-text-anchor:top" type="_x0000_t202">
+              <v:rect id="shape_0" ID="Text Frame 3" path="m0,0l-2147483645,0l-2147483645,-2147483646l0,-2147483646xe" stroked="f" o:allowincell="f" style="position:absolute;margin-left:29.45pt;margin-top:5.8pt;width:237.3pt;height:50.75pt;mso-wrap-style:square;v-text-anchor:top">
+                <v:fill o:detectmouseclick="t" on="false"/>
+                <v:stroke color="#3465a4" joinstyle="round" endcap="flat"/>
                 <v:textbox>
                   <w:txbxContent>
                     <w:p>
                       <w:pPr>
+                        <w:pStyle w:val="FrameContents"/>
                         <w:overflowPunct w:val="false"/>
-                        <w:spacing w:before="0" w:after="0" w:lineRule="auto" w:line="240"/>
-                        <w:ind w:left="720" w:hanging="720"/>
+                        <w:spacing w:lineRule="auto" w:line="240" w:before="0" w:after="0"/>
+                        <w:ind w:hanging="720" w:left="720"/>
                         <w:jc w:val="left"/>
                         <w:rPr/>
                       </w:pPr>
                       <w:r>
                         <w:rPr>
+                          <w:rFonts w:eastAsia="Calibri" w:cs="" w:cstheme="minorBidi" w:eastAsiaTheme="minorHAnsi"/>
+                          <w:b/>
+                          <w:bCs/>
+                          <w:color w:val="000000"/>
                           <w:sz w:val="52"/>
                           <w:szCs w:val="52"/>
                           <w:u w:val="none"/>
-                          <w:b/>
-                          <w:bCs/>
-                          <w:rFonts w:asciiTheme="minorHAnsi" w:cstheme="minorBidi" w:eastAsiaTheme="minorHAnsi" w:hAnsiTheme="minorHAnsi" w:cs="Liberation Mono;Courier New" w:ascii="DejaVu Sans" w:hAnsi="DejaVu Sans"/>
-                          <w:color w:val="000000"/>
                         </w:rPr>
                         <w:t>1.  Bubble Sort</w:t>
                       </w:r>
                     </w:p>
                   </w:txbxContent>
                 </v:textbox>
-                <v:fill o:detectmouseclick="t" on="false"/>
-                <v:stroke color="black" joinstyle="round" endcap="flat"/>
                 <w10:wrap type="none"/>
-              </v:shape>
+              </v:rect>
             </w:pict>
           </mc:Fallback>
         </mc:AlternateContent>
@@ -732,7 +696,7 @@
                 <a:graphic xmlns:a="http://schemas.openxmlformats.org/drawingml/2006/main">
                   <a:graphicData uri="http://schemas.microsoft.com/office/word/2010/wordprocessingShape">
                     <wps:wsp>
-                      <wps:cNvSpPr txBox="1"/>
+                      <wps:cNvSpPr/>
                       <wps:spPr>
                         <a:xfrm>
                           <a:off x="0" y="0"/>
@@ -746,27 +710,34 @@
                           <a:noFill/>
                         </a:ln>
                       </wps:spPr>
+                      <wps:style>
+                        <a:lnRef idx="0"/>
+                        <a:fillRef idx="0"/>
+                        <a:effectRef idx="0"/>
+                        <a:fontRef idx="minor"/>
+                      </wps:style>
                       <wps:txbx>
                         <w:txbxContent>
                           <w:p>
                             <w:pPr>
+                              <w:pStyle w:val="FrameContents"/>
                               <w:overflowPunct w:val="false"/>
-                              <w:spacing w:before="0" w:after="0" w:lineRule="auto" w:line="240"/>
+                              <w:spacing w:lineRule="auto" w:line="240" w:before="0" w:after="0"/>
                               <w:rPr/>
                             </w:pPr>
                             <w:r>
                               <w:rPr>
+                                <w:rFonts w:eastAsia="Calibri" w:cs="" w:cstheme="minorBidi" w:eastAsiaTheme="minorHAnsi"/>
+                                <w:color w:val="000000"/>
                                 <w:sz w:val="40"/>
                                 <w:szCs w:val="40"/>
-                                <w:rFonts w:asciiTheme="minorHAnsi" w:cstheme="minorBidi" w:eastAsiaTheme="minorHAnsi" w:hAnsiTheme="minorHAnsi" w:ascii="Copperplate Gothic Bold" w:hAnsi="Copperplate Gothic Bold" w:cs="Copperplate Gothic Bold"/>
-                                <w:color w:val="000000"/>
                               </w:rPr>
                               <w:t>Source_Code ::</w:t>
                             </w:r>
                           </w:p>
                         </w:txbxContent>
                       </wps:txbx>
-                      <wps:bodyPr wrap="square" lIns="0" rIns="0" tIns="0" bIns="0" anchor="t">
+                      <wps:bodyPr lIns="0" rIns="0" tIns="0" bIns="0" anchor="t">
                         <a:noAutofit/>
                       </wps:bodyPr>
                     </wps:wsp>
@@ -777,31 +748,32 @@
           </mc:Choice>
           <mc:Fallback>
             <w:pict>
-              <v:shape id="shape_0" ID="Text Frame 2" stroked="f" o:allowincell="f" style="position:absolute;margin-left:30.55pt;margin-top:-1.85pt;width:351.9pt;height:44.95pt;mso-wrap-style:square;v-text-anchor:top" type="_x0000_t202">
+              <v:rect id="shape_0" ID="Text Frame 2" path="m0,0l-2147483645,0l-2147483645,-2147483646l0,-2147483646xe" stroked="f" o:allowincell="f" style="position:absolute;margin-left:30.55pt;margin-top:-1.85pt;width:351.9pt;height:44.95pt;mso-wrap-style:square;v-text-anchor:top">
+                <v:fill o:detectmouseclick="t" on="false"/>
+                <v:stroke color="#3465a4" joinstyle="round" endcap="flat"/>
                 <v:textbox>
                   <w:txbxContent>
                     <w:p>
                       <w:pPr>
+                        <w:pStyle w:val="FrameContents"/>
                         <w:overflowPunct w:val="false"/>
-                        <w:spacing w:before="0" w:after="0" w:lineRule="auto" w:line="240"/>
+                        <w:spacing w:lineRule="auto" w:line="240" w:before="0" w:after="0"/>
                         <w:rPr/>
                       </w:pPr>
                       <w:r>
                         <w:rPr>
+                          <w:rFonts w:eastAsia="Calibri" w:cs="" w:cstheme="minorBidi" w:eastAsiaTheme="minorHAnsi"/>
+                          <w:color w:val="000000"/>
                           <w:sz w:val="40"/>
                           <w:szCs w:val="40"/>
-                          <w:rFonts w:asciiTheme="minorHAnsi" w:cstheme="minorBidi" w:eastAsiaTheme="minorHAnsi" w:hAnsiTheme="minorHAnsi" w:ascii="Copperplate Gothic Bold" w:hAnsi="Copperplate Gothic Bold" w:cs="Copperplate Gothic Bold"/>
-                          <w:color w:val="000000"/>
                         </w:rPr>
                         <w:t>Source_Code ::</w:t>
                       </w:r>
                     </w:p>
                   </w:txbxContent>
                 </v:textbox>
-                <v:fill o:detectmouseclick="t" on="false"/>
-                <v:stroke color="black" joinstyle="round" endcap="flat"/>
                 <w10:wrap type="none"/>
-              </v:shape>
+              </v:rect>
             </w:pict>
           </mc:Fallback>
         </mc:AlternateContent>
@@ -1891,7 +1863,7 @@
         <mc:AlternateContent>
           <mc:Choice Requires="wps">
             <w:drawing>
-              <wp:anchor behindDoc="0" distT="0" distB="0" distL="0" distR="0" simplePos="0" locked="0" layoutInCell="1" allowOverlap="1" relativeHeight="12">
+              <wp:anchor behindDoc="0" distT="0" distB="0" distL="0" distR="0" simplePos="0" locked="0" layoutInCell="1" allowOverlap="1" relativeHeight="16">
                 <wp:simplePos x="0" y="0"/>
                 <wp:positionH relativeFrom="column">
                   <wp:posOffset>267970</wp:posOffset>
@@ -1906,7 +1878,7 @@
                 <a:graphic xmlns:a="http://schemas.openxmlformats.org/drawingml/2006/main">
                   <a:graphicData uri="http://schemas.microsoft.com/office/word/2010/wordprocessingShape">
                     <wps:wsp>
-                      <wps:cNvSpPr txBox="1"/>
+                      <wps:cNvSpPr/>
                       <wps:spPr>
                         <a:xfrm>
                           <a:off x="0" y="0"/>
@@ -1920,27 +1892,34 @@
                           <a:noFill/>
                         </a:ln>
                       </wps:spPr>
+                      <wps:style>
+                        <a:lnRef idx="0"/>
+                        <a:fillRef idx="0"/>
+                        <a:effectRef idx="0"/>
+                        <a:fontRef idx="minor"/>
+                      </wps:style>
                       <wps:txbx>
                         <w:txbxContent>
                           <w:p>
                             <w:pPr>
+                              <w:pStyle w:val="FrameContents"/>
                               <w:overflowPunct w:val="false"/>
-                              <w:spacing w:before="0" w:after="0" w:lineRule="auto" w:line="240"/>
+                              <w:spacing w:lineRule="auto" w:line="240" w:before="0" w:after="0"/>
                               <w:rPr/>
                             </w:pPr>
                             <w:r>
                               <w:rPr>
+                                <w:rFonts w:eastAsia="Calibri" w:cs="" w:cstheme="minorBidi" w:eastAsiaTheme="minorHAnsi"/>
+                                <w:color w:val="000000"/>
                                 <w:sz w:val="40"/>
                                 <w:szCs w:val="40"/>
-                                <w:rFonts w:asciiTheme="minorHAnsi" w:cstheme="minorBidi" w:eastAsiaTheme="minorHAnsi" w:hAnsiTheme="minorHAnsi" w:ascii="Copperplate Gothic Bold" w:hAnsi="Copperplate Gothic Bold" w:cs="Copperplate Gothic Bold"/>
-                                <w:color w:val="000000"/>
                               </w:rPr>
                               <w:t>Output  ::</w:t>
                             </w:r>
                           </w:p>
                         </w:txbxContent>
                       </wps:txbx>
-                      <wps:bodyPr wrap="square" lIns="0" rIns="0" tIns="0" bIns="0" anchor="t">
+                      <wps:bodyPr lIns="0" rIns="0" tIns="0" bIns="0" anchor="t">
                         <a:noAutofit/>
                       </wps:bodyPr>
                     </wps:wsp>
@@ -1951,36 +1930,37 @@
           </mc:Choice>
           <mc:Fallback>
             <w:pict>
-              <v:shape id="shape_0" ID="Text Frame 6" stroked="f" o:allowincell="f" style="position:absolute;margin-left:21.1pt;margin-top:-39.65pt;width:351.9pt;height:44.95pt;mso-wrap-style:square;v-text-anchor:top" type="_x0000_t202">
+              <v:rect id="shape_0" ID="Text Frame 6" path="m0,0l-2147483645,0l-2147483645,-2147483646l0,-2147483646xe" stroked="f" o:allowincell="f" style="position:absolute;margin-left:21.1pt;margin-top:-39.65pt;width:351.9pt;height:44.95pt;mso-wrap-style:square;v-text-anchor:top">
+                <v:fill o:detectmouseclick="t" on="false"/>
+                <v:stroke color="#3465a4" joinstyle="round" endcap="flat"/>
                 <v:textbox>
                   <w:txbxContent>
                     <w:p>
                       <w:pPr>
+                        <w:pStyle w:val="FrameContents"/>
                         <w:overflowPunct w:val="false"/>
-                        <w:spacing w:before="0" w:after="0" w:lineRule="auto" w:line="240"/>
+                        <w:spacing w:lineRule="auto" w:line="240" w:before="0" w:after="0"/>
                         <w:rPr/>
                       </w:pPr>
                       <w:r>
                         <w:rPr>
+                          <w:rFonts w:eastAsia="Calibri" w:cs="" w:cstheme="minorBidi" w:eastAsiaTheme="minorHAnsi"/>
+                          <w:color w:val="000000"/>
                           <w:sz w:val="40"/>
                           <w:szCs w:val="40"/>
-                          <w:rFonts w:asciiTheme="minorHAnsi" w:cstheme="minorBidi" w:eastAsiaTheme="minorHAnsi" w:hAnsiTheme="minorHAnsi" w:ascii="Copperplate Gothic Bold" w:hAnsi="Copperplate Gothic Bold" w:cs="Copperplate Gothic Bold"/>
-                          <w:color w:val="000000"/>
                         </w:rPr>
                         <w:t>Output  ::</w:t>
                       </w:r>
                     </w:p>
                   </w:txbxContent>
                 </v:textbox>
-                <v:fill o:detectmouseclick="t" on="false"/>
-                <v:stroke color="black" joinstyle="round" endcap="flat"/>
                 <w10:wrap type="none"/>
-              </v:shape>
+              </v:rect>
             </w:pict>
           </mc:Fallback>
         </mc:AlternateContent>
         <w:drawing>
-          <wp:anchor behindDoc="0" distT="0" distB="0" distL="0" distR="0" simplePos="0" locked="0" layoutInCell="0" allowOverlap="1" relativeHeight="13">
+          <wp:anchor behindDoc="0" distT="0" distB="0" distL="0" distR="0" simplePos="0" locked="0" layoutInCell="0" allowOverlap="1" relativeHeight="18">
             <wp:simplePos x="0" y="0"/>
             <wp:positionH relativeFrom="column">
               <wp:posOffset>212090</wp:posOffset>
@@ -2040,7 +2020,7 @@
         <mc:AlternateContent>
           <mc:Choice Requires="wps">
             <w:drawing>
-              <wp:anchor behindDoc="0" distT="0" distB="0" distL="0" distR="0" simplePos="0" locked="0" layoutInCell="1" allowOverlap="1" relativeHeight="11">
+              <wp:anchor behindDoc="0" distT="0" distB="0" distL="0" distR="0" simplePos="0" locked="0" layoutInCell="1" allowOverlap="1" relativeHeight="14">
                 <wp:simplePos x="0" y="0"/>
                 <wp:positionH relativeFrom="column">
                   <wp:posOffset>480060</wp:posOffset>
@@ -2055,7 +2035,7 @@
                 <a:graphic xmlns:a="http://schemas.openxmlformats.org/drawingml/2006/main">
                   <a:graphicData uri="http://schemas.microsoft.com/office/word/2010/wordprocessingShape">
                     <wps:wsp>
-                      <wps:cNvSpPr txBox="1"/>
+                      <wps:cNvSpPr/>
                       <wps:spPr>
                         <a:xfrm>
                           <a:off x="0" y="0"/>
@@ -2069,32 +2049,39 @@
                           <a:noFill/>
                         </a:ln>
                       </wps:spPr>
+                      <wps:style>
+                        <a:lnRef idx="0"/>
+                        <a:fillRef idx="0"/>
+                        <a:effectRef idx="0"/>
+                        <a:fontRef idx="minor"/>
+                      </wps:style>
                       <wps:txbx>
                         <w:txbxContent>
                           <w:p>
                             <w:pPr>
+                              <w:pStyle w:val="FrameContents"/>
                               <w:overflowPunct w:val="false"/>
-                              <w:spacing w:before="0" w:after="0" w:lineRule="auto" w:line="240"/>
-                              <w:ind w:left="720" w:hanging="720"/>
+                              <w:spacing w:lineRule="auto" w:line="240" w:before="0" w:after="0"/>
+                              <w:ind w:hanging="720" w:left="720"/>
                               <w:jc w:val="left"/>
                               <w:rPr/>
                             </w:pPr>
                             <w:r>
                               <w:rPr>
+                                <w:rFonts w:eastAsia="Calibri" w:cs="" w:cstheme="minorBidi" w:eastAsiaTheme="minorHAnsi"/>
+                                <w:b/>
+                                <w:bCs/>
+                                <w:color w:val="000000"/>
                                 <w:sz w:val="52"/>
                                 <w:szCs w:val="52"/>
                                 <w:u w:val="none"/>
-                                <w:b/>
-                                <w:bCs/>
-                                <w:rFonts w:asciiTheme="minorHAnsi" w:cstheme="minorBidi" w:eastAsiaTheme="minorHAnsi" w:hAnsiTheme="minorHAnsi" w:cs="Liberation Mono;Courier New" w:ascii="DejaVu Sans" w:hAnsi="DejaVu Sans"/>
-                                <w:color w:val="000000"/>
                               </w:rPr>
                               <w:t>2.  Merge Sort</w:t>
                             </w:r>
                           </w:p>
                         </w:txbxContent>
                       </wps:txbx>
-                      <wps:bodyPr wrap="square" lIns="0" rIns="0" tIns="0" bIns="0" anchor="t">
+                      <wps:bodyPr lIns="0" rIns="0" tIns="0" bIns="0" anchor="t">
                         <a:noAutofit/>
                       </wps:bodyPr>
                     </wps:wsp>
@@ -2105,36 +2092,37 @@
           </mc:Choice>
           <mc:Fallback>
             <w:pict>
-              <v:shape id="shape_0" ID="Text Frame 5" stroked="f" o:allowincell="f" style="position:absolute;margin-left:37.8pt;margin-top:19.9pt;width:237.3pt;height:50.75pt;mso-wrap-style:square;v-text-anchor:top" type="_x0000_t202">
+              <v:rect id="shape_0" ID="Text Frame 5" path="m0,0l-2147483645,0l-2147483645,-2147483646l0,-2147483646xe" stroked="f" o:allowincell="f" style="position:absolute;margin-left:37.8pt;margin-top:19.9pt;width:237.3pt;height:50.75pt;mso-wrap-style:square;v-text-anchor:top">
+                <v:fill o:detectmouseclick="t" on="false"/>
+                <v:stroke color="#3465a4" joinstyle="round" endcap="flat"/>
                 <v:textbox>
                   <w:txbxContent>
                     <w:p>
                       <w:pPr>
+                        <w:pStyle w:val="FrameContents"/>
                         <w:overflowPunct w:val="false"/>
-                        <w:spacing w:before="0" w:after="0" w:lineRule="auto" w:line="240"/>
-                        <w:ind w:left="720" w:hanging="720"/>
+                        <w:spacing w:lineRule="auto" w:line="240" w:before="0" w:after="0"/>
+                        <w:ind w:hanging="720" w:left="720"/>
                         <w:jc w:val="left"/>
                         <w:rPr/>
                       </w:pPr>
                       <w:r>
                         <w:rPr>
+                          <w:rFonts w:eastAsia="Calibri" w:cs="" w:cstheme="minorBidi" w:eastAsiaTheme="minorHAnsi"/>
+                          <w:b/>
+                          <w:bCs/>
+                          <w:color w:val="000000"/>
                           <w:sz w:val="52"/>
                           <w:szCs w:val="52"/>
                           <w:u w:val="none"/>
-                          <w:b/>
-                          <w:bCs/>
-                          <w:rFonts w:asciiTheme="minorHAnsi" w:cstheme="minorBidi" w:eastAsiaTheme="minorHAnsi" w:hAnsiTheme="minorHAnsi" w:cs="Liberation Mono;Courier New" w:ascii="DejaVu Sans" w:hAnsi="DejaVu Sans"/>
-                          <w:color w:val="000000"/>
                         </w:rPr>
                         <w:t>2.  Merge Sort</w:t>
                       </w:r>
                     </w:p>
                   </w:txbxContent>
                 </v:textbox>
-                <v:fill o:detectmouseclick="t" on="false"/>
-                <v:stroke color="black" joinstyle="round" endcap="flat"/>
                 <w10:wrap type="none"/>
-              </v:shape>
+              </v:rect>
             </w:pict>
           </mc:Fallback>
         </mc:AlternateContent>
@@ -2171,7 +2159,7 @@
         <mc:AlternateContent>
           <mc:Choice Requires="wps">
             <w:drawing>
-              <wp:anchor behindDoc="0" distT="0" distB="0" distL="0" distR="0" simplePos="0" locked="0" layoutInCell="1" allowOverlap="1" relativeHeight="10">
+              <wp:anchor behindDoc="0" distT="0" distB="0" distL="0" distR="0" simplePos="0" locked="0" layoutInCell="1" allowOverlap="1" relativeHeight="12">
                 <wp:simplePos x="0" y="0"/>
                 <wp:positionH relativeFrom="column">
                   <wp:posOffset>534670</wp:posOffset>
@@ -2186,7 +2174,7 @@
                 <a:graphic xmlns:a="http://schemas.openxmlformats.org/drawingml/2006/main">
                   <a:graphicData uri="http://schemas.microsoft.com/office/word/2010/wordprocessingShape">
                     <wps:wsp>
-                      <wps:cNvSpPr txBox="1"/>
+                      <wps:cNvSpPr/>
                       <wps:spPr>
                         <a:xfrm>
                           <a:off x="0" y="0"/>
@@ -2200,27 +2188,34 @@
                           <a:noFill/>
                         </a:ln>
                       </wps:spPr>
+                      <wps:style>
+                        <a:lnRef idx="0"/>
+                        <a:fillRef idx="0"/>
+                        <a:effectRef idx="0"/>
+                        <a:fontRef idx="minor"/>
+                      </wps:style>
                       <wps:txbx>
                         <w:txbxContent>
                           <w:p>
                             <w:pPr>
+                              <w:pStyle w:val="FrameContents"/>
                               <w:overflowPunct w:val="false"/>
-                              <w:spacing w:before="0" w:after="0" w:lineRule="auto" w:line="240"/>
+                              <w:spacing w:lineRule="auto" w:line="240" w:before="0" w:after="0"/>
                               <w:rPr/>
                             </w:pPr>
                             <w:r>
                               <w:rPr>
+                                <w:rFonts w:eastAsia="Calibri" w:cs="" w:cstheme="minorBidi" w:eastAsiaTheme="minorHAnsi"/>
+                                <w:color w:val="000000"/>
                                 <w:sz w:val="40"/>
                                 <w:szCs w:val="40"/>
-                                <w:rFonts w:asciiTheme="minorHAnsi" w:cstheme="minorBidi" w:eastAsiaTheme="minorHAnsi" w:hAnsiTheme="minorHAnsi" w:ascii="Copperplate Gothic Bold" w:hAnsi="Copperplate Gothic Bold" w:cs="Copperplate Gothic Bold"/>
-                                <w:color w:val="000000"/>
                               </w:rPr>
                               <w:t>Source_Code ::</w:t>
                             </w:r>
                           </w:p>
                         </w:txbxContent>
                       </wps:txbx>
-                      <wps:bodyPr wrap="square" lIns="0" rIns="0" tIns="0" bIns="0" anchor="t">
+                      <wps:bodyPr lIns="0" rIns="0" tIns="0" bIns="0" anchor="t">
                         <a:noAutofit/>
                       </wps:bodyPr>
                     </wps:wsp>
@@ -2231,31 +2226,32 @@
           </mc:Choice>
           <mc:Fallback>
             <w:pict>
-              <v:shape id="shape_0" ID="Text Frame 4" stroked="f" o:allowincell="f" style="position:absolute;margin-left:42.1pt;margin-top:-16.8pt;width:351.9pt;height:44.95pt;mso-wrap-style:square;v-text-anchor:top" type="_x0000_t202">
+              <v:rect id="shape_0" ID="Text Frame 4" path="m0,0l-2147483645,0l-2147483645,-2147483646l0,-2147483646xe" stroked="f" o:allowincell="f" style="position:absolute;margin-left:42.1pt;margin-top:-16.8pt;width:351.9pt;height:44.95pt;mso-wrap-style:square;v-text-anchor:top">
+                <v:fill o:detectmouseclick="t" on="false"/>
+                <v:stroke color="#3465a4" joinstyle="round" endcap="flat"/>
                 <v:textbox>
                   <w:txbxContent>
                     <w:p>
                       <w:pPr>
+                        <w:pStyle w:val="FrameContents"/>
                         <w:overflowPunct w:val="false"/>
-                        <w:spacing w:before="0" w:after="0" w:lineRule="auto" w:line="240"/>
+                        <w:spacing w:lineRule="auto" w:line="240" w:before="0" w:after="0"/>
                         <w:rPr/>
                       </w:pPr>
                       <w:r>
                         <w:rPr>
+                          <w:rFonts w:eastAsia="Calibri" w:cs="" w:cstheme="minorBidi" w:eastAsiaTheme="minorHAnsi"/>
+                          <w:color w:val="000000"/>
                           <w:sz w:val="40"/>
                           <w:szCs w:val="40"/>
-                          <w:rFonts w:asciiTheme="minorHAnsi" w:cstheme="minorBidi" w:eastAsiaTheme="minorHAnsi" w:hAnsiTheme="minorHAnsi" w:ascii="Copperplate Gothic Bold" w:hAnsi="Copperplate Gothic Bold" w:cs="Copperplate Gothic Bold"/>
-                          <w:color w:val="000000"/>
                         </w:rPr>
                         <w:t>Source_Code ::</w:t>
                       </w:r>
                     </w:p>
                   </w:txbxContent>
                 </v:textbox>
-                <v:fill o:detectmouseclick="t" on="false"/>
-                <v:stroke color="black" joinstyle="round" endcap="flat"/>
                 <w10:wrap type="none"/>
-              </v:shape>
+              </v:rect>
             </w:pict>
           </mc:Fallback>
         </mc:AlternateContent>
@@ -4101,7 +4097,7 @@
         <mc:AlternateContent>
           <mc:Choice Requires="wps">
             <w:drawing>
-              <wp:anchor behindDoc="0" distT="0" distB="0" distL="0" distR="0" simplePos="0" locked="0" layoutInCell="1" allowOverlap="1" relativeHeight="19">
+              <wp:anchor behindDoc="0" distT="0" distB="0" distL="0" distR="0" simplePos="0" locked="0" layoutInCell="1" allowOverlap="1" relativeHeight="29">
                 <wp:simplePos x="0" y="0"/>
                 <wp:positionH relativeFrom="column">
                   <wp:posOffset>455930</wp:posOffset>
@@ -4116,7 +4112,7 @@
                 <a:graphic xmlns:a="http://schemas.openxmlformats.org/drawingml/2006/main">
                   <a:graphicData uri="http://schemas.microsoft.com/office/word/2010/wordprocessingShape">
                     <wps:wsp>
-                      <wps:cNvSpPr txBox="1"/>
+                      <wps:cNvSpPr/>
                       <wps:spPr>
                         <a:xfrm>
                           <a:off x="0" y="0"/>
@@ -4130,27 +4126,34 @@
                           <a:noFill/>
                         </a:ln>
                       </wps:spPr>
+                      <wps:style>
+                        <a:lnRef idx="0"/>
+                        <a:fillRef idx="0"/>
+                        <a:effectRef idx="0"/>
+                        <a:fontRef idx="minor"/>
+                      </wps:style>
                       <wps:txbx>
                         <w:txbxContent>
                           <w:p>
                             <w:pPr>
+                              <w:pStyle w:val="FrameContents"/>
                               <w:overflowPunct w:val="false"/>
-                              <w:spacing w:before="0" w:after="0" w:lineRule="auto" w:line="240"/>
+                              <w:spacing w:lineRule="auto" w:line="240" w:before="0" w:after="0"/>
                               <w:rPr/>
                             </w:pPr>
                             <w:r>
                               <w:rPr>
+                                <w:rFonts w:eastAsia="Calibri" w:cs="" w:cstheme="minorBidi" w:eastAsiaTheme="minorHAnsi"/>
+                                <w:color w:val="000000"/>
                                 <w:sz w:val="40"/>
                                 <w:szCs w:val="40"/>
-                                <w:rFonts w:asciiTheme="minorHAnsi" w:cstheme="minorBidi" w:eastAsiaTheme="minorHAnsi" w:hAnsiTheme="minorHAnsi" w:ascii="Copperplate Gothic Bold" w:hAnsi="Copperplate Gothic Bold" w:cs="Copperplate Gothic Bold"/>
-                                <w:color w:val="000000"/>
                               </w:rPr>
                               <w:t>Output  ::</w:t>
                             </w:r>
                           </w:p>
                         </w:txbxContent>
                       </wps:txbx>
-                      <wps:bodyPr wrap="square" lIns="0" rIns="0" tIns="0" bIns="0" anchor="t">
+                      <wps:bodyPr lIns="0" rIns="0" tIns="0" bIns="0" anchor="t">
                         <a:noAutofit/>
                       </wps:bodyPr>
                     </wps:wsp>
@@ -4161,31 +4164,32 @@
           </mc:Choice>
           <mc:Fallback>
             <w:pict>
-              <v:shape id="shape_0" ID="Text Frame 7" stroked="f" o:allowincell="f" style="position:absolute;margin-left:35.9pt;margin-top:0.3pt;width:351.9pt;height:44.95pt;mso-wrap-style:square;v-text-anchor:top" type="_x0000_t202">
+              <v:rect id="shape_0" ID="Text Frame 7" path="m0,0l-2147483645,0l-2147483645,-2147483646l0,-2147483646xe" stroked="f" o:allowincell="f" style="position:absolute;margin-left:35.9pt;margin-top:0.3pt;width:351.9pt;height:44.95pt;mso-wrap-style:square;v-text-anchor:top">
+                <v:fill o:detectmouseclick="t" on="false"/>
+                <v:stroke color="#3465a4" joinstyle="round" endcap="flat"/>
                 <v:textbox>
                   <w:txbxContent>
                     <w:p>
                       <w:pPr>
+                        <w:pStyle w:val="FrameContents"/>
                         <w:overflowPunct w:val="false"/>
-                        <w:spacing w:before="0" w:after="0" w:lineRule="auto" w:line="240"/>
+                        <w:spacing w:lineRule="auto" w:line="240" w:before="0" w:after="0"/>
                         <w:rPr/>
                       </w:pPr>
                       <w:r>
                         <w:rPr>
+                          <w:rFonts w:eastAsia="Calibri" w:cs="" w:cstheme="minorBidi" w:eastAsiaTheme="minorHAnsi"/>
+                          <w:color w:val="000000"/>
                           <w:sz w:val="40"/>
                           <w:szCs w:val="40"/>
-                          <w:rFonts w:asciiTheme="minorHAnsi" w:cstheme="minorBidi" w:eastAsiaTheme="minorHAnsi" w:hAnsiTheme="minorHAnsi" w:ascii="Copperplate Gothic Bold" w:hAnsi="Copperplate Gothic Bold" w:cs="Copperplate Gothic Bold"/>
-                          <w:color w:val="000000"/>
                         </w:rPr>
                         <w:t>Output  ::</w:t>
                       </w:r>
                     </w:p>
                   </w:txbxContent>
                 </v:textbox>
-                <v:fill o:detectmouseclick="t" on="false"/>
-                <v:stroke color="black" joinstyle="round" endcap="flat"/>
                 <w10:wrap type="none"/>
-              </v:shape>
+              </v:rect>
             </w:pict>
           </mc:Fallback>
         </mc:AlternateContent>
@@ -4201,7 +4205,7 @@
       <w:r>
         <w:rPr/>
         <w:drawing>
-          <wp:anchor behindDoc="0" distT="0" distB="0" distL="0" distR="0" simplePos="0" locked="0" layoutInCell="0" allowOverlap="1" relativeHeight="20">
+          <wp:anchor behindDoc="0" distT="0" distB="0" distL="0" distR="0" simplePos="0" locked="0" layoutInCell="0" allowOverlap="1" relativeHeight="31">
             <wp:simplePos x="0" y="0"/>
             <wp:positionH relativeFrom="column">
               <wp:posOffset>476250</wp:posOffset>
@@ -4271,7 +4275,7 @@
         <mc:AlternateContent>
           <mc:Choice Requires="wps">
             <w:drawing>
-              <wp:anchor behindDoc="0" distT="0" distB="0" distL="0" distR="0" simplePos="0" locked="0" layoutInCell="1" allowOverlap="1" relativeHeight="18">
+              <wp:anchor behindDoc="0" distT="0" distB="0" distL="0" distR="0" simplePos="0" locked="0" layoutInCell="1" allowOverlap="1" relativeHeight="27">
                 <wp:simplePos x="0" y="0"/>
                 <wp:positionH relativeFrom="column">
                   <wp:posOffset>403860</wp:posOffset>
@@ -4286,7 +4290,7 @@
                 <a:graphic xmlns:a="http://schemas.openxmlformats.org/drawingml/2006/main">
                   <a:graphicData uri="http://schemas.microsoft.com/office/word/2010/wordprocessingShape">
                     <wps:wsp>
-                      <wps:cNvSpPr txBox="1"/>
+                      <wps:cNvSpPr/>
                       <wps:spPr>
                         <a:xfrm>
                           <a:off x="0" y="0"/>
@@ -4300,32 +4304,39 @@
                           <a:noFill/>
                         </a:ln>
                       </wps:spPr>
+                      <wps:style>
+                        <a:lnRef idx="0"/>
+                        <a:fillRef idx="0"/>
+                        <a:effectRef idx="0"/>
+                        <a:fontRef idx="minor"/>
+                      </wps:style>
                       <wps:txbx>
                         <w:txbxContent>
                           <w:p>
                             <w:pPr>
+                              <w:pStyle w:val="FrameContents"/>
                               <w:overflowPunct w:val="false"/>
-                              <w:spacing w:before="0" w:after="0" w:lineRule="auto" w:line="240"/>
-                              <w:ind w:left="720" w:hanging="720"/>
+                              <w:spacing w:lineRule="auto" w:line="240" w:before="0" w:after="0"/>
+                              <w:ind w:hanging="720" w:left="720"/>
                               <w:jc w:val="left"/>
                               <w:rPr/>
                             </w:pPr>
                             <w:r>
                               <w:rPr>
+                                <w:rFonts w:eastAsia="Calibri" w:cs="" w:cstheme="minorBidi" w:eastAsiaTheme="minorHAnsi"/>
+                                <w:b/>
+                                <w:bCs/>
+                                <w:color w:val="000000"/>
                                 <w:sz w:val="52"/>
                                 <w:szCs w:val="52"/>
                                 <w:u w:val="none"/>
-                                <w:b/>
-                                <w:bCs/>
-                                <w:rFonts w:asciiTheme="minorHAnsi" w:cstheme="minorBidi" w:eastAsiaTheme="minorHAnsi" w:hAnsiTheme="minorHAnsi" w:cs="Liberation Mono;Courier New" w:ascii="DejaVu Sans" w:hAnsi="DejaVu Sans"/>
-                                <w:color w:val="000000"/>
                               </w:rPr>
                               <w:t>3.  Quick Sort</w:t>
                             </w:r>
                           </w:p>
                         </w:txbxContent>
                       </wps:txbx>
-                      <wps:bodyPr wrap="square" lIns="0" rIns="0" tIns="0" bIns="0" anchor="t">
+                      <wps:bodyPr lIns="0" rIns="0" tIns="0" bIns="0" anchor="t">
                         <a:noAutofit/>
                       </wps:bodyPr>
                     </wps:wsp>
@@ -4336,36 +4347,37 @@
           </mc:Choice>
           <mc:Fallback>
             <w:pict>
-              <v:shape id="shape_0" ID="Text Frame 12" stroked="f" o:allowincell="f" style="position:absolute;margin-left:31.8pt;margin-top:-0.85pt;width:237.3pt;height:50.75pt;mso-wrap-style:square;v-text-anchor:top" type="_x0000_t202">
+              <v:rect id="shape_0" ID="Text Frame 12" path="m0,0l-2147483645,0l-2147483645,-2147483646l0,-2147483646xe" stroked="f" o:allowincell="f" style="position:absolute;margin-left:31.8pt;margin-top:-0.85pt;width:237.3pt;height:50.75pt;mso-wrap-style:square;v-text-anchor:top">
+                <v:fill o:detectmouseclick="t" on="false"/>
+                <v:stroke color="#3465a4" joinstyle="round" endcap="flat"/>
                 <v:textbox>
                   <w:txbxContent>
                     <w:p>
                       <w:pPr>
+                        <w:pStyle w:val="FrameContents"/>
                         <w:overflowPunct w:val="false"/>
-                        <w:spacing w:before="0" w:after="0" w:lineRule="auto" w:line="240"/>
-                        <w:ind w:left="720" w:hanging="720"/>
+                        <w:spacing w:lineRule="auto" w:line="240" w:before="0" w:after="0"/>
+                        <w:ind w:hanging="720" w:left="720"/>
                         <w:jc w:val="left"/>
                         <w:rPr/>
                       </w:pPr>
                       <w:r>
                         <w:rPr>
+                          <w:rFonts w:eastAsia="Calibri" w:cs="" w:cstheme="minorBidi" w:eastAsiaTheme="minorHAnsi"/>
+                          <w:b/>
+                          <w:bCs/>
+                          <w:color w:val="000000"/>
                           <w:sz w:val="52"/>
                           <w:szCs w:val="52"/>
                           <w:u w:val="none"/>
-                          <w:b/>
-                          <w:bCs/>
-                          <w:rFonts w:asciiTheme="minorHAnsi" w:cstheme="minorBidi" w:eastAsiaTheme="minorHAnsi" w:hAnsiTheme="minorHAnsi" w:cs="Liberation Mono;Courier New" w:ascii="DejaVu Sans" w:hAnsi="DejaVu Sans"/>
-                          <w:color w:val="000000"/>
                         </w:rPr>
                         <w:t>3.  Quick Sort</w:t>
                       </w:r>
                     </w:p>
                   </w:txbxContent>
                 </v:textbox>
-                <v:fill o:detectmouseclick="t" on="false"/>
-                <v:stroke color="black" joinstyle="round" endcap="flat"/>
                 <w10:wrap type="none"/>
-              </v:shape>
+              </v:rect>
             </w:pict>
           </mc:Fallback>
         </mc:AlternateContent>
@@ -4392,7 +4404,7 @@
         <mc:AlternateContent>
           <mc:Choice Requires="wps">
             <w:drawing>
-              <wp:anchor behindDoc="0" distT="0" distB="0" distL="0" distR="0" simplePos="0" locked="0" layoutInCell="1" allowOverlap="1" relativeHeight="17">
+              <wp:anchor behindDoc="0" distT="0" distB="0" distL="0" distR="0" simplePos="0" locked="0" layoutInCell="1" allowOverlap="1" relativeHeight="25">
                 <wp:simplePos x="0" y="0"/>
                 <wp:positionH relativeFrom="column">
                   <wp:posOffset>399415</wp:posOffset>
@@ -4407,7 +4419,7 @@
                 <a:graphic xmlns:a="http://schemas.openxmlformats.org/drawingml/2006/main">
                   <a:graphicData uri="http://schemas.microsoft.com/office/word/2010/wordprocessingShape">
                     <wps:wsp>
-                      <wps:cNvSpPr txBox="1"/>
+                      <wps:cNvSpPr/>
                       <wps:spPr>
                         <a:xfrm>
                           <a:off x="0" y="0"/>
@@ -4421,27 +4433,34 @@
                           <a:noFill/>
                         </a:ln>
                       </wps:spPr>
+                      <wps:style>
+                        <a:lnRef idx="0"/>
+                        <a:fillRef idx="0"/>
+                        <a:effectRef idx="0"/>
+                        <a:fontRef idx="minor"/>
+                      </wps:style>
                       <wps:txbx>
                         <w:txbxContent>
                           <w:p>
                             <w:pPr>
+                              <w:pStyle w:val="FrameContents"/>
                               <w:overflowPunct w:val="false"/>
-                              <w:spacing w:before="0" w:after="0" w:lineRule="auto" w:line="240"/>
+                              <w:spacing w:lineRule="auto" w:line="240" w:before="0" w:after="0"/>
                               <w:rPr/>
                             </w:pPr>
                             <w:r>
                               <w:rPr>
+                                <w:rFonts w:eastAsia="Calibri" w:cs="" w:cstheme="minorBidi" w:eastAsiaTheme="minorHAnsi"/>
+                                <w:color w:val="000000"/>
                                 <w:sz w:val="40"/>
                                 <w:szCs w:val="40"/>
-                                <w:rFonts w:asciiTheme="minorHAnsi" w:cstheme="minorBidi" w:eastAsiaTheme="minorHAnsi" w:hAnsiTheme="minorHAnsi" w:ascii="Copperplate Gothic Bold" w:hAnsi="Copperplate Gothic Bold" w:cs="Copperplate Gothic Bold"/>
-                                <w:color w:val="000000"/>
                               </w:rPr>
                               <w:t>Source_Code ::</w:t>
                             </w:r>
                           </w:p>
                         </w:txbxContent>
                       </wps:txbx>
-                      <wps:bodyPr wrap="square" lIns="0" rIns="0" tIns="0" bIns="0" anchor="t">
+                      <wps:bodyPr lIns="0" rIns="0" tIns="0" bIns="0" anchor="t">
                         <a:noAutofit/>
                       </wps:bodyPr>
                     </wps:wsp>
@@ -4452,31 +4471,32 @@
           </mc:Choice>
           <mc:Fallback>
             <w:pict>
-              <v:shape id="shape_0" ID="Text Frame 11" stroked="f" o:allowincell="f" style="position:absolute;margin-left:31.45pt;margin-top:1.4pt;width:351.9pt;height:44.95pt;mso-wrap-style:square;v-text-anchor:top" type="_x0000_t202">
+              <v:rect id="shape_0" ID="Text Frame 11" path="m0,0l-2147483645,0l-2147483645,-2147483646l0,-2147483646xe" stroked="f" o:allowincell="f" style="position:absolute;margin-left:31.45pt;margin-top:1.4pt;width:351.9pt;height:44.95pt;mso-wrap-style:square;v-text-anchor:top">
+                <v:fill o:detectmouseclick="t" on="false"/>
+                <v:stroke color="#3465a4" joinstyle="round" endcap="flat"/>
                 <v:textbox>
                   <w:txbxContent>
                     <w:p>
                       <w:pPr>
+                        <w:pStyle w:val="FrameContents"/>
                         <w:overflowPunct w:val="false"/>
-                        <w:spacing w:before="0" w:after="0" w:lineRule="auto" w:line="240"/>
+                        <w:spacing w:lineRule="auto" w:line="240" w:before="0" w:after="0"/>
                         <w:rPr/>
                       </w:pPr>
                       <w:r>
                         <w:rPr>
+                          <w:rFonts w:eastAsia="Calibri" w:cs="" w:cstheme="minorBidi" w:eastAsiaTheme="minorHAnsi"/>
+                          <w:color w:val="000000"/>
                           <w:sz w:val="40"/>
                           <w:szCs w:val="40"/>
-                          <w:rFonts w:asciiTheme="minorHAnsi" w:cstheme="minorBidi" w:eastAsiaTheme="minorHAnsi" w:hAnsiTheme="minorHAnsi" w:ascii="Copperplate Gothic Bold" w:hAnsi="Copperplate Gothic Bold" w:cs="Copperplate Gothic Bold"/>
-                          <w:color w:val="000000"/>
                         </w:rPr>
                         <w:t>Source_Code ::</w:t>
                       </w:r>
                     </w:p>
                   </w:txbxContent>
                 </v:textbox>
-                <v:fill o:detectmouseclick="t" on="false"/>
-                <v:stroke color="black" joinstyle="round" endcap="flat"/>
                 <w10:wrap type="none"/>
-              </v:shape>
+              </v:rect>
             </w:pict>
           </mc:Fallback>
         </mc:AlternateContent>
@@ -5732,7 +5752,7 @@
         <mc:AlternateContent>
           <mc:Choice Requires="wps">
             <w:drawing>
-              <wp:anchor behindDoc="0" distT="0" distB="0" distL="0" distR="0" simplePos="0" locked="0" layoutInCell="1" allowOverlap="1" relativeHeight="21">
+              <wp:anchor behindDoc="0" distT="0" distB="0" distL="0" distR="0" simplePos="0" locked="0" layoutInCell="1" allowOverlap="1" relativeHeight="32">
                 <wp:simplePos x="0" y="0"/>
                 <wp:positionH relativeFrom="column">
                   <wp:posOffset>490855</wp:posOffset>
@@ -5747,7 +5767,7 @@
                 <a:graphic xmlns:a="http://schemas.openxmlformats.org/drawingml/2006/main">
                   <a:graphicData uri="http://schemas.microsoft.com/office/word/2010/wordprocessingShape">
                     <wps:wsp>
-                      <wps:cNvSpPr txBox="1"/>
+                      <wps:cNvSpPr/>
                       <wps:spPr>
                         <a:xfrm>
                           <a:off x="0" y="0"/>
@@ -5761,27 +5781,34 @@
                           <a:noFill/>
                         </a:ln>
                       </wps:spPr>
+                      <wps:style>
+                        <a:lnRef idx="0"/>
+                        <a:fillRef idx="0"/>
+                        <a:effectRef idx="0"/>
+                        <a:fontRef idx="minor"/>
+                      </wps:style>
                       <wps:txbx>
                         <w:txbxContent>
                           <w:p>
                             <w:pPr>
+                              <w:pStyle w:val="FrameContents"/>
                               <w:overflowPunct w:val="false"/>
-                              <w:spacing w:before="0" w:after="0" w:lineRule="auto" w:line="240"/>
+                              <w:spacing w:lineRule="auto" w:line="240" w:before="0" w:after="0"/>
                               <w:rPr/>
                             </w:pPr>
                             <w:r>
                               <w:rPr>
+                                <w:rFonts w:eastAsia="Calibri" w:cs="" w:cstheme="minorBidi" w:eastAsiaTheme="minorHAnsi"/>
+                                <w:color w:val="000000"/>
                                 <w:sz w:val="40"/>
                                 <w:szCs w:val="40"/>
-                                <w:rFonts w:asciiTheme="minorHAnsi" w:cstheme="minorBidi" w:eastAsiaTheme="minorHAnsi" w:hAnsiTheme="minorHAnsi" w:ascii="Copperplate Gothic Bold" w:hAnsi="Copperplate Gothic Bold" w:cs="Copperplate Gothic Bold"/>
-                                <w:color w:val="000000"/>
                               </w:rPr>
                               <w:t>Output  ::</w:t>
                             </w:r>
                           </w:p>
                         </w:txbxContent>
                       </wps:txbx>
-                      <wps:bodyPr wrap="square" lIns="0" rIns="0" tIns="0" bIns="0" anchor="t">
+                      <wps:bodyPr lIns="0" rIns="0" tIns="0" bIns="0" anchor="t">
                         <a:noAutofit/>
                       </wps:bodyPr>
                     </wps:wsp>
@@ -5792,36 +5819,37 @@
           </mc:Choice>
           <mc:Fallback>
             <w:pict>
-              <v:shape id="shape_0" ID="Text Frame 13" stroked="f" o:allowincell="f" style="position:absolute;margin-left:38.65pt;margin-top:18pt;width:351.9pt;height:44.95pt;mso-wrap-style:square;v-text-anchor:top" type="_x0000_t202">
+              <v:rect id="shape_0" ID="Text Frame 13" path="m0,0l-2147483645,0l-2147483645,-2147483646l0,-2147483646xe" stroked="f" o:allowincell="f" style="position:absolute;margin-left:38.65pt;margin-top:18pt;width:351.9pt;height:44.95pt;mso-wrap-style:square;v-text-anchor:top">
+                <v:fill o:detectmouseclick="t" on="false"/>
+                <v:stroke color="#3465a4" joinstyle="round" endcap="flat"/>
                 <v:textbox>
                   <w:txbxContent>
                     <w:p>
                       <w:pPr>
+                        <w:pStyle w:val="FrameContents"/>
                         <w:overflowPunct w:val="false"/>
-                        <w:spacing w:before="0" w:after="0" w:lineRule="auto" w:line="240"/>
+                        <w:spacing w:lineRule="auto" w:line="240" w:before="0" w:after="0"/>
                         <w:rPr/>
                       </w:pPr>
                       <w:r>
                         <w:rPr>
+                          <w:rFonts w:eastAsia="Calibri" w:cs="" w:cstheme="minorBidi" w:eastAsiaTheme="minorHAnsi"/>
+                          <w:color w:val="000000"/>
                           <w:sz w:val="40"/>
                           <w:szCs w:val="40"/>
-                          <w:rFonts w:asciiTheme="minorHAnsi" w:cstheme="minorBidi" w:eastAsiaTheme="minorHAnsi" w:hAnsiTheme="minorHAnsi" w:ascii="Copperplate Gothic Bold" w:hAnsi="Copperplate Gothic Bold" w:cs="Copperplate Gothic Bold"/>
-                          <w:color w:val="000000"/>
                         </w:rPr>
                         <w:t>Output  ::</w:t>
                       </w:r>
                     </w:p>
                   </w:txbxContent>
                 </v:textbox>
-                <v:fill o:detectmouseclick="t" on="false"/>
-                <v:stroke color="black" joinstyle="round" endcap="flat"/>
                 <w10:wrap type="none"/>
-              </v:shape>
+              </v:rect>
             </w:pict>
           </mc:Fallback>
         </mc:AlternateContent>
         <w:drawing>
-          <wp:anchor behindDoc="0" distT="0" distB="0" distL="0" distR="0" simplePos="0" locked="0" layoutInCell="0" allowOverlap="1" relativeHeight="22">
+          <wp:anchor behindDoc="0" distT="0" distB="0" distL="0" distR="0" simplePos="0" locked="0" layoutInCell="0" allowOverlap="1" relativeHeight="34">
             <wp:simplePos x="0" y="0"/>
             <wp:positionH relativeFrom="column">
               <wp:posOffset>576580</wp:posOffset>
@@ -5881,7 +5909,7 @@
         <mc:AlternateContent>
           <mc:Choice Requires="wps">
             <w:drawing>
-              <wp:anchor behindDoc="0" distT="0" distB="0" distL="0" distR="0" simplePos="0" locked="0" layoutInCell="1" allowOverlap="1" relativeHeight="15">
+              <wp:anchor behindDoc="0" distT="0" distB="0" distL="0" distR="0" simplePos="0" locked="0" layoutInCell="1" allowOverlap="1" relativeHeight="21">
                 <wp:simplePos x="0" y="0"/>
                 <wp:positionH relativeFrom="column">
                   <wp:posOffset>403225</wp:posOffset>
@@ -5896,7 +5924,7 @@
                 <a:graphic xmlns:a="http://schemas.openxmlformats.org/drawingml/2006/main">
                   <a:graphicData uri="http://schemas.microsoft.com/office/word/2010/wordprocessingShape">
                     <wps:wsp>
-                      <wps:cNvSpPr txBox="1"/>
+                      <wps:cNvSpPr/>
                       <wps:spPr>
                         <a:xfrm>
                           <a:off x="0" y="0"/>
@@ -5910,32 +5938,39 @@
                           <a:noFill/>
                         </a:ln>
                       </wps:spPr>
+                      <wps:style>
+                        <a:lnRef idx="0"/>
+                        <a:fillRef idx="0"/>
+                        <a:effectRef idx="0"/>
+                        <a:fontRef idx="minor"/>
+                      </wps:style>
                       <wps:txbx>
                         <w:txbxContent>
                           <w:p>
                             <w:pPr>
+                              <w:pStyle w:val="FrameContents"/>
                               <w:overflowPunct w:val="false"/>
-                              <w:spacing w:before="0" w:after="0" w:lineRule="auto" w:line="240"/>
-                              <w:ind w:left="720" w:hanging="720"/>
+                              <w:spacing w:lineRule="auto" w:line="240" w:before="0" w:after="0"/>
+                              <w:ind w:hanging="720" w:left="720"/>
                               <w:jc w:val="left"/>
                               <w:rPr/>
                             </w:pPr>
                             <w:r>
                               <w:rPr>
+                                <w:rFonts w:eastAsia="Calibri" w:cs="" w:cstheme="minorBidi" w:eastAsiaTheme="minorHAnsi"/>
+                                <w:b/>
+                                <w:bCs/>
+                                <w:color w:val="000000"/>
                                 <w:sz w:val="52"/>
                                 <w:szCs w:val="52"/>
                                 <w:u w:val="none"/>
-                                <w:b/>
-                                <w:bCs/>
-                                <w:rFonts w:asciiTheme="minorHAnsi" w:cstheme="minorBidi" w:eastAsiaTheme="minorHAnsi" w:hAnsiTheme="minorHAnsi" w:cs="Liberation Mono;Courier New" w:ascii="DejaVu Sans" w:hAnsi="DejaVu Sans"/>
-                                <w:color w:val="000000"/>
                               </w:rPr>
                               <w:t>4.  Insertion Sort</w:t>
                             </w:r>
                           </w:p>
                         </w:txbxContent>
                       </wps:txbx>
-                      <wps:bodyPr wrap="square" lIns="0" rIns="0" tIns="0" bIns="0" anchor="t">
+                      <wps:bodyPr lIns="0" rIns="0" tIns="0" bIns="0" anchor="t">
                         <a:noAutofit/>
                       </wps:bodyPr>
                     </wps:wsp>
@@ -5946,36 +5981,37 @@
           </mc:Choice>
           <mc:Fallback>
             <w:pict>
-              <v:shape id="shape_0" ID="Text Frame 9" stroked="f" o:allowincell="f" style="position:absolute;margin-left:31.75pt;margin-top:11.4pt;width:276.15pt;height:60.6pt;mso-wrap-style:square;v-text-anchor:top" type="_x0000_t202">
+              <v:rect id="shape_0" ID="Text Frame 9" path="m0,0l-2147483645,0l-2147483645,-2147483646l0,-2147483646xe" stroked="f" o:allowincell="f" style="position:absolute;margin-left:31.75pt;margin-top:11.4pt;width:276.15pt;height:60.6pt;mso-wrap-style:square;v-text-anchor:top">
+                <v:fill o:detectmouseclick="t" on="false"/>
+                <v:stroke color="#3465a4" joinstyle="round" endcap="flat"/>
                 <v:textbox>
                   <w:txbxContent>
                     <w:p>
                       <w:pPr>
+                        <w:pStyle w:val="FrameContents"/>
                         <w:overflowPunct w:val="false"/>
-                        <w:spacing w:before="0" w:after="0" w:lineRule="auto" w:line="240"/>
-                        <w:ind w:left="720" w:hanging="720"/>
+                        <w:spacing w:lineRule="auto" w:line="240" w:before="0" w:after="0"/>
+                        <w:ind w:hanging="720" w:left="720"/>
                         <w:jc w:val="left"/>
                         <w:rPr/>
                       </w:pPr>
                       <w:r>
                         <w:rPr>
+                          <w:rFonts w:eastAsia="Calibri" w:cs="" w:cstheme="minorBidi" w:eastAsiaTheme="minorHAnsi"/>
+                          <w:b/>
+                          <w:bCs/>
+                          <w:color w:val="000000"/>
                           <w:sz w:val="52"/>
                           <w:szCs w:val="52"/>
                           <w:u w:val="none"/>
-                          <w:b/>
-                          <w:bCs/>
-                          <w:rFonts w:asciiTheme="minorHAnsi" w:cstheme="minorBidi" w:eastAsiaTheme="minorHAnsi" w:hAnsiTheme="minorHAnsi" w:cs="Liberation Mono;Courier New" w:ascii="DejaVu Sans" w:hAnsi="DejaVu Sans"/>
-                          <w:color w:val="000000"/>
                         </w:rPr>
                         <w:t>4.  Insertion Sort</w:t>
                       </w:r>
                     </w:p>
                   </w:txbxContent>
                 </v:textbox>
-                <v:fill o:detectmouseclick="t" on="false"/>
-                <v:stroke color="black" joinstyle="round" endcap="flat"/>
                 <w10:wrap type="none"/>
-              </v:shape>
+              </v:rect>
             </w:pict>
           </mc:Fallback>
         </mc:AlternateContent>
@@ -6002,7 +6038,7 @@
         <mc:AlternateContent>
           <mc:Choice Requires="wps">
             <w:drawing>
-              <wp:anchor behindDoc="0" distT="0" distB="0" distL="0" distR="0" simplePos="0" locked="0" layoutInCell="1" allowOverlap="1" relativeHeight="14">
+              <wp:anchor behindDoc="0" distT="0" distB="0" distL="0" distR="0" simplePos="0" locked="0" layoutInCell="1" allowOverlap="1" relativeHeight="19">
                 <wp:simplePos x="0" y="0"/>
                 <wp:positionH relativeFrom="column">
                   <wp:posOffset>403225</wp:posOffset>
@@ -6017,7 +6053,7 @@
                 <a:graphic xmlns:a="http://schemas.openxmlformats.org/drawingml/2006/main">
                   <a:graphicData uri="http://schemas.microsoft.com/office/word/2010/wordprocessingShape">
                     <wps:wsp>
-                      <wps:cNvSpPr txBox="1"/>
+                      <wps:cNvSpPr/>
                       <wps:spPr>
                         <a:xfrm>
                           <a:off x="0" y="0"/>
@@ -6031,27 +6067,34 @@
                           <a:noFill/>
                         </a:ln>
                       </wps:spPr>
+                      <wps:style>
+                        <a:lnRef idx="0"/>
+                        <a:fillRef idx="0"/>
+                        <a:effectRef idx="0"/>
+                        <a:fontRef idx="minor"/>
+                      </wps:style>
                       <wps:txbx>
                         <w:txbxContent>
                           <w:p>
                             <w:pPr>
+                              <w:pStyle w:val="FrameContents"/>
                               <w:overflowPunct w:val="false"/>
-                              <w:spacing w:before="0" w:after="0" w:lineRule="auto" w:line="240"/>
+                              <w:spacing w:lineRule="auto" w:line="240" w:before="0" w:after="0"/>
                               <w:rPr/>
                             </w:pPr>
                             <w:r>
                               <w:rPr>
+                                <w:rFonts w:eastAsia="Calibri" w:cs="" w:cstheme="minorBidi" w:eastAsiaTheme="minorHAnsi"/>
+                                <w:color w:val="000000"/>
                                 <w:sz w:val="40"/>
                                 <w:szCs w:val="40"/>
-                                <w:rFonts w:asciiTheme="minorHAnsi" w:cstheme="minorBidi" w:eastAsiaTheme="minorHAnsi" w:hAnsiTheme="minorHAnsi" w:ascii="Copperplate Gothic Bold" w:hAnsi="Copperplate Gothic Bold" w:cs="Copperplate Gothic Bold"/>
-                                <w:color w:val="000000"/>
                               </w:rPr>
                               <w:t>Source_Code ::</w:t>
                             </w:r>
                           </w:p>
                         </w:txbxContent>
                       </wps:txbx>
-                      <wps:bodyPr wrap="square" lIns="0" rIns="0" tIns="0" bIns="0" anchor="t">
+                      <wps:bodyPr lIns="0" rIns="0" tIns="0" bIns="0" anchor="t">
                         <a:noAutofit/>
                       </wps:bodyPr>
                     </wps:wsp>
@@ -6062,31 +6105,32 @@
           </mc:Choice>
           <mc:Fallback>
             <w:pict>
-              <v:shape id="shape_0" ID="Text Frame 8" stroked="f" o:allowincell="f" style="position:absolute;margin-left:31.75pt;margin-top:8.1pt;width:351.9pt;height:44.95pt;mso-wrap-style:square;v-text-anchor:top" type="_x0000_t202">
+              <v:rect id="shape_0" ID="Text Frame 8" path="m0,0l-2147483645,0l-2147483645,-2147483646l0,-2147483646xe" stroked="f" o:allowincell="f" style="position:absolute;margin-left:31.75pt;margin-top:8.1pt;width:351.9pt;height:44.95pt;mso-wrap-style:square;v-text-anchor:top">
+                <v:fill o:detectmouseclick="t" on="false"/>
+                <v:stroke color="#3465a4" joinstyle="round" endcap="flat"/>
                 <v:textbox>
                   <w:txbxContent>
                     <w:p>
                       <w:pPr>
+                        <w:pStyle w:val="FrameContents"/>
                         <w:overflowPunct w:val="false"/>
-                        <w:spacing w:before="0" w:after="0" w:lineRule="auto" w:line="240"/>
+                        <w:spacing w:lineRule="auto" w:line="240" w:before="0" w:after="0"/>
                         <w:rPr/>
                       </w:pPr>
                       <w:r>
                         <w:rPr>
+                          <w:rFonts w:eastAsia="Calibri" w:cs="" w:cstheme="minorBidi" w:eastAsiaTheme="minorHAnsi"/>
+                          <w:color w:val="000000"/>
                           <w:sz w:val="40"/>
                           <w:szCs w:val="40"/>
-                          <w:rFonts w:asciiTheme="minorHAnsi" w:cstheme="minorBidi" w:eastAsiaTheme="minorHAnsi" w:hAnsiTheme="minorHAnsi" w:ascii="Copperplate Gothic Bold" w:hAnsi="Copperplate Gothic Bold" w:cs="Copperplate Gothic Bold"/>
-                          <w:color w:val="000000"/>
                         </w:rPr>
                         <w:t>Source_Code ::</w:t>
                       </w:r>
                     </w:p>
                   </w:txbxContent>
                 </v:textbox>
-                <v:fill o:detectmouseclick="t" on="false"/>
-                <v:stroke color="black" joinstyle="round" endcap="flat"/>
                 <w10:wrap type="none"/>
-              </v:shape>
+              </v:rect>
             </w:pict>
           </mc:Fallback>
         </mc:AlternateContent>
@@ -6812,7 +6856,7 @@
         <mc:AlternateContent>
           <mc:Choice Requires="wps">
             <w:drawing>
-              <wp:anchor behindDoc="0" distT="0" distB="0" distL="0" distR="0" simplePos="0" locked="0" layoutInCell="1" allowOverlap="1" relativeHeight="16">
+              <wp:anchor behindDoc="0" distT="0" distB="0" distL="0" distR="0" simplePos="0" locked="0" layoutInCell="1" allowOverlap="1" relativeHeight="23">
                 <wp:simplePos x="0" y="0"/>
                 <wp:positionH relativeFrom="column">
                   <wp:posOffset>280035</wp:posOffset>
@@ -6827,7 +6871,7 @@
                 <a:graphic xmlns:a="http://schemas.openxmlformats.org/drawingml/2006/main">
                   <a:graphicData uri="http://schemas.microsoft.com/office/word/2010/wordprocessingShape">
                     <wps:wsp>
-                      <wps:cNvSpPr txBox="1"/>
+                      <wps:cNvSpPr/>
                       <wps:spPr>
                         <a:xfrm>
                           <a:off x="0" y="0"/>
@@ -6841,27 +6885,34 @@
                           <a:noFill/>
                         </a:ln>
                       </wps:spPr>
+                      <wps:style>
+                        <a:lnRef idx="0"/>
+                        <a:fillRef idx="0"/>
+                        <a:effectRef idx="0"/>
+                        <a:fontRef idx="minor"/>
+                      </wps:style>
                       <wps:txbx>
                         <w:txbxContent>
                           <w:p>
                             <w:pPr>
+                              <w:pStyle w:val="FrameContents"/>
                               <w:overflowPunct w:val="false"/>
-                              <w:spacing w:before="0" w:after="0" w:lineRule="auto" w:line="240"/>
+                              <w:spacing w:lineRule="auto" w:line="240" w:before="0" w:after="0"/>
                               <w:rPr/>
                             </w:pPr>
                             <w:r>
                               <w:rPr>
+                                <w:rFonts w:eastAsia="Calibri" w:cs="" w:cstheme="minorBidi" w:eastAsiaTheme="minorHAnsi"/>
+                                <w:color w:val="000000"/>
                                 <w:sz w:val="40"/>
                                 <w:szCs w:val="40"/>
-                                <w:rFonts w:asciiTheme="minorHAnsi" w:cstheme="minorBidi" w:eastAsiaTheme="minorHAnsi" w:hAnsiTheme="minorHAnsi" w:ascii="Copperplate Gothic Bold" w:hAnsi="Copperplate Gothic Bold" w:cs="Copperplate Gothic Bold"/>
-                                <w:color w:val="000000"/>
                               </w:rPr>
                               <w:t>Output  ::</w:t>
                             </w:r>
                           </w:p>
                         </w:txbxContent>
                       </wps:txbx>
-                      <wps:bodyPr wrap="square" lIns="0" rIns="0" tIns="0" bIns="0" anchor="t">
+                      <wps:bodyPr lIns="0" rIns="0" tIns="0" bIns="0" anchor="t">
                         <a:noAutofit/>
                       </wps:bodyPr>
                     </wps:wsp>
@@ -6872,38 +6923,39 @@
           </mc:Choice>
           <mc:Fallback>
             <w:pict>
-              <v:shape id="shape_0" ID="Text Frame 10" stroked="f" o:allowincell="f" style="position:absolute;margin-left:22.05pt;margin-top:219.7pt;width:351.9pt;height:44.95pt;mso-wrap-style:square;v-text-anchor:top" type="_x0000_t202">
+              <v:rect id="shape_0" ID="Text Frame 10" path="m0,0l-2147483645,0l-2147483645,-2147483646l0,-2147483646xe" stroked="f" o:allowincell="f" style="position:absolute;margin-left:22.05pt;margin-top:219.7pt;width:351.9pt;height:44.95pt;mso-wrap-style:square;v-text-anchor:top">
+                <v:fill o:detectmouseclick="t" on="false"/>
+                <v:stroke color="#3465a4" joinstyle="round" endcap="flat"/>
                 <v:textbox>
                   <w:txbxContent>
                     <w:p>
                       <w:pPr>
+                        <w:pStyle w:val="FrameContents"/>
                         <w:overflowPunct w:val="false"/>
-                        <w:spacing w:before="0" w:after="0" w:lineRule="auto" w:line="240"/>
+                        <w:spacing w:lineRule="auto" w:line="240" w:before="0" w:after="0"/>
                         <w:rPr/>
                       </w:pPr>
                       <w:r>
                         <w:rPr>
+                          <w:rFonts w:eastAsia="Calibri" w:cs="" w:cstheme="minorBidi" w:eastAsiaTheme="minorHAnsi"/>
+                          <w:color w:val="000000"/>
                           <w:sz w:val="40"/>
                           <w:szCs w:val="40"/>
-                          <w:rFonts w:asciiTheme="minorHAnsi" w:cstheme="minorBidi" w:eastAsiaTheme="minorHAnsi" w:hAnsiTheme="minorHAnsi" w:ascii="Copperplate Gothic Bold" w:hAnsi="Copperplate Gothic Bold" w:cs="Copperplate Gothic Bold"/>
-                          <w:color w:val="000000"/>
                         </w:rPr>
                         <w:t>Output  ::</w:t>
                       </w:r>
                     </w:p>
                   </w:txbxContent>
                 </v:textbox>
-                <v:fill o:detectmouseclick="t" on="false"/>
-                <v:stroke color="black" joinstyle="round" endcap="flat"/>
                 <w10:wrap type="none"/>
-              </v:shape>
+              </v:rect>
             </w:pict>
           </mc:Fallback>
         </mc:AlternateContent>
         <mc:AlternateContent>
           <mc:Choice Requires="wps">
             <w:drawing>
-              <wp:anchor behindDoc="0" distT="0" distB="0" distL="0" distR="0" simplePos="0" locked="0" layoutInCell="1" allowOverlap="1" relativeHeight="23">
+              <wp:anchor behindDoc="0" distT="0" distB="0" distL="0" distR="0" simplePos="0" locked="0" layoutInCell="1" allowOverlap="1" relativeHeight="35">
                 <wp:simplePos x="0" y="0"/>
                 <wp:positionH relativeFrom="column">
                   <wp:posOffset>490855</wp:posOffset>
@@ -6918,7 +6970,7 @@
                 <a:graphic xmlns:a="http://schemas.openxmlformats.org/drawingml/2006/main">
                   <a:graphicData uri="http://schemas.microsoft.com/office/word/2010/wordprocessingShape">
                     <wps:wsp>
-                      <wps:cNvSpPr txBox="1"/>
+                      <wps:cNvSpPr/>
                       <wps:spPr>
                         <a:xfrm>
                           <a:off x="0" y="0"/>
@@ -6932,27 +6984,34 @@
                           <a:noFill/>
                         </a:ln>
                       </wps:spPr>
+                      <wps:style>
+                        <a:lnRef idx="0"/>
+                        <a:fillRef idx="0"/>
+                        <a:effectRef idx="0"/>
+                        <a:fontRef idx="minor"/>
+                      </wps:style>
                       <wps:txbx>
                         <w:txbxContent>
                           <w:p>
                             <w:pPr>
+                              <w:pStyle w:val="FrameContents"/>
                               <w:overflowPunct w:val="false"/>
-                              <w:spacing w:before="0" w:after="0" w:lineRule="auto" w:line="240"/>
+                              <w:spacing w:lineRule="auto" w:line="240" w:before="0" w:after="0"/>
                               <w:rPr/>
                             </w:pPr>
                             <w:r>
                               <w:rPr>
+                                <w:rFonts w:eastAsia="Calibri" w:cs="" w:cstheme="minorBidi" w:eastAsiaTheme="minorHAnsi"/>
+                                <w:color w:val="000000"/>
                                 <w:sz w:val="40"/>
                                 <w:szCs w:val="40"/>
-                                <w:rFonts w:asciiTheme="minorHAnsi" w:cstheme="minorBidi" w:eastAsiaTheme="minorHAnsi" w:hAnsiTheme="minorHAnsi" w:ascii="Copperplate Gothic Bold" w:hAnsi="Copperplate Gothic Bold" w:cs="Copperplate Gothic Bold"/>
-                                <w:color w:val="000000"/>
                               </w:rPr>
                               <w:t>Output  ::</w:t>
                             </w:r>
                           </w:p>
                         </w:txbxContent>
                       </wps:txbx>
-                      <wps:bodyPr wrap="square" lIns="0" rIns="0" tIns="0" bIns="0" anchor="t">
+                      <wps:bodyPr lIns="0" rIns="0" tIns="0" bIns="0" anchor="t">
                         <a:noAutofit/>
                       </wps:bodyPr>
                     </wps:wsp>
@@ -6963,36 +7022,37 @@
           </mc:Choice>
           <mc:Fallback>
             <w:pict>
-              <v:shape id="shape_0" ID="Text Frame 14" stroked="f" o:allowincell="f" style="position:absolute;margin-left:38.65pt;margin-top:-19.8pt;width:351.9pt;height:44.95pt;mso-wrap-style:square;v-text-anchor:top" type="_x0000_t202">
+              <v:rect id="shape_0" ID="Text Frame 14" path="m0,0l-2147483645,0l-2147483645,-2147483646l0,-2147483646xe" stroked="f" o:allowincell="f" style="position:absolute;margin-left:38.65pt;margin-top:-19.8pt;width:351.9pt;height:44.95pt;mso-wrap-style:square;v-text-anchor:top">
+                <v:fill o:detectmouseclick="t" on="false"/>
+                <v:stroke color="#3465a4" joinstyle="round" endcap="flat"/>
                 <v:textbox>
                   <w:txbxContent>
                     <w:p>
                       <w:pPr>
+                        <w:pStyle w:val="FrameContents"/>
                         <w:overflowPunct w:val="false"/>
-                        <w:spacing w:before="0" w:after="0" w:lineRule="auto" w:line="240"/>
+                        <w:spacing w:lineRule="auto" w:line="240" w:before="0" w:after="0"/>
                         <w:rPr/>
                       </w:pPr>
                       <w:r>
                         <w:rPr>
+                          <w:rFonts w:eastAsia="Calibri" w:cs="" w:cstheme="minorBidi" w:eastAsiaTheme="minorHAnsi"/>
+                          <w:color w:val="000000"/>
                           <w:sz w:val="40"/>
                           <w:szCs w:val="40"/>
-                          <w:rFonts w:asciiTheme="minorHAnsi" w:cstheme="minorBidi" w:eastAsiaTheme="minorHAnsi" w:hAnsiTheme="minorHAnsi" w:ascii="Copperplate Gothic Bold" w:hAnsi="Copperplate Gothic Bold" w:cs="Copperplate Gothic Bold"/>
-                          <w:color w:val="000000"/>
                         </w:rPr>
                         <w:t>Output  ::</w:t>
                       </w:r>
                     </w:p>
                   </w:txbxContent>
                 </v:textbox>
-                <v:fill o:detectmouseclick="t" on="false"/>
-                <v:stroke color="black" joinstyle="round" endcap="flat"/>
                 <w10:wrap type="none"/>
-              </v:shape>
+              </v:rect>
             </w:pict>
           </mc:Fallback>
         </mc:AlternateContent>
         <w:drawing>
-          <wp:anchor behindDoc="0" distT="0" distB="0" distL="0" distR="0" simplePos="0" locked="0" layoutInCell="0" allowOverlap="1" relativeHeight="24">
+          <wp:anchor behindDoc="0" distT="0" distB="0" distL="0" distR="0" simplePos="0" locked="0" layoutInCell="0" allowOverlap="1" relativeHeight="37">
             <wp:simplePos x="0" y="0"/>
             <wp:positionH relativeFrom="column">
               <wp:posOffset>549275</wp:posOffset>
@@ -7044,6 +7104,7 @@
     <w:p>
       <w:pPr>
         <w:pStyle w:val="Normal"/>
+        <w:spacing w:before="0" w:after="160"/>
         <w:rPr/>
       </w:pPr>
       <w:r>
@@ -7051,7 +7112,7 @@
         <mc:AlternateContent>
           <mc:Choice Requires="wps">
             <w:drawing>
-              <wp:anchor behindDoc="0" distT="45085" distB="45085" distL="112395" distR="113665" simplePos="0" locked="0" layoutInCell="0" allowOverlap="1" relativeHeight="25" wp14:anchorId="0506D0F8">
+              <wp:anchor behindDoc="0" distT="43815" distB="45085" distL="111125" distR="113665" simplePos="0" locked="0" layoutInCell="0" allowOverlap="1" relativeHeight="38" wp14:anchorId="0506D0F8">
                 <wp:simplePos x="0" y="0"/>
                 <wp:positionH relativeFrom="margin">
                   <wp:align>center</wp:align>
@@ -7110,19 +7171,7 @@
                                 <w:szCs w:val="52"/>
                                 <w:u w:val="single"/>
                               </w:rPr>
-                              <w:t xml:space="preserve">Lab Exercise - </w:t>
-                            </w:r>
-                            <w:r>
-                              <w:rPr>
-                                <w:rFonts w:cs="DejaVuSans" w:ascii="Liberation Mono" w:hAnsi="Liberation Mono"/>
-                                <w:b/>
-                                <w:bCs/>
-                                <w:color w:val="000000"/>
-                                <w:sz w:val="52"/>
-                                <w:szCs w:val="52"/>
-                                <w:u w:val="single"/>
-                              </w:rPr>
-                              <w:t>2</w:t>
+                              <w:t>Lab Exercise - 2</w:t>
                             </w:r>
                           </w:p>
                           <w:p>
@@ -7181,19 +7230,7 @@
                           <w:szCs w:val="52"/>
                           <w:u w:val="single"/>
                         </w:rPr>
-                        <w:t xml:space="preserve">Lab Exercise - </w:t>
-                      </w:r>
-                      <w:r>
-                        <w:rPr>
-                          <w:rFonts w:cs="DejaVuSans" w:ascii="Liberation Mono" w:hAnsi="Liberation Mono"/>
-                          <w:b/>
-                          <w:bCs/>
-                          <w:color w:val="000000"/>
-                          <w:sz w:val="52"/>
-                          <w:szCs w:val="52"/>
-                          <w:u w:val="single"/>
-                        </w:rPr>
-                        <w:t>2</w:t>
+                        <w:t>Lab Exercise - 2</w:t>
                       </w:r>
                     </w:p>
                     <w:p>
@@ -7231,7 +7268,7 @@
         <mc:AlternateContent>
           <mc:Choice Requires="wps">
             <w:drawing>
-              <wp:anchor behindDoc="0" distT="45720" distB="45720" distL="114300" distR="114300" simplePos="0" locked="0" layoutInCell="0" allowOverlap="1" relativeHeight="27" wp14:anchorId="1AE57092">
+              <wp:anchor behindDoc="0" distT="45720" distB="45720" distL="114300" distR="114300" simplePos="0" locked="0" layoutInCell="0" allowOverlap="1" relativeHeight="40" wp14:anchorId="1AE57092">
                 <wp:simplePos x="0" y="0"/>
                 <wp:positionH relativeFrom="page">
                   <wp:align>left</wp:align>
@@ -7391,7 +7428,7 @@
         <mc:AlternateContent>
           <mc:Choice Requires="wps">
             <w:drawing>
-              <wp:anchor behindDoc="0" distT="0" distB="0" distL="0" distR="0" simplePos="0" locked="0" layoutInCell="1" allowOverlap="1" relativeHeight="29">
+              <wp:anchor behindDoc="0" distT="0" distB="0" distL="0" distR="0" simplePos="0" locked="0" layoutInCell="1" allowOverlap="1" relativeHeight="42">
                 <wp:simplePos x="0" y="0"/>
                 <wp:positionH relativeFrom="column">
                   <wp:posOffset>186055</wp:posOffset>
@@ -7443,31 +7480,7 @@
                                 <w:sz w:val="44"/>
                                 <w:szCs w:val="44"/>
                               </w:rPr>
-                              <w:t>WAP in C</w:t>
-                            </w:r>
-                            <w:r>
-                              <w:rPr>
-                                <w:color w:val="000000"/>
-                                <w:sz w:val="44"/>
-                                <w:szCs w:val="44"/>
-                              </w:rPr>
-                              <w:t xml:space="preserve">++ to implement </w:t>
-                            </w:r>
-                            <w:r>
-                              <w:rPr>
-                                <w:color w:val="000000"/>
-                                <w:sz w:val="44"/>
-                                <w:szCs w:val="44"/>
-                              </w:rPr>
-                              <w:t>Linear &amp; Binary Search</w:t>
-                            </w:r>
-                            <w:r>
-                              <w:rPr>
-                                <w:color w:val="000000"/>
-                                <w:sz w:val="44"/>
-                                <w:szCs w:val="44"/>
-                              </w:rPr>
-                              <w:t xml:space="preserve"> and also evaluate time in each.</w:t>
+                              <w:t>WAP in C++ to implement Linear &amp; Binary Search and also evaluate time in each.</w:t>
                             </w:r>
                           </w:p>
                         </w:txbxContent>
@@ -7503,31 +7516,7 @@
                           <w:sz w:val="44"/>
                           <w:szCs w:val="44"/>
                         </w:rPr>
-                        <w:t>WAP in C</w:t>
-                      </w:r>
-                      <w:r>
-                        <w:rPr>
-                          <w:color w:val="000000"/>
-                          <w:sz w:val="44"/>
-                          <w:szCs w:val="44"/>
-                        </w:rPr>
-                        <w:t xml:space="preserve">++ to implement </w:t>
-                      </w:r>
-                      <w:r>
-                        <w:rPr>
-                          <w:color w:val="000000"/>
-                          <w:sz w:val="44"/>
-                          <w:szCs w:val="44"/>
-                        </w:rPr>
-                        <w:t>Linear &amp; Binary Search</w:t>
-                      </w:r>
-                      <w:r>
-                        <w:rPr>
-                          <w:color w:val="000000"/>
-                          <w:sz w:val="44"/>
-                          <w:szCs w:val="44"/>
-                        </w:rPr>
-                        <w:t xml:space="preserve"> and also evaluate time in each.</w:t>
+                        <w:t>WAP in C++ to implement Linear &amp; Binary Search and also evaluate time in each.</w:t>
                       </w:r>
                     </w:p>
                   </w:txbxContent>
@@ -7629,7 +7618,7 @@
         <mc:AlternateContent>
           <mc:Choice Requires="wps">
             <w:drawing>
-              <wp:anchor behindDoc="0" distT="0" distB="0" distL="0" distR="0" simplePos="0" locked="0" layoutInCell="1" allowOverlap="1" relativeHeight="31">
+              <wp:anchor behindDoc="0" distT="0" distB="0" distL="0" distR="0" simplePos="0" locked="0" layoutInCell="1" allowOverlap="1" relativeHeight="44">
                 <wp:simplePos x="0" y="0"/>
                 <wp:positionH relativeFrom="column">
                   <wp:posOffset>374015</wp:posOffset>
@@ -7644,7 +7633,7 @@
                 <a:graphic xmlns:a="http://schemas.openxmlformats.org/drawingml/2006/main">
                   <a:graphicData uri="http://schemas.microsoft.com/office/word/2010/wordprocessingShape">
                     <wps:wsp>
-                      <wps:cNvSpPr txBox="1"/>
+                      <wps:cNvSpPr/>
                       <wps:spPr>
                         <a:xfrm>
                           <a:off x="0" y="0"/>
@@ -7658,32 +7647,39 @@
                           <a:noFill/>
                         </a:ln>
                       </wps:spPr>
+                      <wps:style>
+                        <a:lnRef idx="0"/>
+                        <a:fillRef idx="0"/>
+                        <a:effectRef idx="0"/>
+                        <a:fontRef idx="minor"/>
+                      </wps:style>
                       <wps:txbx>
                         <w:txbxContent>
                           <w:p>
                             <w:pPr>
+                              <w:pStyle w:val="FrameContents"/>
                               <w:overflowPunct w:val="false"/>
-                              <w:spacing w:before="0" w:after="0" w:lineRule="auto" w:line="240"/>
-                              <w:ind w:left="720" w:hanging="720"/>
+                              <w:spacing w:lineRule="auto" w:line="240" w:before="0" w:after="0"/>
+                              <w:ind w:hanging="720" w:left="720"/>
                               <w:jc w:val="left"/>
                               <w:rPr/>
                             </w:pPr>
                             <w:r>
                               <w:rPr>
+                                <w:rFonts w:eastAsia="Calibri" w:cs="" w:cstheme="minorBidi" w:eastAsiaTheme="minorHAnsi"/>
+                                <w:b/>
+                                <w:bCs/>
+                                <w:color w:val="000000"/>
                                 <w:sz w:val="52"/>
                                 <w:szCs w:val="52"/>
                                 <w:u w:val="none"/>
-                                <w:b/>
-                                <w:bCs/>
-                                <w:rFonts w:asciiTheme="minorHAnsi" w:cstheme="minorBidi" w:eastAsiaTheme="minorHAnsi" w:hAnsiTheme="minorHAnsi" w:cs="Liberation Mono;Courier New" w:ascii="DejaVu Sans" w:hAnsi="DejaVu Sans"/>
-                                <w:color w:val="000000"/>
                               </w:rPr>
                               <w:t>1.  Linear Search</w:t>
                             </w:r>
                           </w:p>
                         </w:txbxContent>
                       </wps:txbx>
-                      <wps:bodyPr wrap="square" lIns="0" rIns="0" tIns="0" bIns="0" anchor="t">
+                      <wps:bodyPr lIns="0" rIns="0" tIns="0" bIns="0" anchor="t">
                         <a:noAutofit/>
                       </wps:bodyPr>
                     </wps:wsp>
@@ -7694,36 +7690,37 @@
           </mc:Choice>
           <mc:Fallback>
             <w:pict>
-              <v:shape id="shape_0" ID="Text Frame 16" stroked="f" o:allowincell="f" style="position:absolute;margin-left:29.45pt;margin-top:5.8pt;width:337.3pt;height:60.6pt;mso-wrap-style:square;v-text-anchor:top" type="_x0000_t202">
+              <v:rect id="shape_0" ID="Text Frame 16" path="m0,0l-2147483645,0l-2147483645,-2147483646l0,-2147483646xe" stroked="f" o:allowincell="f" style="position:absolute;margin-left:29.45pt;margin-top:5.8pt;width:337.3pt;height:60.6pt;mso-wrap-style:square;v-text-anchor:top">
+                <v:fill o:detectmouseclick="t" on="false"/>
+                <v:stroke color="#3465a4" joinstyle="round" endcap="flat"/>
                 <v:textbox>
                   <w:txbxContent>
                     <w:p>
                       <w:pPr>
+                        <w:pStyle w:val="FrameContents"/>
                         <w:overflowPunct w:val="false"/>
-                        <w:spacing w:before="0" w:after="0" w:lineRule="auto" w:line="240"/>
-                        <w:ind w:left="720" w:hanging="720"/>
+                        <w:spacing w:lineRule="auto" w:line="240" w:before="0" w:after="0"/>
+                        <w:ind w:hanging="720" w:left="720"/>
                         <w:jc w:val="left"/>
                         <w:rPr/>
                       </w:pPr>
                       <w:r>
                         <w:rPr>
+                          <w:rFonts w:eastAsia="Calibri" w:cs="" w:cstheme="minorBidi" w:eastAsiaTheme="minorHAnsi"/>
+                          <w:b/>
+                          <w:bCs/>
+                          <w:color w:val="000000"/>
                           <w:sz w:val="52"/>
                           <w:szCs w:val="52"/>
                           <w:u w:val="none"/>
-                          <w:b/>
-                          <w:bCs/>
-                          <w:rFonts w:asciiTheme="minorHAnsi" w:cstheme="minorBidi" w:eastAsiaTheme="minorHAnsi" w:hAnsiTheme="minorHAnsi" w:cs="Liberation Mono;Courier New" w:ascii="DejaVu Sans" w:hAnsi="DejaVu Sans"/>
-                          <w:color w:val="000000"/>
                         </w:rPr>
                         <w:t>1.  Linear Search</w:t>
                       </w:r>
                     </w:p>
                   </w:txbxContent>
                 </v:textbox>
-                <v:fill o:detectmouseclick="t" on="false"/>
-                <v:stroke color="black" joinstyle="round" endcap="flat"/>
                 <w10:wrap type="none"/>
-              </v:shape>
+              </v:rect>
             </w:pict>
           </mc:Fallback>
         </mc:AlternateContent>
@@ -7823,7 +7820,7 @@
         <mc:AlternateContent>
           <mc:Choice Requires="wps">
             <w:drawing>
-              <wp:anchor behindDoc="0" distT="0" distB="0" distL="0" distR="0" simplePos="0" locked="0" layoutInCell="1" allowOverlap="1" relativeHeight="32">
+              <wp:anchor behindDoc="0" distT="0" distB="0" distL="0" distR="0" simplePos="0" locked="0" layoutInCell="1" allowOverlap="1" relativeHeight="46">
                 <wp:simplePos x="0" y="0"/>
                 <wp:positionH relativeFrom="column">
                   <wp:posOffset>403225</wp:posOffset>
@@ -7838,7 +7835,7 @@
                 <a:graphic xmlns:a="http://schemas.openxmlformats.org/drawingml/2006/main">
                   <a:graphicData uri="http://schemas.microsoft.com/office/word/2010/wordprocessingShape">
                     <wps:wsp>
-                      <wps:cNvSpPr txBox="1"/>
+                      <wps:cNvSpPr/>
                       <wps:spPr>
                         <a:xfrm>
                           <a:off x="0" y="0"/>
@@ -7852,27 +7849,34 @@
                           <a:noFill/>
                         </a:ln>
                       </wps:spPr>
+                      <wps:style>
+                        <a:lnRef idx="0"/>
+                        <a:fillRef idx="0"/>
+                        <a:effectRef idx="0"/>
+                        <a:fontRef idx="minor"/>
+                      </wps:style>
                       <wps:txbx>
                         <w:txbxContent>
                           <w:p>
                             <w:pPr>
+                              <w:pStyle w:val="FrameContents"/>
                               <w:overflowPunct w:val="false"/>
-                              <w:spacing w:before="0" w:after="0" w:lineRule="auto" w:line="240"/>
+                              <w:spacing w:lineRule="auto" w:line="240" w:before="0" w:after="0"/>
                               <w:rPr/>
                             </w:pPr>
                             <w:r>
                               <w:rPr>
+                                <w:rFonts w:eastAsia="Calibri" w:cs="" w:cstheme="minorBidi" w:eastAsiaTheme="minorHAnsi"/>
+                                <w:color w:val="000000"/>
                                 <w:sz w:val="40"/>
                                 <w:szCs w:val="40"/>
-                                <w:rFonts w:asciiTheme="minorHAnsi" w:cstheme="minorBidi" w:eastAsiaTheme="minorHAnsi" w:hAnsiTheme="minorHAnsi" w:ascii="Copperplate Gothic Bold" w:hAnsi="Copperplate Gothic Bold" w:cs="Copperplate Gothic Bold"/>
-                                <w:color w:val="000000"/>
                               </w:rPr>
                               <w:t>Source_Code ::</w:t>
                             </w:r>
                           </w:p>
                         </w:txbxContent>
                       </wps:txbx>
-                      <wps:bodyPr wrap="square" lIns="0" rIns="0" tIns="0" bIns="0" anchor="t">
+                      <wps:bodyPr lIns="0" rIns="0" tIns="0" bIns="0" anchor="t">
                         <a:noAutofit/>
                       </wps:bodyPr>
                     </wps:wsp>
@@ -7883,31 +7887,32 @@
           </mc:Choice>
           <mc:Fallback>
             <w:pict>
-              <v:shape id="shape_0" ID="Text Frame 17" stroked="f" o:allowincell="f" style="position:absolute;margin-left:31.75pt;margin-top:-48.6pt;width:351.9pt;height:44.95pt;mso-wrap-style:square;v-text-anchor:top" type="_x0000_t202">
+              <v:rect id="shape_0" ID="Text Frame 17" path="m0,0l-2147483645,0l-2147483645,-2147483646l0,-2147483646xe" stroked="f" o:allowincell="f" style="position:absolute;margin-left:31.75pt;margin-top:-48.6pt;width:351.9pt;height:44.95pt;mso-wrap-style:square;v-text-anchor:top">
+                <v:fill o:detectmouseclick="t" on="false"/>
+                <v:stroke color="#3465a4" joinstyle="round" endcap="flat"/>
                 <v:textbox>
                   <w:txbxContent>
                     <w:p>
                       <w:pPr>
+                        <w:pStyle w:val="FrameContents"/>
                         <w:overflowPunct w:val="false"/>
-                        <w:spacing w:before="0" w:after="0" w:lineRule="auto" w:line="240"/>
+                        <w:spacing w:lineRule="auto" w:line="240" w:before="0" w:after="0"/>
                         <w:rPr/>
                       </w:pPr>
                       <w:r>
                         <w:rPr>
+                          <w:rFonts w:eastAsia="Calibri" w:cs="" w:cstheme="minorBidi" w:eastAsiaTheme="minorHAnsi"/>
+                          <w:color w:val="000000"/>
                           <w:sz w:val="40"/>
                           <w:szCs w:val="40"/>
-                          <w:rFonts w:asciiTheme="minorHAnsi" w:cstheme="minorBidi" w:eastAsiaTheme="minorHAnsi" w:hAnsiTheme="minorHAnsi" w:ascii="Copperplate Gothic Bold" w:hAnsi="Copperplate Gothic Bold" w:cs="Copperplate Gothic Bold"/>
-                          <w:color w:val="000000"/>
                         </w:rPr>
                         <w:t>Source_Code ::</w:t>
                       </w:r>
                     </w:p>
                   </w:txbxContent>
                 </v:textbox>
-                <v:fill o:detectmouseclick="t" on="false"/>
-                <v:stroke color="black" joinstyle="round" endcap="flat"/>
                 <w10:wrap type="none"/>
-              </v:shape>
+              </v:rect>
             </w:pict>
           </mc:Fallback>
         </mc:AlternateContent>
@@ -8902,7 +8907,7 @@
         <mc:AlternateContent>
           <mc:Choice Requires="wps">
             <w:drawing>
-              <wp:anchor behindDoc="0" distT="0" distB="0" distL="0" distR="0" simplePos="0" locked="0" layoutInCell="1" allowOverlap="1" relativeHeight="33">
+              <wp:anchor behindDoc="0" distT="0" distB="0" distL="0" distR="0" simplePos="0" locked="0" layoutInCell="1" allowOverlap="1" relativeHeight="48">
                 <wp:simplePos x="0" y="0"/>
                 <wp:positionH relativeFrom="column">
                   <wp:posOffset>490855</wp:posOffset>
@@ -8917,7 +8922,7 @@
                 <a:graphic xmlns:a="http://schemas.openxmlformats.org/drawingml/2006/main">
                   <a:graphicData uri="http://schemas.microsoft.com/office/word/2010/wordprocessingShape">
                     <wps:wsp>
-                      <wps:cNvSpPr txBox="1"/>
+                      <wps:cNvSpPr/>
                       <wps:spPr>
                         <a:xfrm>
                           <a:off x="0" y="0"/>
@@ -8931,27 +8936,34 @@
                           <a:noFill/>
                         </a:ln>
                       </wps:spPr>
+                      <wps:style>
+                        <a:lnRef idx="0"/>
+                        <a:fillRef idx="0"/>
+                        <a:effectRef idx="0"/>
+                        <a:fontRef idx="minor"/>
+                      </wps:style>
                       <wps:txbx>
                         <w:txbxContent>
                           <w:p>
                             <w:pPr>
+                              <w:pStyle w:val="FrameContents"/>
                               <w:overflowPunct w:val="false"/>
-                              <w:spacing w:before="0" w:after="0" w:lineRule="auto" w:line="240"/>
+                              <w:spacing w:lineRule="auto" w:line="240" w:before="0" w:after="0"/>
                               <w:rPr/>
                             </w:pPr>
                             <w:r>
                               <w:rPr>
+                                <w:rFonts w:eastAsia="Calibri" w:cs="" w:cstheme="minorBidi" w:eastAsiaTheme="minorHAnsi"/>
+                                <w:color w:val="000000"/>
                                 <w:sz w:val="40"/>
                                 <w:szCs w:val="40"/>
-                                <w:rFonts w:asciiTheme="minorHAnsi" w:cstheme="minorBidi" w:eastAsiaTheme="minorHAnsi" w:hAnsiTheme="minorHAnsi" w:ascii="Copperplate Gothic Bold" w:hAnsi="Copperplate Gothic Bold" w:cs="Copperplate Gothic Bold"/>
-                                <w:color w:val="000000"/>
                               </w:rPr>
                               <w:t>Output  ::</w:t>
                             </w:r>
                           </w:p>
                         </w:txbxContent>
                       </wps:txbx>
-                      <wps:bodyPr wrap="square" lIns="0" rIns="0" tIns="0" bIns="0" anchor="t">
+                      <wps:bodyPr lIns="0" rIns="0" tIns="0" bIns="0" anchor="t">
                         <a:noAutofit/>
                       </wps:bodyPr>
                     </wps:wsp>
@@ -8962,31 +8974,32 @@
           </mc:Choice>
           <mc:Fallback>
             <w:pict>
-              <v:shape id="shape_0" ID="Text Frame 18" stroked="f" o:allowincell="f" style="position:absolute;margin-left:38.65pt;margin-top:-0.9pt;width:351.9pt;height:44.95pt;mso-wrap-style:square;v-text-anchor:top" type="_x0000_t202">
+              <v:rect id="shape_0" ID="Text Frame 18" path="m0,0l-2147483645,0l-2147483645,-2147483646l0,-2147483646xe" stroked="f" o:allowincell="f" style="position:absolute;margin-left:38.65pt;margin-top:-0.9pt;width:351.9pt;height:44.95pt;mso-wrap-style:square;v-text-anchor:top">
+                <v:fill o:detectmouseclick="t" on="false"/>
+                <v:stroke color="#3465a4" joinstyle="round" endcap="flat"/>
                 <v:textbox>
                   <w:txbxContent>
                     <w:p>
                       <w:pPr>
+                        <w:pStyle w:val="FrameContents"/>
                         <w:overflowPunct w:val="false"/>
-                        <w:spacing w:before="0" w:after="0" w:lineRule="auto" w:line="240"/>
+                        <w:spacing w:lineRule="auto" w:line="240" w:before="0" w:after="0"/>
                         <w:rPr/>
                       </w:pPr>
                       <w:r>
                         <w:rPr>
+                          <w:rFonts w:eastAsia="Calibri" w:cs="" w:cstheme="minorBidi" w:eastAsiaTheme="minorHAnsi"/>
+                          <w:color w:val="000000"/>
                           <w:sz w:val="40"/>
                           <w:szCs w:val="40"/>
-                          <w:rFonts w:asciiTheme="minorHAnsi" w:cstheme="minorBidi" w:eastAsiaTheme="minorHAnsi" w:hAnsiTheme="minorHAnsi" w:ascii="Copperplate Gothic Bold" w:hAnsi="Copperplate Gothic Bold" w:cs="Copperplate Gothic Bold"/>
-                          <w:color w:val="000000"/>
                         </w:rPr>
                         <w:t>Output  ::</w:t>
                       </w:r>
                     </w:p>
                   </w:txbxContent>
                 </v:textbox>
-                <v:fill o:detectmouseclick="t" on="false"/>
-                <v:stroke color="black" joinstyle="round" endcap="flat"/>
                 <w10:wrap type="none"/>
-              </v:shape>
+              </v:rect>
             </w:pict>
           </mc:Fallback>
         </mc:AlternateContent>
@@ -9008,7 +9021,7 @@
           <w:szCs w:val="24"/>
         </w:rPr>
         <w:drawing>
-          <wp:anchor behindDoc="0" distT="0" distB="0" distL="0" distR="0" simplePos="0" locked="0" layoutInCell="0" allowOverlap="1" relativeHeight="34">
+          <wp:anchor behindDoc="0" distT="0" distB="0" distL="0" distR="0" simplePos="0" locked="0" layoutInCell="0" allowOverlap="1" relativeHeight="50">
             <wp:simplePos x="0" y="0"/>
             <wp:positionH relativeFrom="column">
               <wp:posOffset>431165</wp:posOffset>
@@ -9068,7 +9081,7 @@
         <mc:AlternateContent>
           <mc:Choice Requires="wps">
             <w:drawing>
-              <wp:anchor behindDoc="0" distT="0" distB="0" distL="0" distR="0" simplePos="0" locked="0" layoutInCell="1" allowOverlap="1" relativeHeight="35">
+              <wp:anchor behindDoc="0" distT="0" distB="0" distL="0" distR="0" simplePos="0" locked="0" layoutInCell="1" allowOverlap="1" relativeHeight="51">
                 <wp:simplePos x="0" y="0"/>
                 <wp:positionH relativeFrom="column">
                   <wp:posOffset>494030</wp:posOffset>
@@ -9083,7 +9096,7 @@
                 <a:graphic xmlns:a="http://schemas.openxmlformats.org/drawingml/2006/main">
                   <a:graphicData uri="http://schemas.microsoft.com/office/word/2010/wordprocessingShape">
                     <wps:wsp>
-                      <wps:cNvSpPr txBox="1"/>
+                      <wps:cNvSpPr/>
                       <wps:spPr>
                         <a:xfrm>
                           <a:off x="0" y="0"/>
@@ -9097,32 +9110,39 @@
                           <a:noFill/>
                         </a:ln>
                       </wps:spPr>
+                      <wps:style>
+                        <a:lnRef idx="0"/>
+                        <a:fillRef idx="0"/>
+                        <a:effectRef idx="0"/>
+                        <a:fontRef idx="minor"/>
+                      </wps:style>
                       <wps:txbx>
                         <w:txbxContent>
                           <w:p>
                             <w:pPr>
+                              <w:pStyle w:val="FrameContents"/>
                               <w:overflowPunct w:val="false"/>
-                              <w:spacing w:before="0" w:after="0" w:lineRule="auto" w:line="240"/>
-                              <w:ind w:left="720" w:hanging="720"/>
+                              <w:spacing w:lineRule="auto" w:line="240" w:before="0" w:after="0"/>
+                              <w:ind w:hanging="720" w:left="720"/>
                               <w:jc w:val="left"/>
                               <w:rPr/>
                             </w:pPr>
                             <w:r>
                               <w:rPr>
+                                <w:rFonts w:eastAsia="Calibri" w:cs="" w:cstheme="minorBidi" w:eastAsiaTheme="minorHAnsi"/>
+                                <w:b/>
+                                <w:bCs/>
+                                <w:color w:val="000000"/>
                                 <w:sz w:val="52"/>
                                 <w:szCs w:val="52"/>
                                 <w:u w:val="none"/>
-                                <w:b/>
-                                <w:bCs/>
-                                <w:rFonts w:asciiTheme="minorHAnsi" w:cstheme="minorBidi" w:eastAsiaTheme="minorHAnsi" w:hAnsiTheme="minorHAnsi" w:cs="Liberation Mono;Courier New" w:ascii="DejaVu Sans" w:hAnsi="DejaVu Sans"/>
-                                <w:color w:val="000000"/>
                               </w:rPr>
                               <w:t>2.  Binary Search</w:t>
                             </w:r>
                           </w:p>
                         </w:txbxContent>
                       </wps:txbx>
-                      <wps:bodyPr wrap="square" lIns="0" rIns="0" tIns="0" bIns="0" anchor="t">
+                      <wps:bodyPr lIns="0" rIns="0" tIns="0" bIns="0" anchor="t">
                         <a:noAutofit/>
                       </wps:bodyPr>
                     </wps:wsp>
@@ -9133,36 +9153,37 @@
           </mc:Choice>
           <mc:Fallback>
             <w:pict>
-              <v:shape id="shape_0" ID="Text Frame 19" stroked="f" o:allowincell="f" style="position:absolute;margin-left:38.9pt;margin-top:24.7pt;width:337.3pt;height:60.6pt;mso-wrap-style:square;v-text-anchor:top" type="_x0000_t202">
+              <v:rect id="shape_0" ID="Text Frame 19" path="m0,0l-2147483645,0l-2147483645,-2147483646l0,-2147483646xe" stroked="f" o:allowincell="f" style="position:absolute;margin-left:38.9pt;margin-top:24.7pt;width:337.3pt;height:60.6pt;mso-wrap-style:square;v-text-anchor:top">
+                <v:fill o:detectmouseclick="t" on="false"/>
+                <v:stroke color="#3465a4" joinstyle="round" endcap="flat"/>
                 <v:textbox>
                   <w:txbxContent>
                     <w:p>
                       <w:pPr>
+                        <w:pStyle w:val="FrameContents"/>
                         <w:overflowPunct w:val="false"/>
-                        <w:spacing w:before="0" w:after="0" w:lineRule="auto" w:line="240"/>
-                        <w:ind w:left="720" w:hanging="720"/>
+                        <w:spacing w:lineRule="auto" w:line="240" w:before="0" w:after="0"/>
+                        <w:ind w:hanging="720" w:left="720"/>
                         <w:jc w:val="left"/>
                         <w:rPr/>
                       </w:pPr>
                       <w:r>
                         <w:rPr>
+                          <w:rFonts w:eastAsia="Calibri" w:cs="" w:cstheme="minorBidi" w:eastAsiaTheme="minorHAnsi"/>
+                          <w:b/>
+                          <w:bCs/>
+                          <w:color w:val="000000"/>
                           <w:sz w:val="52"/>
                           <w:szCs w:val="52"/>
                           <w:u w:val="none"/>
-                          <w:b/>
-                          <w:bCs/>
-                          <w:rFonts w:asciiTheme="minorHAnsi" w:cstheme="minorBidi" w:eastAsiaTheme="minorHAnsi" w:hAnsiTheme="minorHAnsi" w:cs="Liberation Mono;Courier New" w:ascii="DejaVu Sans" w:hAnsi="DejaVu Sans"/>
-                          <w:color w:val="000000"/>
                         </w:rPr>
                         <w:t>2.  Binary Search</w:t>
                       </w:r>
                     </w:p>
                   </w:txbxContent>
                 </v:textbox>
-                <v:fill o:detectmouseclick="t" on="false"/>
-                <v:stroke color="black" joinstyle="round" endcap="flat"/>
                 <w10:wrap type="none"/>
-              </v:shape>
+              </v:rect>
             </w:pict>
           </mc:Fallback>
         </mc:AlternateContent>
@@ -9222,7 +9243,7 @@
         <mc:AlternateContent>
           <mc:Choice Requires="wps">
             <w:drawing>
-              <wp:anchor behindDoc="0" distT="0" distB="0" distL="0" distR="0" simplePos="0" locked="0" layoutInCell="1" allowOverlap="1" relativeHeight="36">
+              <wp:anchor behindDoc="0" distT="0" distB="0" distL="0" distR="0" simplePos="0" locked="0" layoutInCell="1" allowOverlap="1" relativeHeight="53">
                 <wp:simplePos x="0" y="0"/>
                 <wp:positionH relativeFrom="column">
                   <wp:posOffset>523240</wp:posOffset>
@@ -9237,7 +9258,7 @@
                 <a:graphic xmlns:a="http://schemas.openxmlformats.org/drawingml/2006/main">
                   <a:graphicData uri="http://schemas.microsoft.com/office/word/2010/wordprocessingShape">
                     <wps:wsp>
-                      <wps:cNvSpPr txBox="1"/>
+                      <wps:cNvSpPr/>
                       <wps:spPr>
                         <a:xfrm>
                           <a:off x="0" y="0"/>
@@ -9251,27 +9272,34 @@
                           <a:noFill/>
                         </a:ln>
                       </wps:spPr>
+                      <wps:style>
+                        <a:lnRef idx="0"/>
+                        <a:fillRef idx="0"/>
+                        <a:effectRef idx="0"/>
+                        <a:fontRef idx="minor"/>
+                      </wps:style>
                       <wps:txbx>
                         <w:txbxContent>
                           <w:p>
                             <w:pPr>
+                              <w:pStyle w:val="FrameContents"/>
                               <w:overflowPunct w:val="false"/>
-                              <w:spacing w:before="0" w:after="0" w:lineRule="auto" w:line="240"/>
+                              <w:spacing w:lineRule="auto" w:line="240" w:before="0" w:after="0"/>
                               <w:rPr/>
                             </w:pPr>
                             <w:r>
                               <w:rPr>
+                                <w:rFonts w:eastAsia="Calibri" w:cs="" w:cstheme="minorBidi" w:eastAsiaTheme="minorHAnsi"/>
+                                <w:color w:val="000000"/>
                                 <w:sz w:val="40"/>
                                 <w:szCs w:val="40"/>
-                                <w:rFonts w:asciiTheme="minorHAnsi" w:cstheme="minorBidi" w:eastAsiaTheme="minorHAnsi" w:hAnsiTheme="minorHAnsi" w:ascii="Copperplate Gothic Bold" w:hAnsi="Copperplate Gothic Bold" w:cs="Copperplate Gothic Bold"/>
-                                <w:color w:val="000000"/>
                               </w:rPr>
                               <w:t>Source_Code ::</w:t>
                             </w:r>
                           </w:p>
                         </w:txbxContent>
                       </wps:txbx>
-                      <wps:bodyPr wrap="square" lIns="0" rIns="0" tIns="0" bIns="0" anchor="t">
+                      <wps:bodyPr lIns="0" rIns="0" tIns="0" bIns="0" anchor="t">
                         <a:noAutofit/>
                       </wps:bodyPr>
                     </wps:wsp>
@@ -9282,31 +9310,32 @@
           </mc:Choice>
           <mc:Fallback>
             <w:pict>
-              <v:shape id="shape_0" ID="Text Frame 20" stroked="f" o:allowincell="f" style="position:absolute;margin-left:41.2pt;margin-top:-58.05pt;width:351.9pt;height:44.95pt;mso-wrap-style:square;v-text-anchor:top" type="_x0000_t202">
+              <v:rect id="shape_0" ID="Text Frame 20" path="m0,0l-2147483645,0l-2147483645,-2147483646l0,-2147483646xe" stroked="f" o:allowincell="f" style="position:absolute;margin-left:41.2pt;margin-top:-58.05pt;width:351.9pt;height:44.95pt;mso-wrap-style:square;v-text-anchor:top">
+                <v:fill o:detectmouseclick="t" on="false"/>
+                <v:stroke color="#3465a4" joinstyle="round" endcap="flat"/>
                 <v:textbox>
                   <w:txbxContent>
                     <w:p>
                       <w:pPr>
+                        <w:pStyle w:val="FrameContents"/>
                         <w:overflowPunct w:val="false"/>
-                        <w:spacing w:before="0" w:after="0" w:lineRule="auto" w:line="240"/>
+                        <w:spacing w:lineRule="auto" w:line="240" w:before="0" w:after="0"/>
                         <w:rPr/>
                       </w:pPr>
                       <w:r>
                         <w:rPr>
+                          <w:rFonts w:eastAsia="Calibri" w:cs="" w:cstheme="minorBidi" w:eastAsiaTheme="minorHAnsi"/>
+                          <w:color w:val="000000"/>
                           <w:sz w:val="40"/>
                           <w:szCs w:val="40"/>
-                          <w:rFonts w:asciiTheme="minorHAnsi" w:cstheme="minorBidi" w:eastAsiaTheme="minorHAnsi" w:hAnsiTheme="minorHAnsi" w:ascii="Copperplate Gothic Bold" w:hAnsi="Copperplate Gothic Bold" w:cs="Copperplate Gothic Bold"/>
-                          <w:color w:val="000000"/>
                         </w:rPr>
                         <w:t>Source_Code ::</w:t>
                       </w:r>
                     </w:p>
                   </w:txbxContent>
                 </v:textbox>
-                <v:fill o:detectmouseclick="t" on="false"/>
-                <v:stroke color="black" joinstyle="round" endcap="flat"/>
                 <w10:wrap type="none"/>
-              </v:shape>
+              </v:rect>
             </w:pict>
           </mc:Fallback>
         </mc:AlternateContent>
@@ -10502,7 +10531,7 @@
         <mc:AlternateContent>
           <mc:Choice Requires="wps">
             <w:drawing>
-              <wp:anchor behindDoc="0" distT="0" distB="0" distL="0" distR="0" simplePos="0" locked="0" layoutInCell="1" allowOverlap="1" relativeHeight="37">
+              <wp:anchor behindDoc="0" distT="0" distB="0" distL="0" distR="0" simplePos="0" locked="0" layoutInCell="1" allowOverlap="1" relativeHeight="55">
                 <wp:simplePos x="0" y="0"/>
                 <wp:positionH relativeFrom="column">
                   <wp:posOffset>490855</wp:posOffset>
@@ -10517,7 +10546,7 @@
                 <a:graphic xmlns:a="http://schemas.openxmlformats.org/drawingml/2006/main">
                   <a:graphicData uri="http://schemas.microsoft.com/office/word/2010/wordprocessingShape">
                     <wps:wsp>
-                      <wps:cNvSpPr txBox="1"/>
+                      <wps:cNvSpPr/>
                       <wps:spPr>
                         <a:xfrm>
                           <a:off x="0" y="0"/>
@@ -10531,27 +10560,34 @@
                           <a:noFill/>
                         </a:ln>
                       </wps:spPr>
+                      <wps:style>
+                        <a:lnRef idx="0"/>
+                        <a:fillRef idx="0"/>
+                        <a:effectRef idx="0"/>
+                        <a:fontRef idx="minor"/>
+                      </wps:style>
                       <wps:txbx>
                         <w:txbxContent>
                           <w:p>
                             <w:pPr>
+                              <w:pStyle w:val="FrameContents"/>
                               <w:overflowPunct w:val="false"/>
-                              <w:spacing w:before="0" w:after="0" w:lineRule="auto" w:line="240"/>
+                              <w:spacing w:lineRule="auto" w:line="240" w:before="0" w:after="0"/>
                               <w:rPr/>
                             </w:pPr>
                             <w:r>
                               <w:rPr>
+                                <w:rFonts w:eastAsia="Calibri" w:cs="" w:cstheme="minorBidi" w:eastAsiaTheme="minorHAnsi"/>
+                                <w:color w:val="000000"/>
                                 <w:sz w:val="40"/>
                                 <w:szCs w:val="40"/>
-                                <w:rFonts w:asciiTheme="minorHAnsi" w:cstheme="minorBidi" w:eastAsiaTheme="minorHAnsi" w:hAnsiTheme="minorHAnsi" w:ascii="Copperplate Gothic Bold" w:hAnsi="Copperplate Gothic Bold" w:cs="Copperplate Gothic Bold"/>
-                                <w:color w:val="000000"/>
                               </w:rPr>
                               <w:t>Output  ::</w:t>
                             </w:r>
                           </w:p>
                         </w:txbxContent>
                       </wps:txbx>
-                      <wps:bodyPr wrap="square" lIns="0" rIns="0" tIns="0" bIns="0" anchor="t">
+                      <wps:bodyPr lIns="0" rIns="0" tIns="0" bIns="0" anchor="t">
                         <a:noAutofit/>
                       </wps:bodyPr>
                     </wps:wsp>
@@ -10562,31 +10598,32 @@
           </mc:Choice>
           <mc:Fallback>
             <w:pict>
-              <v:shape id="shape_0" ID="Text Frame 21" stroked="f" o:allowincell="f" style="position:absolute;margin-left:38.65pt;margin-top:-10.35pt;width:351.9pt;height:44.95pt;mso-wrap-style:square;v-text-anchor:top" type="_x0000_t202">
+              <v:rect id="shape_0" ID="Text Frame 21" path="m0,0l-2147483645,0l-2147483645,-2147483646l0,-2147483646xe" stroked="f" o:allowincell="f" style="position:absolute;margin-left:38.65pt;margin-top:-10.35pt;width:351.9pt;height:44.95pt;mso-wrap-style:square;v-text-anchor:top">
+                <v:fill o:detectmouseclick="t" on="false"/>
+                <v:stroke color="#3465a4" joinstyle="round" endcap="flat"/>
                 <v:textbox>
                   <w:txbxContent>
                     <w:p>
                       <w:pPr>
+                        <w:pStyle w:val="FrameContents"/>
                         <w:overflowPunct w:val="false"/>
-                        <w:spacing w:before="0" w:after="0" w:lineRule="auto" w:line="240"/>
+                        <w:spacing w:lineRule="auto" w:line="240" w:before="0" w:after="0"/>
                         <w:rPr/>
                       </w:pPr>
                       <w:r>
                         <w:rPr>
+                          <w:rFonts w:eastAsia="Calibri" w:cs="" w:cstheme="minorBidi" w:eastAsiaTheme="minorHAnsi"/>
+                          <w:color w:val="000000"/>
                           <w:sz w:val="40"/>
                           <w:szCs w:val="40"/>
-                          <w:rFonts w:asciiTheme="minorHAnsi" w:cstheme="minorBidi" w:eastAsiaTheme="minorHAnsi" w:hAnsiTheme="minorHAnsi" w:ascii="Copperplate Gothic Bold" w:hAnsi="Copperplate Gothic Bold" w:cs="Copperplate Gothic Bold"/>
-                          <w:color w:val="000000"/>
                         </w:rPr>
                         <w:t>Output  ::</w:t>
                       </w:r>
                     </w:p>
                   </w:txbxContent>
                 </v:textbox>
-                <v:fill o:detectmouseclick="t" on="false"/>
-                <v:stroke color="black" joinstyle="round" endcap="flat"/>
                 <w10:wrap type="none"/>
-              </v:shape>
+              </v:rect>
             </w:pict>
           </mc:Fallback>
         </mc:AlternateContent>
@@ -10613,7 +10650,7 @@
       <w:r>
         <w:rPr/>
         <w:drawing>
-          <wp:anchor behindDoc="0" distT="0" distB="0" distL="0" distR="0" simplePos="0" locked="0" layoutInCell="0" allowOverlap="1" relativeHeight="38">
+          <wp:anchor behindDoc="0" distT="0" distB="0" distL="0" distR="0" simplePos="0" locked="0" layoutInCell="0" allowOverlap="1" relativeHeight="57">
             <wp:simplePos x="0" y="0"/>
             <wp:positionH relativeFrom="column">
               <wp:posOffset>480695</wp:posOffset>
@@ -10665,6 +10702,7 @@
     <w:p>
       <w:pPr>
         <w:pStyle w:val="Normal"/>
+        <w:spacing w:before="0" w:after="160"/>
         <w:rPr/>
       </w:pPr>
       <w:r>
@@ -10672,7 +10710,7 @@
         <mc:AlternateContent>
           <mc:Choice Requires="wps">
             <w:drawing>
-              <wp:anchor behindDoc="0" distT="45085" distB="45085" distL="112395" distR="113665" simplePos="0" locked="0" layoutInCell="0" allowOverlap="1" relativeHeight="39" wp14:anchorId="0506D0F8">
+              <wp:anchor behindDoc="0" distT="43815" distB="45085" distL="111125" distR="113665" simplePos="0" locked="0" layoutInCell="0" allowOverlap="1" relativeHeight="58" wp14:anchorId="0506D0F8">
                 <wp:simplePos x="0" y="0"/>
                 <wp:positionH relativeFrom="margin">
                   <wp:align>center</wp:align>
@@ -10731,19 +10769,7 @@
                                 <w:szCs w:val="52"/>
                                 <w:u w:val="single"/>
                               </w:rPr>
-                              <w:t xml:space="preserve">Lab Exercise - </w:t>
-                            </w:r>
-                            <w:r>
-                              <w:rPr>
-                                <w:rFonts w:cs="DejaVuSans" w:ascii="Liberation Mono" w:hAnsi="Liberation Mono"/>
-                                <w:b/>
-                                <w:bCs/>
-                                <w:color w:val="000000"/>
-                                <w:sz w:val="52"/>
-                                <w:szCs w:val="52"/>
-                                <w:u w:val="single"/>
-                              </w:rPr>
-                              <w:t>3</w:t>
+                              <w:t>Lab Exercise - 3</w:t>
                             </w:r>
                           </w:p>
                           <w:p>
@@ -10802,19 +10828,7 @@
                           <w:szCs w:val="52"/>
                           <w:u w:val="single"/>
                         </w:rPr>
-                        <w:t xml:space="preserve">Lab Exercise - </w:t>
-                      </w:r>
-                      <w:r>
-                        <w:rPr>
-                          <w:rFonts w:cs="DejaVuSans" w:ascii="Liberation Mono" w:hAnsi="Liberation Mono"/>
-                          <w:b/>
-                          <w:bCs/>
-                          <w:color w:val="000000"/>
-                          <w:sz w:val="52"/>
-                          <w:szCs w:val="52"/>
-                          <w:u w:val="single"/>
-                        </w:rPr>
-                        <w:t>3</w:t>
+                        <w:t>Lab Exercise - 3</w:t>
                       </w:r>
                     </w:p>
                     <w:p>
@@ -10852,7 +10866,7 @@
         <mc:AlternateContent>
           <mc:Choice Requires="wps">
             <w:drawing>
-              <wp:anchor behindDoc="0" distT="45720" distB="45720" distL="114300" distR="114300" simplePos="0" locked="0" layoutInCell="0" allowOverlap="1" relativeHeight="41" wp14:anchorId="1AE57092">
+              <wp:anchor behindDoc="0" distT="45720" distB="45720" distL="114300" distR="114300" simplePos="0" locked="0" layoutInCell="0" allowOverlap="1" relativeHeight="60" wp14:anchorId="1AE57092">
                 <wp:simplePos x="0" y="0"/>
                 <wp:positionH relativeFrom="page">
                   <wp:align>left</wp:align>
@@ -11014,7 +11028,7 @@
         <mc:AlternateContent>
           <mc:Choice Requires="wps">
             <w:drawing>
-              <wp:anchor behindDoc="0" distT="0" distB="0" distL="0" distR="0" simplePos="0" locked="0" layoutInCell="1" allowOverlap="1" relativeHeight="43">
+              <wp:anchor behindDoc="0" distT="0" distB="0" distL="0" distR="0" simplePos="0" locked="0" layoutInCell="1" allowOverlap="1" relativeHeight="62">
                 <wp:simplePos x="0" y="0"/>
                 <wp:positionH relativeFrom="column">
                   <wp:posOffset>237490</wp:posOffset>
@@ -11066,23 +11080,7 @@
                                 <w:sz w:val="44"/>
                                 <w:szCs w:val="44"/>
                               </w:rPr>
-                              <w:t>WAP in C</w:t>
-                            </w:r>
-                            <w:r>
-                              <w:rPr>
-                                <w:color w:val="000000"/>
-                                <w:sz w:val="44"/>
-                                <w:szCs w:val="44"/>
-                              </w:rPr>
-                              <w:t xml:space="preserve">++ to implement </w:t>
-                            </w:r>
-                            <w:r>
-                              <w:rPr>
-                                <w:color w:val="000000"/>
-                                <w:sz w:val="44"/>
-                                <w:szCs w:val="44"/>
-                              </w:rPr>
-                              <w:t>Huffman Coding &amp; also evaluate its time complexity.</w:t>
+                              <w:t>WAP in C++ to implement Huffman Coding &amp; also evaluate its time complexity.</w:t>
                             </w:r>
                           </w:p>
                         </w:txbxContent>
@@ -11118,23 +11116,7 @@
                           <w:sz w:val="44"/>
                           <w:szCs w:val="44"/>
                         </w:rPr>
-                        <w:t>WAP in C</w:t>
-                      </w:r>
-                      <w:r>
-                        <w:rPr>
-                          <w:color w:val="000000"/>
-                          <w:sz w:val="44"/>
-                          <w:szCs w:val="44"/>
-                        </w:rPr>
-                        <w:t xml:space="preserve">++ to implement </w:t>
-                      </w:r>
-                      <w:r>
-                        <w:rPr>
-                          <w:color w:val="000000"/>
-                          <w:sz w:val="44"/>
-                          <w:szCs w:val="44"/>
-                        </w:rPr>
-                        <w:t>Huffman Coding &amp; also evaluate its time complexity.</w:t>
+                        <w:t>WAP in C++ to implement Huffman Coding &amp; also evaluate its time complexity.</w:t>
                       </w:r>
                     </w:p>
                   </w:txbxContent>
@@ -11216,7 +11198,7 @@
         <mc:AlternateContent>
           <mc:Choice Requires="wps">
             <w:drawing>
-              <wp:anchor behindDoc="0" distT="0" distB="0" distL="0" distR="0" simplePos="0" locked="0" layoutInCell="1" allowOverlap="1" relativeHeight="45">
+              <wp:anchor behindDoc="0" distT="0" distB="0" distL="0" distR="0" simplePos="0" locked="0" layoutInCell="1" allowOverlap="1" relativeHeight="64">
                 <wp:simplePos x="0" y="0"/>
                 <wp:positionH relativeFrom="column">
                   <wp:posOffset>523240</wp:posOffset>
@@ -11231,7 +11213,7 @@
                 <a:graphic xmlns:a="http://schemas.openxmlformats.org/drawingml/2006/main">
                   <a:graphicData uri="http://schemas.microsoft.com/office/word/2010/wordprocessingShape">
                     <wps:wsp>
-                      <wps:cNvSpPr txBox="1"/>
+                      <wps:cNvSpPr/>
                       <wps:spPr>
                         <a:xfrm>
                           <a:off x="0" y="0"/>
@@ -11245,27 +11227,34 @@
                           <a:noFill/>
                         </a:ln>
                       </wps:spPr>
+                      <wps:style>
+                        <a:lnRef idx="0"/>
+                        <a:fillRef idx="0"/>
+                        <a:effectRef idx="0"/>
+                        <a:fontRef idx="minor"/>
+                      </wps:style>
                       <wps:txbx>
                         <w:txbxContent>
                           <w:p>
                             <w:pPr>
+                              <w:pStyle w:val="FrameContents"/>
                               <w:overflowPunct w:val="false"/>
-                              <w:spacing w:before="0" w:after="0" w:lineRule="auto" w:line="240"/>
+                              <w:spacing w:lineRule="auto" w:line="240" w:before="0" w:after="0"/>
                               <w:rPr/>
                             </w:pPr>
                             <w:r>
                               <w:rPr>
+                                <w:rFonts w:eastAsia="Calibri" w:cs="" w:cstheme="minorBidi" w:eastAsiaTheme="minorHAnsi"/>
+                                <w:color w:val="000000"/>
                                 <w:sz w:val="44"/>
                                 <w:szCs w:val="44"/>
-                                <w:rFonts w:asciiTheme="minorHAnsi" w:cstheme="minorBidi" w:eastAsiaTheme="minorHAnsi" w:hAnsiTheme="minorHAnsi" w:ascii="Copperplate Gothic Bold" w:hAnsi="Copperplate Gothic Bold" w:cs="Copperplate Gothic Bold"/>
-                                <w:color w:val="000000"/>
                               </w:rPr>
                               <w:t>Source_Code ::</w:t>
                             </w:r>
                           </w:p>
                         </w:txbxContent>
                       </wps:txbx>
-                      <wps:bodyPr wrap="square" lIns="0" rIns="0" tIns="0" bIns="0" anchor="t">
+                      <wps:bodyPr lIns="0" rIns="0" tIns="0" bIns="0" anchor="t">
                         <a:noAutofit/>
                       </wps:bodyPr>
                     </wps:wsp>
@@ -11276,31 +11265,32 @@
           </mc:Choice>
           <mc:Fallback>
             <w:pict>
-              <v:shape id="shape_0" ID="Text Frame 23" stroked="f" o:allowincell="f" style="position:absolute;margin-left:41.2pt;margin-top:-48.6pt;width:351.9pt;height:44.95pt;mso-wrap-style:square;v-text-anchor:top" type="_x0000_t202">
+              <v:rect id="shape_0" ID="Text Frame 23" path="m0,0l-2147483645,0l-2147483645,-2147483646l0,-2147483646xe" stroked="f" o:allowincell="f" style="position:absolute;margin-left:41.2pt;margin-top:-48.6pt;width:351.9pt;height:44.95pt;mso-wrap-style:square;v-text-anchor:top">
+                <v:fill o:detectmouseclick="t" on="false"/>
+                <v:stroke color="#3465a4" joinstyle="round" endcap="flat"/>
                 <v:textbox>
                   <w:txbxContent>
                     <w:p>
                       <w:pPr>
+                        <w:pStyle w:val="FrameContents"/>
                         <w:overflowPunct w:val="false"/>
-                        <w:spacing w:before="0" w:after="0" w:lineRule="auto" w:line="240"/>
+                        <w:spacing w:lineRule="auto" w:line="240" w:before="0" w:after="0"/>
                         <w:rPr/>
                       </w:pPr>
                       <w:r>
                         <w:rPr>
+                          <w:rFonts w:eastAsia="Calibri" w:cs="" w:cstheme="minorBidi" w:eastAsiaTheme="minorHAnsi"/>
+                          <w:color w:val="000000"/>
                           <w:sz w:val="44"/>
                           <w:szCs w:val="44"/>
-                          <w:rFonts w:asciiTheme="minorHAnsi" w:cstheme="minorBidi" w:eastAsiaTheme="minorHAnsi" w:hAnsiTheme="minorHAnsi" w:ascii="Copperplate Gothic Bold" w:hAnsi="Copperplate Gothic Bold" w:cs="Copperplate Gothic Bold"/>
-                          <w:color w:val="000000"/>
                         </w:rPr>
                         <w:t>Source_Code ::</w:t>
                       </w:r>
                     </w:p>
                   </w:txbxContent>
                 </v:textbox>
-                <v:fill o:detectmouseclick="t" on="false"/>
-                <v:stroke color="black" joinstyle="round" endcap="flat"/>
                 <w10:wrap type="none"/>
-              </v:shape>
+              </v:rect>
             </w:pict>
           </mc:Fallback>
         </mc:AlternateContent>
@@ -14955,7 +14945,7 @@
         <mc:AlternateContent>
           <mc:Choice Requires="wps">
             <w:drawing>
-              <wp:anchor behindDoc="0" distT="0" distB="0" distL="0" distR="0" simplePos="0" locked="0" layoutInCell="1" allowOverlap="1" relativeHeight="46">
+              <wp:anchor behindDoc="0" distT="0" distB="0" distL="0" distR="0" simplePos="0" locked="0" layoutInCell="1" allowOverlap="1" relativeHeight="66">
                 <wp:simplePos x="0" y="0"/>
                 <wp:positionH relativeFrom="column">
                   <wp:posOffset>490855</wp:posOffset>
@@ -14970,7 +14960,7 @@
                 <a:graphic xmlns:a="http://schemas.openxmlformats.org/drawingml/2006/main">
                   <a:graphicData uri="http://schemas.microsoft.com/office/word/2010/wordprocessingShape">
                     <wps:wsp>
-                      <wps:cNvSpPr txBox="1"/>
+                      <wps:cNvSpPr/>
                       <wps:spPr>
                         <a:xfrm>
                           <a:off x="0" y="0"/>
@@ -14984,27 +14974,34 @@
                           <a:noFill/>
                         </a:ln>
                       </wps:spPr>
+                      <wps:style>
+                        <a:lnRef idx="0"/>
+                        <a:fillRef idx="0"/>
+                        <a:effectRef idx="0"/>
+                        <a:fontRef idx="minor"/>
+                      </wps:style>
                       <wps:txbx>
                         <w:txbxContent>
                           <w:p>
                             <w:pPr>
+                              <w:pStyle w:val="FrameContents"/>
                               <w:overflowPunct w:val="false"/>
-                              <w:spacing w:before="0" w:after="0" w:lineRule="auto" w:line="240"/>
+                              <w:spacing w:lineRule="auto" w:line="240" w:before="0" w:after="0"/>
                               <w:rPr/>
                             </w:pPr>
                             <w:r>
                               <w:rPr>
+                                <w:rFonts w:eastAsia="Calibri" w:cs="" w:cstheme="minorBidi" w:eastAsiaTheme="minorHAnsi"/>
+                                <w:color w:val="000000"/>
                                 <w:sz w:val="40"/>
                                 <w:szCs w:val="40"/>
-                                <w:rFonts w:asciiTheme="minorHAnsi" w:cstheme="minorBidi" w:eastAsiaTheme="minorHAnsi" w:hAnsiTheme="minorHAnsi" w:ascii="Copperplate Gothic Bold" w:hAnsi="Copperplate Gothic Bold" w:cs="Copperplate Gothic Bold"/>
-                                <w:color w:val="000000"/>
                               </w:rPr>
                               <w:t>Output  ::</w:t>
                             </w:r>
                           </w:p>
                         </w:txbxContent>
                       </wps:txbx>
-                      <wps:bodyPr wrap="square" lIns="0" rIns="0" tIns="0" bIns="0" anchor="t">
+                      <wps:bodyPr lIns="0" rIns="0" tIns="0" bIns="0" anchor="t">
                         <a:noAutofit/>
                       </wps:bodyPr>
                     </wps:wsp>
@@ -15015,36 +15012,37 @@
           </mc:Choice>
           <mc:Fallback>
             <w:pict>
-              <v:shape id="shape_0" ID="Text Frame 24" stroked="f" o:allowincell="f" style="position:absolute;margin-left:38.65pt;margin-top:-19.8pt;width:351.9pt;height:44.95pt;mso-wrap-style:square;v-text-anchor:top" type="_x0000_t202">
+              <v:rect id="shape_0" ID="Text Frame 24" path="m0,0l-2147483645,0l-2147483645,-2147483646l0,-2147483646xe" stroked="f" o:allowincell="f" style="position:absolute;margin-left:38.65pt;margin-top:-19.8pt;width:351.9pt;height:44.95pt;mso-wrap-style:square;v-text-anchor:top">
+                <v:fill o:detectmouseclick="t" on="false"/>
+                <v:stroke color="#3465a4" joinstyle="round" endcap="flat"/>
                 <v:textbox>
                   <w:txbxContent>
                     <w:p>
                       <w:pPr>
+                        <w:pStyle w:val="FrameContents"/>
                         <w:overflowPunct w:val="false"/>
-                        <w:spacing w:before="0" w:after="0" w:lineRule="auto" w:line="240"/>
+                        <w:spacing w:lineRule="auto" w:line="240" w:before="0" w:after="0"/>
                         <w:rPr/>
                       </w:pPr>
                       <w:r>
                         <w:rPr>
+                          <w:rFonts w:eastAsia="Calibri" w:cs="" w:cstheme="minorBidi" w:eastAsiaTheme="minorHAnsi"/>
+                          <w:color w:val="000000"/>
                           <w:sz w:val="40"/>
                           <w:szCs w:val="40"/>
-                          <w:rFonts w:asciiTheme="minorHAnsi" w:cstheme="minorBidi" w:eastAsiaTheme="minorHAnsi" w:hAnsiTheme="minorHAnsi" w:ascii="Copperplate Gothic Bold" w:hAnsi="Copperplate Gothic Bold" w:cs="Copperplate Gothic Bold"/>
-                          <w:color w:val="000000"/>
                         </w:rPr>
                         <w:t>Output  ::</w:t>
                       </w:r>
                     </w:p>
                   </w:txbxContent>
                 </v:textbox>
-                <v:fill o:detectmouseclick="t" on="false"/>
-                <v:stroke color="black" joinstyle="round" endcap="flat"/>
                 <w10:wrap type="none"/>
-              </v:shape>
+              </v:rect>
             </w:pict>
           </mc:Fallback>
         </mc:AlternateContent>
         <w:drawing>
-          <wp:anchor behindDoc="0" distT="0" distB="0" distL="0" distR="0" simplePos="0" locked="0" layoutInCell="0" allowOverlap="1" relativeHeight="47">
+          <wp:anchor behindDoc="0" distT="0" distB="0" distL="0" distR="0" simplePos="0" locked="0" layoutInCell="0" allowOverlap="1" relativeHeight="68">
             <wp:simplePos x="0" y="0"/>
             <wp:positionH relativeFrom="column">
               <wp:posOffset>354965</wp:posOffset>
@@ -15078,6 +15076,2340 @@
                     <a:xfrm>
                       <a:off x="0" y="0"/>
                       <a:ext cx="6240145" cy="6988810"/>
+                    </a:xfrm>
+                    <a:prstGeom prst="rect">
+                      <a:avLst/>
+                    </a:prstGeom>
+                  </pic:spPr>
+                </pic:pic>
+              </a:graphicData>
+            </a:graphic>
+          </wp:anchor>
+        </w:drawing>
+      </w:r>
+      <w:r>
+        <w:br w:type="page"/>
+      </w:r>
+    </w:p>
+    <w:p>
+      <w:pPr>
+        <w:pStyle w:val="Normal"/>
+        <w:spacing w:before="0" w:after="160"/>
+        <w:rPr/>
+      </w:pPr>
+      <w:r>
+        <w:rPr/>
+        <mc:AlternateContent>
+          <mc:Choice Requires="wps">
+            <w:drawing>
+              <wp:anchor behindDoc="0" distT="43815" distB="45085" distL="111125" distR="113665" simplePos="0" locked="0" layoutInCell="0" allowOverlap="1" relativeHeight="69" wp14:anchorId="0506D0F8">
+                <wp:simplePos x="0" y="0"/>
+                <wp:positionH relativeFrom="margin">
+                  <wp:align>center</wp:align>
+                </wp:positionH>
+                <wp:positionV relativeFrom="topMargin">
+                  <wp:posOffset>226695</wp:posOffset>
+                </wp:positionV>
+                <wp:extent cx="3383915" cy="654685"/>
+                <wp:effectExtent l="0" t="0" r="0" b="0"/>
+                <wp:wrapSquare wrapText="bothSides"/>
+                <wp:docPr id="38" name="Text Box 6"/>
+                <a:graphic xmlns:a="http://schemas.openxmlformats.org/drawingml/2006/main">
+                  <a:graphicData uri="http://schemas.microsoft.com/office/word/2010/wordprocessingShape">
+                    <wps:wsp>
+                      <wps:cNvSpPr/>
+                      <wps:spPr>
+                        <a:xfrm>
+                          <a:off x="0" y="0"/>
+                          <a:ext cx="3384000" cy="654840"/>
+                        </a:xfrm>
+                        <a:prstGeom prst="rect">
+                          <a:avLst/>
+                        </a:prstGeom>
+                        <a:noFill/>
+                        <a:ln w="9525">
+                          <a:noFill/>
+                        </a:ln>
+                      </wps:spPr>
+                      <wps:style>
+                        <a:lnRef idx="0"/>
+                        <a:fillRef idx="0"/>
+                        <a:effectRef idx="0"/>
+                        <a:fontRef idx="minor"/>
+                      </wps:style>
+                      <wps:txbx>
+                        <w:txbxContent>
+                          <w:p>
+                            <w:pPr>
+                              <w:pStyle w:val="FrameContents"/>
+                              <w:spacing w:lineRule="auto" w:line="240" w:before="0" w:after="0"/>
+                              <w:ind w:hanging="720" w:left="720"/>
+                              <w:jc w:val="center"/>
+                              <w:rPr>
+                                <w:rFonts w:ascii="Liberation Mono" w:hAnsi="Liberation Mono"/>
+                                <w:b/>
+                                <w:bCs/>
+                              </w:rPr>
+                            </w:pPr>
+                            <w:r>
+                              <w:rPr>
+                                <w:rFonts w:cs="DejaVuSans" w:ascii="Liberation Mono" w:hAnsi="Liberation Mono"/>
+                                <w:b/>
+                                <w:bCs/>
+                                <w:color w:val="000000"/>
+                                <w:sz w:val="52"/>
+                                <w:szCs w:val="52"/>
+                                <w:u w:val="single"/>
+                              </w:rPr>
+                              <w:t xml:space="preserve">Lab Exercise - </w:t>
+                            </w:r>
+                            <w:r>
+                              <w:rPr>
+                                <w:rFonts w:cs="DejaVuSans" w:ascii="Liberation Mono" w:hAnsi="Liberation Mono"/>
+                                <w:b/>
+                                <w:bCs/>
+                                <w:color w:val="000000"/>
+                                <w:sz w:val="52"/>
+                                <w:szCs w:val="52"/>
+                                <w:u w:val="single"/>
+                              </w:rPr>
+                              <w:t>4</w:t>
+                            </w:r>
+                          </w:p>
+                          <w:p>
+                            <w:pPr>
+                              <w:pStyle w:val="FrameContents"/>
+                              <w:spacing w:lineRule="auto" w:line="240" w:before="0" w:after="0"/>
+                              <w:ind w:hanging="720" w:left="720"/>
+                              <w:jc w:val="center"/>
+                              <w:rPr>
+                                <w:rFonts w:ascii="Liberation Mono" w:hAnsi="Liberation Mono"/>
+                              </w:rPr>
+                            </w:pPr>
+                            <w:r>
+                              <w:rPr>
+                                <w:color w:val="000000"/>
+                              </w:rPr>
+                            </w:r>
+                          </w:p>
+                        </w:txbxContent>
+                      </wps:txbx>
+                      <wps:bodyPr anchor="t">
+                        <a:spAutoFit/>
+                      </wps:bodyPr>
+                    </wps:wsp>
+                  </a:graphicData>
+                </a:graphic>
+              </wp:anchor>
+            </w:drawing>
+          </mc:Choice>
+          <mc:Fallback>
+            <w:pict>
+              <v:rect id="shape_0" ID="Text Box 6" path="m0,0l-2147483645,0l-2147483645,-2147483646l0,-2147483646xe" stroked="f" o:allowincell="f" style="position:absolute;margin-left:135.6pt;margin-top:17.85pt;width:266.4pt;height:51.5pt;mso-wrap-style:square;v-text-anchor:top;mso-position-horizontal:center;mso-position-horizontal-relative:margin" wp14:anchorId="0506D0F8">
+                <v:fill o:detectmouseclick="t" on="false"/>
+                <v:stroke color="#3465a4" weight="9360" joinstyle="round" endcap="flat"/>
+                <v:textbox>
+                  <w:txbxContent>
+                    <w:p>
+                      <w:pPr>
+                        <w:pStyle w:val="FrameContents"/>
+                        <w:spacing w:lineRule="auto" w:line="240" w:before="0" w:after="0"/>
+                        <w:ind w:hanging="720" w:left="720"/>
+                        <w:jc w:val="center"/>
+                        <w:rPr>
+                          <w:rFonts w:ascii="Liberation Mono" w:hAnsi="Liberation Mono"/>
+                          <w:b/>
+                          <w:bCs/>
+                        </w:rPr>
+                      </w:pPr>
+                      <w:r>
+                        <w:rPr>
+                          <w:rFonts w:cs="DejaVuSans" w:ascii="Liberation Mono" w:hAnsi="Liberation Mono"/>
+                          <w:b/>
+                          <w:bCs/>
+                          <w:color w:val="000000"/>
+                          <w:sz w:val="52"/>
+                          <w:szCs w:val="52"/>
+                          <w:u w:val="single"/>
+                        </w:rPr>
+                        <w:t xml:space="preserve">Lab Exercise - </w:t>
+                      </w:r>
+                      <w:r>
+                        <w:rPr>
+                          <w:rFonts w:cs="DejaVuSans" w:ascii="Liberation Mono" w:hAnsi="Liberation Mono"/>
+                          <w:b/>
+                          <w:bCs/>
+                          <w:color w:val="000000"/>
+                          <w:sz w:val="52"/>
+                          <w:szCs w:val="52"/>
+                          <w:u w:val="single"/>
+                        </w:rPr>
+                        <w:t>4</w:t>
+                      </w:r>
+                    </w:p>
+                    <w:p>
+                      <w:pPr>
+                        <w:pStyle w:val="FrameContents"/>
+                        <w:spacing w:lineRule="auto" w:line="240" w:before="0" w:after="0"/>
+                        <w:ind w:hanging="720" w:left="720"/>
+                        <w:jc w:val="center"/>
+                        <w:rPr>
+                          <w:rFonts w:ascii="Liberation Mono" w:hAnsi="Liberation Mono"/>
+                        </w:rPr>
+                      </w:pPr>
+                      <w:r>
+                        <w:rPr>
+                          <w:color w:val="000000"/>
+                        </w:rPr>
+                      </w:r>
+                    </w:p>
+                  </w:txbxContent>
+                </v:textbox>
+                <w10:wrap type="square"/>
+              </v:rect>
+            </w:pict>
+          </mc:Fallback>
+        </mc:AlternateContent>
+      </w:r>
+    </w:p>
+    <w:p>
+      <w:pPr>
+        <w:pStyle w:val="Normal"/>
+        <w:rPr/>
+      </w:pPr>
+      <w:r>
+        <w:rPr/>
+        <mc:AlternateContent>
+          <mc:Choice Requires="wps">
+            <w:drawing>
+              <wp:anchor behindDoc="0" distT="45720" distB="45720" distL="114300" distR="114300" simplePos="0" locked="0" layoutInCell="0" allowOverlap="1" relativeHeight="71" wp14:anchorId="1AE57092">
+                <wp:simplePos x="0" y="0"/>
+                <wp:positionH relativeFrom="page">
+                  <wp:align>left</wp:align>
+                </wp:positionH>
+                <wp:positionV relativeFrom="margin">
+                  <wp:posOffset>678180</wp:posOffset>
+                </wp:positionV>
+                <wp:extent cx="1828800" cy="539750"/>
+                <wp:effectExtent l="0" t="0" r="0" b="0"/>
+                <wp:wrapSquare wrapText="bothSides"/>
+                <wp:docPr id="39" name="Text Box 7"/>
+                <a:graphic xmlns:a="http://schemas.openxmlformats.org/drawingml/2006/main">
+                  <a:graphicData uri="http://schemas.microsoft.com/office/word/2010/wordprocessingShape">
+                    <wps:wsp>
+                      <wps:cNvSpPr/>
+                      <wps:spPr>
+                        <a:xfrm>
+                          <a:off x="0" y="0"/>
+                          <a:ext cx="1828800" cy="539640"/>
+                        </a:xfrm>
+                        <a:prstGeom prst="rect">
+                          <a:avLst/>
+                        </a:prstGeom>
+                        <a:noFill/>
+                        <a:ln w="9525">
+                          <a:noFill/>
+                        </a:ln>
+                      </wps:spPr>
+                      <wps:style>
+                        <a:lnRef idx="0"/>
+                        <a:fillRef idx="0"/>
+                        <a:effectRef idx="0"/>
+                        <a:fontRef idx="minor"/>
+                      </wps:style>
+                      <wps:txbx>
+                        <w:txbxContent>
+                          <w:p>
+                            <w:pPr>
+                              <w:pStyle w:val="ListParagraph"/>
+                              <w:numPr>
+                                <w:ilvl w:val="0"/>
+                                <w:numId w:val="1"/>
+                              </w:numPr>
+                              <w:spacing w:before="0" w:after="160"/>
+                              <w:contextualSpacing/>
+                              <w:rPr>
+                                <w:sz w:val="36"/>
+                              </w:rPr>
+                            </w:pPr>
+                            <w:r>
+                              <w:rPr>
+                                <w:rFonts w:cs="DejaVuSans" w:ascii="Copperplate Gothic Bold" w:hAnsi="Copperplate Gothic Bold"/>
+                                <w:color w:val="000000"/>
+                                <w:sz w:val="52"/>
+                                <w:szCs w:val="20"/>
+                                <w:u w:val="none"/>
+                              </w:rPr>
+                              <w:t xml:space="preserve">  </w:t>
+                            </w:r>
+                            <w:r>
+                              <w:rPr>
+                                <w:rFonts w:cs="DejaVuSans" w:ascii="Copperplate Gothic Bold" w:hAnsi="Copperplate Gothic Bold"/>
+                                <w:color w:val="000000"/>
+                                <w:sz w:val="52"/>
+                                <w:szCs w:val="20"/>
+                                <w:u w:val="single"/>
+                              </w:rPr>
+                              <w:t>AIM</w:t>
+                            </w:r>
+                            <w:r>
+                              <w:rPr>
+                                <w:rFonts w:cs="DejaVuSans" w:ascii="Copperplate Gothic Bold" w:hAnsi="Copperplate Gothic Bold"/>
+                                <w:color w:val="000000"/>
+                                <w:sz w:val="52"/>
+                                <w:szCs w:val="20"/>
+                              </w:rPr>
+                              <w:t xml:space="preserve">  ::</w:t>
+                            </w:r>
+                          </w:p>
+                        </w:txbxContent>
+                      </wps:txbx>
+                      <wps:bodyPr anchor="t">
+                        <a:spAutoFit/>
+                      </wps:bodyPr>
+                    </wps:wsp>
+                  </a:graphicData>
+                </a:graphic>
+              </wp:anchor>
+            </w:drawing>
+          </mc:Choice>
+          <mc:Fallback>
+            <w:pict>
+              <v:rect id="shape_0" ID="Text Box 7" path="m0,0l-2147483645,0l-2147483645,-2147483646l0,-2147483646xe" stroked="f" o:allowincell="f" style="position:absolute;margin-left:9pt;margin-top:53.4pt;width:143.95pt;height:42.45pt;mso-wrap-style:square;v-text-anchor:top;mso-position-horizontal:left;mso-position-horizontal-relative:page;mso-position-vertical-relative:margin" wp14:anchorId="1AE57092">
+                <v:fill o:detectmouseclick="t" on="false"/>
+                <v:stroke color="#3465a4" weight="9360" joinstyle="round" endcap="flat"/>
+                <v:textbox>
+                  <w:txbxContent>
+                    <w:p>
+                      <w:pPr>
+                        <w:pStyle w:val="ListParagraph"/>
+                        <w:numPr>
+                          <w:ilvl w:val="0"/>
+                          <w:numId w:val="1"/>
+                        </w:numPr>
+                        <w:spacing w:before="0" w:after="160"/>
+                        <w:contextualSpacing/>
+                        <w:rPr>
+                          <w:sz w:val="36"/>
+                        </w:rPr>
+                      </w:pPr>
+                      <w:r>
+                        <w:rPr>
+                          <w:rFonts w:cs="DejaVuSans" w:ascii="Copperplate Gothic Bold" w:hAnsi="Copperplate Gothic Bold"/>
+                          <w:color w:val="000000"/>
+                          <w:sz w:val="52"/>
+                          <w:szCs w:val="20"/>
+                          <w:u w:val="none"/>
+                        </w:rPr>
+                        <w:t xml:space="preserve">  </w:t>
+                      </w:r>
+                      <w:r>
+                        <w:rPr>
+                          <w:rFonts w:cs="DejaVuSans" w:ascii="Copperplate Gothic Bold" w:hAnsi="Copperplate Gothic Bold"/>
+                          <w:color w:val="000000"/>
+                          <w:sz w:val="52"/>
+                          <w:szCs w:val="20"/>
+                          <w:u w:val="single"/>
+                        </w:rPr>
+                        <w:t>AIM</w:t>
+                      </w:r>
+                      <w:r>
+                        <w:rPr>
+                          <w:rFonts w:cs="DejaVuSans" w:ascii="Copperplate Gothic Bold" w:hAnsi="Copperplate Gothic Bold"/>
+                          <w:color w:val="000000"/>
+                          <w:sz w:val="52"/>
+                          <w:szCs w:val="20"/>
+                        </w:rPr>
+                        <w:t xml:space="preserve">  ::</w:t>
+                      </w:r>
+                    </w:p>
+                  </w:txbxContent>
+                </v:textbox>
+                <w10:wrap type="square"/>
+              </v:rect>
+            </w:pict>
+          </mc:Fallback>
+        </mc:AlternateContent>
+      </w:r>
+    </w:p>
+    <w:p>
+      <w:pPr>
+        <w:pStyle w:val="Normal"/>
+        <w:spacing w:before="0" w:after="280"/>
+        <w:ind w:hanging="0" w:left="720"/>
+        <w:rPr/>
+      </w:pPr>
+      <w:r>
+        <w:rPr/>
+        <mc:AlternateContent>
+          <mc:Choice Requires="wps">
+            <w:drawing>
+              <wp:anchor behindDoc="0" distT="0" distB="0" distL="0" distR="0" simplePos="0" locked="0" layoutInCell="1" allowOverlap="1" relativeHeight="73">
+                <wp:simplePos x="0" y="0"/>
+                <wp:positionH relativeFrom="column">
+                  <wp:posOffset>237490</wp:posOffset>
+                </wp:positionH>
+                <wp:positionV relativeFrom="paragraph">
+                  <wp:posOffset>118745</wp:posOffset>
+                </wp:positionV>
+                <wp:extent cx="4792345" cy="1160145"/>
+                <wp:effectExtent l="0" t="0" r="0" b="0"/>
+                <wp:wrapNone/>
+                <wp:docPr id="40" name="Text Frame 25"/>
+                <a:graphic xmlns:a="http://schemas.openxmlformats.org/drawingml/2006/main">
+                  <a:graphicData uri="http://schemas.microsoft.com/office/word/2010/wordprocessingShape">
+                    <wps:wsp>
+                      <wps:cNvSpPr/>
+                      <wps:spPr>
+                        <a:xfrm>
+                          <a:off x="0" y="0"/>
+                          <a:ext cx="4792320" cy="1160280"/>
+                        </a:xfrm>
+                        <a:prstGeom prst="rect">
+                          <a:avLst/>
+                        </a:prstGeom>
+                        <a:noFill/>
+                        <a:ln w="0">
+                          <a:noFill/>
+                        </a:ln>
+                      </wps:spPr>
+                      <wps:style>
+                        <a:lnRef idx="0"/>
+                        <a:fillRef idx="0"/>
+                        <a:effectRef idx="0"/>
+                        <a:fontRef idx="minor"/>
+                      </wps:style>
+                      <wps:txbx>
+                        <w:txbxContent>
+                          <w:p>
+                            <w:pPr>
+                              <w:pStyle w:val="FrameContents"/>
+                              <w:overflowPunct w:val="false"/>
+                              <w:spacing w:lineRule="auto" w:line="240" w:before="0" w:after="0"/>
+                              <w:rPr>
+                                <w:color w:val="000000"/>
+                              </w:rPr>
+                            </w:pPr>
+                            <w:r>
+                              <w:rPr>
+                                <w:color w:val="000000"/>
+                                <w:sz w:val="44"/>
+                                <w:szCs w:val="44"/>
+                              </w:rPr>
+                              <w:t xml:space="preserve">WAP in C++ to </w:t>
+                            </w:r>
+                            <w:r>
+                              <w:rPr>
+                                <w:color w:val="000000"/>
+                                <w:sz w:val="44"/>
+                                <w:szCs w:val="44"/>
+                              </w:rPr>
+                              <w:t>find Minimum Spanning Tree for a Graph</w:t>
+                            </w:r>
+                            <w:r>
+                              <w:rPr>
+                                <w:color w:val="000000"/>
+                                <w:sz w:val="44"/>
+                                <w:szCs w:val="44"/>
+                              </w:rPr>
+                              <w:t xml:space="preserve"> &amp; also evaluate its time complexity.</w:t>
+                            </w:r>
+                          </w:p>
+                        </w:txbxContent>
+                      </wps:txbx>
+                      <wps:bodyPr lIns="0" rIns="0" tIns="0" bIns="0" anchor="t">
+                        <a:noAutofit/>
+                      </wps:bodyPr>
+                    </wps:wsp>
+                  </a:graphicData>
+                </a:graphic>
+              </wp:anchor>
+            </w:drawing>
+          </mc:Choice>
+          <mc:Fallback>
+            <w:pict>
+              <v:rect id="shape_0" ID="Text Frame 25" path="m0,0l-2147483645,0l-2147483645,-2147483646l0,-2147483646xe" stroked="f" o:allowincell="f" style="position:absolute;margin-left:18.7pt;margin-top:9.35pt;width:377.3pt;height:91.3pt;mso-wrap-style:square;v-text-anchor:top">
+                <v:fill o:detectmouseclick="t" on="false"/>
+                <v:stroke color="#3465a4" joinstyle="round" endcap="flat"/>
+                <v:textbox>
+                  <w:txbxContent>
+                    <w:p>
+                      <w:pPr>
+                        <w:pStyle w:val="FrameContents"/>
+                        <w:overflowPunct w:val="false"/>
+                        <w:spacing w:lineRule="auto" w:line="240" w:before="0" w:after="0"/>
+                        <w:rPr>
+                          <w:color w:val="000000"/>
+                        </w:rPr>
+                      </w:pPr>
+                      <w:r>
+                        <w:rPr>
+                          <w:color w:val="000000"/>
+                          <w:sz w:val="44"/>
+                          <w:szCs w:val="44"/>
+                        </w:rPr>
+                        <w:t xml:space="preserve">WAP in C++ to </w:t>
+                      </w:r>
+                      <w:r>
+                        <w:rPr>
+                          <w:color w:val="000000"/>
+                          <w:sz w:val="44"/>
+                          <w:szCs w:val="44"/>
+                        </w:rPr>
+                        <w:t>find Minimum Spanning Tree for a Graph</w:t>
+                      </w:r>
+                      <w:r>
+                        <w:rPr>
+                          <w:color w:val="000000"/>
+                          <w:sz w:val="44"/>
+                          <w:szCs w:val="44"/>
+                        </w:rPr>
+                        <w:t xml:space="preserve"> &amp; also evaluate its time complexity.</w:t>
+                      </w:r>
+                    </w:p>
+                  </w:txbxContent>
+                </v:textbox>
+                <w10:wrap type="none"/>
+              </v:rect>
+            </w:pict>
+          </mc:Fallback>
+        </mc:AlternateContent>
+      </w:r>
+    </w:p>
+    <w:p>
+      <w:pPr>
+        <w:pStyle w:val="Normal"/>
+        <w:spacing w:before="0" w:after="280"/>
+        <w:ind w:hanging="0" w:left="720"/>
+        <w:rPr/>
+      </w:pPr>
+      <w:r>
+        <w:rPr/>
+      </w:r>
+    </w:p>
+    <w:p>
+      <w:pPr>
+        <w:pStyle w:val="Normal"/>
+        <w:spacing w:before="0" w:after="280"/>
+        <w:ind w:hanging="0" w:left="720"/>
+        <w:rPr/>
+      </w:pPr>
+      <w:r>
+        <w:rPr/>
+      </w:r>
+    </w:p>
+    <w:p>
+      <w:pPr>
+        <w:pStyle w:val="Normal"/>
+        <w:spacing w:before="0" w:after="280"/>
+        <w:ind w:hanging="0" w:left="720"/>
+        <w:rPr/>
+      </w:pPr>
+      <w:r>
+        <w:rPr/>
+      </w:r>
+    </w:p>
+    <w:p>
+      <w:pPr>
+        <w:pStyle w:val="Normal"/>
+        <w:spacing w:before="0" w:after="280"/>
+        <w:ind w:hanging="0" w:left="720"/>
+        <w:rPr/>
+      </w:pPr>
+      <w:r>
+        <w:rPr/>
+        <mc:AlternateContent>
+          <mc:Choice Requires="wps">
+            <w:drawing>
+              <wp:anchor behindDoc="0" distT="0" distB="0" distL="0" distR="0" simplePos="0" locked="0" layoutInCell="1" allowOverlap="1" relativeHeight="75">
+                <wp:simplePos x="0" y="0"/>
+                <wp:positionH relativeFrom="column">
+                  <wp:posOffset>403225</wp:posOffset>
+                </wp:positionH>
+                <wp:positionV relativeFrom="paragraph">
+                  <wp:posOffset>102870</wp:posOffset>
+                </wp:positionV>
+                <wp:extent cx="4469765" cy="571500"/>
+                <wp:effectExtent l="0" t="0" r="0" b="0"/>
+                <wp:wrapNone/>
+                <wp:docPr id="41" name="Text Frame 26"/>
+                <a:graphic xmlns:a="http://schemas.openxmlformats.org/drawingml/2006/main">
+                  <a:graphicData uri="http://schemas.microsoft.com/office/word/2010/wordprocessingShape">
+                    <wps:wsp>
+                      <wps:cNvSpPr/>
+                      <wps:spPr>
+                        <a:xfrm>
+                          <a:off x="0" y="0"/>
+                          <a:ext cx="4469760" cy="571680"/>
+                        </a:xfrm>
+                        <a:prstGeom prst="rect">
+                          <a:avLst/>
+                        </a:prstGeom>
+                        <a:noFill/>
+                        <a:ln w="0">
+                          <a:noFill/>
+                        </a:ln>
+                      </wps:spPr>
+                      <wps:style>
+                        <a:lnRef idx="0"/>
+                        <a:fillRef idx="0"/>
+                        <a:effectRef idx="0"/>
+                        <a:fontRef idx="minor"/>
+                      </wps:style>
+                      <wps:txbx>
+                        <w:txbxContent>
+                          <w:p>
+                            <w:pPr>
+                              <w:pStyle w:val="FrameContents"/>
+                              <w:overflowPunct w:val="false"/>
+                              <w:spacing w:lineRule="auto" w:line="240" w:before="0" w:after="0"/>
+                              <w:rPr/>
+                            </w:pPr>
+                            <w:r>
+                              <w:rPr>
+                                <w:rFonts w:eastAsia="Calibri" w:cs="" w:cstheme="minorBidi" w:eastAsiaTheme="minorHAnsi"/>
+                                <w:color w:val="000000"/>
+                                <w:sz w:val="44"/>
+                                <w:szCs w:val="44"/>
+                              </w:rPr>
+                              <w:t>Source_Code ::</w:t>
+                            </w:r>
+                          </w:p>
+                        </w:txbxContent>
+                      </wps:txbx>
+                      <wps:bodyPr lIns="0" rIns="0" tIns="0" bIns="0" anchor="t">
+                        <a:noAutofit/>
+                      </wps:bodyPr>
+                    </wps:wsp>
+                  </a:graphicData>
+                </a:graphic>
+              </wp:anchor>
+            </w:drawing>
+          </mc:Choice>
+          <mc:Fallback>
+            <w:pict>
+              <v:rect id="shape_0" ID="Text Frame 26" path="m0,0l-2147483645,0l-2147483645,-2147483646l0,-2147483646xe" stroked="f" o:allowincell="f" style="position:absolute;margin-left:31.75pt;margin-top:8.1pt;width:351.9pt;height:44.95pt;mso-wrap-style:square;v-text-anchor:top">
+                <v:fill o:detectmouseclick="t" on="false"/>
+                <v:stroke color="#3465a4" joinstyle="round" endcap="flat"/>
+                <v:textbox>
+                  <w:txbxContent>
+                    <w:p>
+                      <w:pPr>
+                        <w:pStyle w:val="FrameContents"/>
+                        <w:overflowPunct w:val="false"/>
+                        <w:spacing w:lineRule="auto" w:line="240" w:before="0" w:after="0"/>
+                        <w:rPr/>
+                      </w:pPr>
+                      <w:r>
+                        <w:rPr>
+                          <w:rFonts w:eastAsia="Calibri" w:cs="" w:cstheme="minorBidi" w:eastAsiaTheme="minorHAnsi"/>
+                          <w:color w:val="000000"/>
+                          <w:sz w:val="44"/>
+                          <w:szCs w:val="44"/>
+                        </w:rPr>
+                        <w:t>Source_Code ::</w:t>
+                      </w:r>
+                    </w:p>
+                  </w:txbxContent>
+                </v:textbox>
+                <w10:wrap type="none"/>
+              </v:rect>
+            </w:pict>
+          </mc:Fallback>
+        </mc:AlternateContent>
+      </w:r>
+    </w:p>
+    <w:p>
+      <w:pPr>
+        <w:pStyle w:val="Normal"/>
+        <w:spacing w:before="0" w:after="280"/>
+        <w:ind w:hanging="0" w:left="720"/>
+        <w:rPr/>
+      </w:pPr>
+      <w:r>
+        <w:rPr/>
+      </w:r>
+    </w:p>
+    <w:p>
+      <w:pPr>
+        <w:pStyle w:val="Normal"/>
+        <w:spacing w:before="0" w:after="280"/>
+        <w:ind w:hanging="0" w:left="720"/>
+        <w:rPr/>
+      </w:pPr>
+      <w:r>
+        <w:rPr/>
+        <w:t>#include &lt;chrono&gt;</w:t>
+      </w:r>
+    </w:p>
+    <w:p>
+      <w:pPr>
+        <w:pStyle w:val="Normal"/>
+        <w:spacing w:before="0" w:after="280"/>
+        <w:ind w:hanging="0" w:left="720"/>
+        <w:rPr/>
+      </w:pPr>
+      <w:r>
+        <w:rPr/>
+        <w:t>#include &lt;climits&gt;</w:t>
+      </w:r>
+    </w:p>
+    <w:p>
+      <w:pPr>
+        <w:pStyle w:val="Normal"/>
+        <w:spacing w:before="0" w:after="280"/>
+        <w:ind w:hanging="0" w:left="720"/>
+        <w:rPr/>
+      </w:pPr>
+      <w:r>
+        <w:rPr/>
+        <w:t>#include &lt;iomanip&gt;</w:t>
+      </w:r>
+    </w:p>
+    <w:p>
+      <w:pPr>
+        <w:pStyle w:val="Normal"/>
+        <w:spacing w:before="0" w:after="280"/>
+        <w:ind w:hanging="0" w:left="720"/>
+        <w:rPr/>
+      </w:pPr>
+      <w:r>
+        <w:rPr/>
+        <w:t>#include &lt;iostream&gt;</w:t>
+      </w:r>
+    </w:p>
+    <w:p>
+      <w:pPr>
+        <w:pStyle w:val="Normal"/>
+        <w:spacing w:before="0" w:after="280"/>
+        <w:ind w:hanging="0" w:left="720"/>
+        <w:rPr/>
+      </w:pPr>
+      <w:r>
+        <w:rPr/>
+        <w:t>#include &lt;vector&gt;</w:t>
+      </w:r>
+    </w:p>
+    <w:p>
+      <w:pPr>
+        <w:pStyle w:val="Normal"/>
+        <w:spacing w:before="0" w:after="280"/>
+        <w:ind w:hanging="0" w:left="720"/>
+        <w:rPr/>
+      </w:pPr>
+      <w:r>
+        <w:rPr/>
+      </w:r>
+    </w:p>
+    <w:p>
+      <w:pPr>
+        <w:pStyle w:val="Normal"/>
+        <w:spacing w:before="0" w:after="280"/>
+        <w:ind w:hanging="0" w:left="720"/>
+        <w:rPr/>
+      </w:pPr>
+      <w:r>
+        <w:rPr/>
+        <w:t>using namespace std;</w:t>
+      </w:r>
+    </w:p>
+    <w:p>
+      <w:pPr>
+        <w:pStyle w:val="Normal"/>
+        <w:spacing w:before="0" w:after="280"/>
+        <w:ind w:hanging="0" w:left="720"/>
+        <w:rPr/>
+      </w:pPr>
+      <w:r>
+        <w:rPr/>
+        <w:t>using namespace std::chrono;</w:t>
+      </w:r>
+    </w:p>
+    <w:p>
+      <w:pPr>
+        <w:pStyle w:val="Normal"/>
+        <w:spacing w:before="0" w:after="280"/>
+        <w:ind w:hanging="0" w:left="720"/>
+        <w:rPr/>
+      </w:pPr>
+      <w:r>
+        <w:rPr/>
+      </w:r>
+    </w:p>
+    <w:p>
+      <w:pPr>
+        <w:pStyle w:val="Normal"/>
+        <w:spacing w:before="0" w:after="280"/>
+        <w:ind w:hanging="0" w:left="720"/>
+        <w:rPr/>
+      </w:pPr>
+      <w:r>
+        <w:rPr/>
+        <w:t>struct Edge {</w:t>
+      </w:r>
+    </w:p>
+    <w:p>
+      <w:pPr>
+        <w:pStyle w:val="Normal"/>
+        <w:spacing w:before="0" w:after="280"/>
+        <w:ind w:hanging="0" w:left="720"/>
+        <w:rPr/>
+      </w:pPr>
+      <w:r>
+        <w:rPr/>
+        <w:t xml:space="preserve">    </w:t>
+      </w:r>
+      <w:r>
+        <w:rPr/>
+        <w:t>int src, dest, weight;</w:t>
+      </w:r>
+    </w:p>
+    <w:p>
+      <w:pPr>
+        <w:pStyle w:val="Normal"/>
+        <w:spacing w:before="0" w:after="280"/>
+        <w:ind w:hanging="0" w:left="720"/>
+        <w:rPr/>
+      </w:pPr>
+      <w:r>
+        <w:rPr/>
+        <w:t>};</w:t>
+      </w:r>
+    </w:p>
+    <w:p>
+      <w:pPr>
+        <w:pStyle w:val="Normal"/>
+        <w:spacing w:before="0" w:after="280"/>
+        <w:ind w:hanging="0" w:left="720"/>
+        <w:rPr/>
+      </w:pPr>
+      <w:r>
+        <w:rPr/>
+      </w:r>
+    </w:p>
+    <w:p>
+      <w:pPr>
+        <w:pStyle w:val="Normal"/>
+        <w:spacing w:before="0" w:after="280"/>
+        <w:ind w:hanging="0" w:left="720"/>
+        <w:rPr/>
+      </w:pPr>
+      <w:r>
+        <w:rPr/>
+        <w:t>// Function to display the graph in a table format</w:t>
+      </w:r>
+    </w:p>
+    <w:p>
+      <w:pPr>
+        <w:pStyle w:val="Normal"/>
+        <w:spacing w:before="0" w:after="280"/>
+        <w:ind w:hanging="0" w:left="720"/>
+        <w:rPr/>
+      </w:pPr>
+      <w:r>
+        <w:rPr/>
+        <w:t>void displayGraph(int V, const vector&lt;Edge&gt;&amp; edges)</w:t>
+      </w:r>
+    </w:p>
+    <w:p>
+      <w:pPr>
+        <w:pStyle w:val="Normal"/>
+        <w:spacing w:before="0" w:after="280"/>
+        <w:ind w:hanging="0" w:left="720"/>
+        <w:rPr/>
+      </w:pPr>
+      <w:r>
+        <w:rPr/>
+        <w:t>{</w:t>
+      </w:r>
+    </w:p>
+    <w:p>
+      <w:pPr>
+        <w:pStyle w:val="Normal"/>
+        <w:spacing w:before="0" w:after="280"/>
+        <w:ind w:hanging="0" w:left="720"/>
+        <w:rPr/>
+      </w:pPr>
+      <w:r>
+        <w:rPr/>
+        <w:t xml:space="preserve">    </w:t>
+      </w:r>
+      <w:r>
+        <w:rPr/>
+        <w:t>cout &lt;&lt; "Original Graph:\n";</w:t>
+      </w:r>
+    </w:p>
+    <w:p>
+      <w:pPr>
+        <w:pStyle w:val="Normal"/>
+        <w:spacing w:before="0" w:after="280"/>
+        <w:ind w:hanging="0" w:left="720"/>
+        <w:rPr/>
+      </w:pPr>
+      <w:r>
+        <w:rPr/>
+        <w:t xml:space="preserve">    </w:t>
+      </w:r>
+      <w:r>
+        <w:rPr/>
+        <w:t>cout &lt;&lt; setw(10) &lt;&lt; left &lt;&lt; "Edges" &lt;&lt; setw(10) &lt;&lt; left &lt;&lt; "Weights"</w:t>
+      </w:r>
+    </w:p>
+    <w:p>
+      <w:pPr>
+        <w:pStyle w:val="Normal"/>
+        <w:spacing w:before="0" w:after="280"/>
+        <w:ind w:hanging="0" w:left="720"/>
+        <w:rPr/>
+      </w:pPr>
+      <w:r>
+        <w:rPr/>
+        <w:t xml:space="preserve">         </w:t>
+      </w:r>
+      <w:r>
+        <w:rPr/>
+        <w:t>&lt;&lt; endl;</w:t>
+      </w:r>
+    </w:p>
+    <w:p>
+      <w:pPr>
+        <w:pStyle w:val="Normal"/>
+        <w:spacing w:before="0" w:after="280"/>
+        <w:ind w:hanging="0" w:left="720"/>
+        <w:rPr/>
+      </w:pPr>
+      <w:r>
+        <w:rPr/>
+        <w:t xml:space="preserve">    </w:t>
+      </w:r>
+      <w:r>
+        <w:rPr/>
+        <w:t>cout &lt;&lt; "-----------------" &lt;&lt; endl;</w:t>
+      </w:r>
+    </w:p>
+    <w:p>
+      <w:pPr>
+        <w:pStyle w:val="Normal"/>
+        <w:spacing w:before="0" w:after="280"/>
+        <w:ind w:hanging="0" w:left="720"/>
+        <w:rPr/>
+      </w:pPr>
+      <w:r>
+        <w:rPr/>
+        <w:t xml:space="preserve">    </w:t>
+      </w:r>
+      <w:r>
+        <w:rPr/>
+        <w:t>for (const auto&amp; edge : edges) {</w:t>
+      </w:r>
+    </w:p>
+    <w:p>
+      <w:pPr>
+        <w:pStyle w:val="Normal"/>
+        <w:spacing w:before="0" w:after="280"/>
+        <w:ind w:hanging="0" w:left="720"/>
+        <w:rPr/>
+      </w:pPr>
+      <w:r>
+        <w:rPr/>
+        <w:t xml:space="preserve">        </w:t>
+      </w:r>
+      <w:r>
+        <w:rPr/>
+        <w:t>cout &lt;&lt; setw(1) &lt;&lt; edge.src &lt;&lt; " - " &lt;&lt; setw(8) &lt;&lt; edge.dest &lt;&lt; setw(10)</w:t>
+      </w:r>
+    </w:p>
+    <w:p>
+      <w:pPr>
+        <w:pStyle w:val="Normal"/>
+        <w:spacing w:before="0" w:after="280"/>
+        <w:ind w:hanging="0" w:left="720"/>
+        <w:rPr/>
+      </w:pPr>
+      <w:r>
+        <w:rPr/>
+        <w:t xml:space="preserve">             </w:t>
+      </w:r>
+      <w:r>
+        <w:rPr/>
+        <w:t>&lt;&lt; edge.weight &lt;&lt; endl;</w:t>
+      </w:r>
+    </w:p>
+    <w:p>
+      <w:pPr>
+        <w:pStyle w:val="Normal"/>
+        <w:spacing w:before="0" w:after="280"/>
+        <w:ind w:hanging="0" w:left="720"/>
+        <w:rPr/>
+      </w:pPr>
+      <w:r>
+        <w:rPr/>
+        <w:t xml:space="preserve">    </w:t>
+      </w:r>
+      <w:r>
+        <w:rPr/>
+        <w:t>}</w:t>
+      </w:r>
+    </w:p>
+    <w:p>
+      <w:pPr>
+        <w:pStyle w:val="Normal"/>
+        <w:spacing w:before="0" w:after="280"/>
+        <w:ind w:hanging="0" w:left="720"/>
+        <w:rPr/>
+      </w:pPr>
+      <w:r>
+        <w:rPr/>
+        <w:t>}</w:t>
+      </w:r>
+    </w:p>
+    <w:p>
+      <w:pPr>
+        <w:pStyle w:val="Normal"/>
+        <w:spacing w:before="0" w:after="280"/>
+        <w:ind w:hanging="0" w:left="720"/>
+        <w:rPr/>
+      </w:pPr>
+      <w:r>
+        <w:rPr/>
+      </w:r>
+    </w:p>
+    <w:p>
+      <w:pPr>
+        <w:pStyle w:val="Normal"/>
+        <w:spacing w:before="0" w:after="280"/>
+        <w:ind w:hanging="0" w:left="720"/>
+        <w:rPr/>
+      </w:pPr>
+      <w:r>
+        <w:rPr/>
+        <w:t>// Function to convert edge list to adjacency matrix</w:t>
+      </w:r>
+    </w:p>
+    <w:p>
+      <w:pPr>
+        <w:pStyle w:val="Normal"/>
+        <w:spacing w:before="0" w:after="280"/>
+        <w:ind w:hanging="0" w:left="720"/>
+        <w:rPr/>
+      </w:pPr>
+      <w:r>
+        <w:rPr/>
+        <w:t>vector&lt;vector&lt;int&gt;&gt; toAdjacencyMatrix(int V, const vector&lt;Edge&gt;&amp; edges)</w:t>
+      </w:r>
+    </w:p>
+    <w:p>
+      <w:pPr>
+        <w:pStyle w:val="Normal"/>
+        <w:spacing w:before="0" w:after="280"/>
+        <w:ind w:hanging="0" w:left="720"/>
+        <w:rPr/>
+      </w:pPr>
+      <w:r>
+        <w:rPr/>
+        <w:t>{</w:t>
+      </w:r>
+    </w:p>
+    <w:p>
+      <w:pPr>
+        <w:pStyle w:val="Normal"/>
+        <w:spacing w:before="0" w:after="280"/>
+        <w:ind w:hanging="0" w:left="720"/>
+        <w:rPr/>
+      </w:pPr>
+      <w:r>
+        <w:rPr/>
+        <w:t xml:space="preserve">    </w:t>
+      </w:r>
+      <w:r>
+        <w:rPr/>
+        <w:t>vector&lt;vector&lt;int&gt;&gt; adjMatrix(V, vector&lt;int&gt;(V, 0));</w:t>
+      </w:r>
+    </w:p>
+    <w:p>
+      <w:pPr>
+        <w:pStyle w:val="Normal"/>
+        <w:spacing w:before="0" w:after="280"/>
+        <w:ind w:hanging="0" w:left="720"/>
+        <w:rPr/>
+      </w:pPr>
+      <w:r>
+        <w:rPr/>
+        <w:t xml:space="preserve">    </w:t>
+      </w:r>
+      <w:r>
+        <w:rPr/>
+        <w:t>for (const auto&amp; edge : edges) {</w:t>
+      </w:r>
+    </w:p>
+    <w:p>
+      <w:pPr>
+        <w:pStyle w:val="Normal"/>
+        <w:spacing w:before="0" w:after="280"/>
+        <w:ind w:hanging="0" w:left="720"/>
+        <w:rPr/>
+      </w:pPr>
+      <w:r>
+        <w:rPr/>
+        <w:t xml:space="preserve">        </w:t>
+      </w:r>
+      <w:r>
+        <w:rPr/>
+        <w:t>adjMatrix[edge.src][edge.dest] = edge.weight;</w:t>
+      </w:r>
+    </w:p>
+    <w:p>
+      <w:pPr>
+        <w:pStyle w:val="Normal"/>
+        <w:spacing w:before="0" w:after="280"/>
+        <w:ind w:hanging="0" w:left="720"/>
+        <w:rPr/>
+      </w:pPr>
+      <w:r>
+        <w:rPr/>
+        <w:t xml:space="preserve">        </w:t>
+      </w:r>
+      <w:r>
+        <w:rPr/>
+        <w:t>adjMatrix[edge.dest][edge.src]</w:t>
+      </w:r>
+    </w:p>
+    <w:p>
+      <w:pPr>
+        <w:pStyle w:val="Normal"/>
+        <w:spacing w:before="0" w:after="280"/>
+        <w:ind w:hanging="0" w:left="720"/>
+        <w:rPr/>
+      </w:pPr>
+      <w:r>
+        <w:rPr/>
+        <w:t xml:space="preserve">            </w:t>
+      </w:r>
+      <w:r>
+        <w:rPr/>
+        <w:t>= edge.weight; // Since the graph is undirected</w:t>
+      </w:r>
+    </w:p>
+    <w:p>
+      <w:pPr>
+        <w:pStyle w:val="Normal"/>
+        <w:spacing w:before="0" w:after="280"/>
+        <w:ind w:hanging="0" w:left="720"/>
+        <w:rPr/>
+      </w:pPr>
+      <w:r>
+        <w:rPr/>
+        <w:t xml:space="preserve">    </w:t>
+      </w:r>
+      <w:r>
+        <w:rPr/>
+        <w:t>}</w:t>
+      </w:r>
+    </w:p>
+    <w:p>
+      <w:pPr>
+        <w:pStyle w:val="Normal"/>
+        <w:spacing w:before="0" w:after="280"/>
+        <w:ind w:hanging="0" w:left="720"/>
+        <w:rPr/>
+      </w:pPr>
+      <w:r>
+        <w:rPr/>
+        <w:t xml:space="preserve">    </w:t>
+      </w:r>
+      <w:r>
+        <w:rPr/>
+        <w:t>return adjMatrix;</w:t>
+      </w:r>
+    </w:p>
+    <w:p>
+      <w:pPr>
+        <w:pStyle w:val="Normal"/>
+        <w:spacing w:before="0" w:after="280"/>
+        <w:ind w:hanging="0" w:left="720"/>
+        <w:rPr/>
+      </w:pPr>
+      <w:r>
+        <w:rPr/>
+        <w:t>}</w:t>
+      </w:r>
+    </w:p>
+    <w:p>
+      <w:pPr>
+        <w:pStyle w:val="Normal"/>
+        <w:spacing w:before="0" w:after="280"/>
+        <w:ind w:hanging="0" w:left="720"/>
+        <w:rPr/>
+      </w:pPr>
+      <w:r>
+        <w:rPr/>
+      </w:r>
+    </w:p>
+    <w:p>
+      <w:pPr>
+        <w:pStyle w:val="Normal"/>
+        <w:spacing w:before="0" w:after="280"/>
+        <w:ind w:hanging="0" w:left="720"/>
+        <w:rPr/>
+      </w:pPr>
+      <w:r>
+        <w:rPr/>
+        <w:t>// Function to find the vertex with the minimum key value</w:t>
+      </w:r>
+    </w:p>
+    <w:p>
+      <w:pPr>
+        <w:pStyle w:val="Normal"/>
+        <w:spacing w:before="0" w:after="280"/>
+        <w:ind w:hanging="0" w:left="720"/>
+        <w:rPr/>
+      </w:pPr>
+      <w:r>
+        <w:rPr/>
+        <w:t>int minKey(const vector&lt;int&gt;&amp; key, const vector&lt;bool&gt;&amp; inMST)</w:t>
+      </w:r>
+    </w:p>
+    <w:p>
+      <w:pPr>
+        <w:pStyle w:val="Normal"/>
+        <w:spacing w:before="0" w:after="280"/>
+        <w:ind w:hanging="0" w:left="720"/>
+        <w:rPr/>
+      </w:pPr>
+      <w:r>
+        <w:rPr/>
+        <w:t>{</w:t>
+      </w:r>
+    </w:p>
+    <w:p>
+      <w:pPr>
+        <w:pStyle w:val="Normal"/>
+        <w:spacing w:before="0" w:after="280"/>
+        <w:ind w:hanging="0" w:left="720"/>
+        <w:rPr/>
+      </w:pPr>
+      <w:r>
+        <w:rPr/>
+        <w:t xml:space="preserve">    </w:t>
+      </w:r>
+      <w:r>
+        <w:rPr/>
+        <w:t>int min = INT_MAX, min_index;</w:t>
+      </w:r>
+    </w:p>
+    <w:p>
+      <w:pPr>
+        <w:pStyle w:val="Normal"/>
+        <w:spacing w:before="0" w:after="280"/>
+        <w:ind w:hanging="0" w:left="720"/>
+        <w:rPr/>
+      </w:pPr>
+      <w:r>
+        <w:rPr/>
+      </w:r>
+    </w:p>
+    <w:p>
+      <w:pPr>
+        <w:pStyle w:val="Normal"/>
+        <w:spacing w:before="0" w:after="280"/>
+        <w:ind w:hanging="0" w:left="720"/>
+        <w:rPr/>
+      </w:pPr>
+      <w:r>
+        <w:rPr/>
+        <w:t xml:space="preserve">    </w:t>
+      </w:r>
+      <w:r>
+        <w:rPr/>
+        <w:t>for (int v = 0; v &lt; key.size(); ++v) {</w:t>
+      </w:r>
+    </w:p>
+    <w:p>
+      <w:pPr>
+        <w:pStyle w:val="Normal"/>
+        <w:spacing w:before="0" w:after="280"/>
+        <w:ind w:hanging="0" w:left="720"/>
+        <w:rPr/>
+      </w:pPr>
+      <w:r>
+        <w:rPr/>
+        <w:t xml:space="preserve">        </w:t>
+      </w:r>
+      <w:r>
+        <w:rPr/>
+        <w:t>if (!inMST[v] &amp;&amp; key[v] &lt; min) {</w:t>
+      </w:r>
+    </w:p>
+    <w:p>
+      <w:pPr>
+        <w:pStyle w:val="Normal"/>
+        <w:spacing w:before="0" w:after="280"/>
+        <w:ind w:hanging="0" w:left="720"/>
+        <w:rPr/>
+      </w:pPr>
+      <w:r>
+        <w:rPr/>
+        <w:t xml:space="preserve">            </w:t>
+      </w:r>
+      <w:r>
+        <w:rPr/>
+        <w:t>min = key[v];</w:t>
+      </w:r>
+    </w:p>
+    <w:p>
+      <w:pPr>
+        <w:pStyle w:val="Normal"/>
+        <w:spacing w:before="0" w:after="280"/>
+        <w:ind w:hanging="0" w:left="720"/>
+        <w:rPr/>
+      </w:pPr>
+      <w:r>
+        <w:rPr/>
+        <w:t xml:space="preserve">            </w:t>
+      </w:r>
+      <w:r>
+        <w:rPr/>
+        <w:t>min_index = v;</w:t>
+      </w:r>
+    </w:p>
+    <w:p>
+      <w:pPr>
+        <w:pStyle w:val="Normal"/>
+        <w:spacing w:before="0" w:after="280"/>
+        <w:ind w:hanging="0" w:left="720"/>
+        <w:rPr/>
+      </w:pPr>
+      <w:r>
+        <w:rPr/>
+        <w:t xml:space="preserve">        </w:t>
+      </w:r>
+      <w:r>
+        <w:rPr/>
+        <w:t>}</w:t>
+      </w:r>
+    </w:p>
+    <w:p>
+      <w:pPr>
+        <w:pStyle w:val="Normal"/>
+        <w:spacing w:before="0" w:after="280"/>
+        <w:ind w:hanging="0" w:left="720"/>
+        <w:rPr/>
+      </w:pPr>
+      <w:r>
+        <w:rPr/>
+        <w:t xml:space="preserve">    </w:t>
+      </w:r>
+      <w:r>
+        <w:rPr/>
+        <w:t>}</w:t>
+      </w:r>
+    </w:p>
+    <w:p>
+      <w:pPr>
+        <w:pStyle w:val="Normal"/>
+        <w:spacing w:before="0" w:after="280"/>
+        <w:ind w:hanging="0" w:left="720"/>
+        <w:rPr/>
+      </w:pPr>
+      <w:r>
+        <w:rPr/>
+      </w:r>
+    </w:p>
+    <w:p>
+      <w:pPr>
+        <w:pStyle w:val="Normal"/>
+        <w:spacing w:before="0" w:after="280"/>
+        <w:ind w:hanging="0" w:left="720"/>
+        <w:rPr/>
+      </w:pPr>
+      <w:r>
+        <w:rPr/>
+        <w:t xml:space="preserve">    </w:t>
+      </w:r>
+      <w:r>
+        <w:rPr/>
+        <w:t>return min_index;</w:t>
+      </w:r>
+    </w:p>
+    <w:p>
+      <w:pPr>
+        <w:pStyle w:val="Normal"/>
+        <w:spacing w:before="0" w:after="280"/>
+        <w:ind w:hanging="0" w:left="720"/>
+        <w:rPr/>
+      </w:pPr>
+      <w:r>
+        <w:rPr/>
+        <w:t>}</w:t>
+      </w:r>
+    </w:p>
+    <w:p>
+      <w:pPr>
+        <w:pStyle w:val="Normal"/>
+        <w:spacing w:before="0" w:after="280"/>
+        <w:ind w:hanging="0" w:left="720"/>
+        <w:rPr/>
+      </w:pPr>
+      <w:r>
+        <w:rPr/>
+      </w:r>
+    </w:p>
+    <w:p>
+      <w:pPr>
+        <w:pStyle w:val="Normal"/>
+        <w:spacing w:before="0" w:after="280"/>
+        <w:ind w:hanging="0" w:left="720"/>
+        <w:rPr/>
+      </w:pPr>
+      <w:r>
+        <w:rPr/>
+        <w:t>// Function to implement Prim's algorithm to find the MST</w:t>
+      </w:r>
+    </w:p>
+    <w:p>
+      <w:pPr>
+        <w:pStyle w:val="Normal"/>
+        <w:spacing w:before="0" w:after="280"/>
+        <w:ind w:hanging="0" w:left="720"/>
+        <w:rPr/>
+      </w:pPr>
+      <w:r>
+        <w:rPr/>
+        <w:t>void primMST(int V, const vector&lt;vector&lt;int&gt;&gt;&amp; graph)</w:t>
+      </w:r>
+    </w:p>
+    <w:p>
+      <w:pPr>
+        <w:pStyle w:val="Normal"/>
+        <w:spacing w:before="0" w:after="280"/>
+        <w:ind w:hanging="0" w:left="720"/>
+        <w:rPr/>
+      </w:pPr>
+      <w:r>
+        <w:rPr/>
+        <w:t>{</w:t>
+      </w:r>
+    </w:p>
+    <w:p>
+      <w:pPr>
+        <w:pStyle w:val="Normal"/>
+        <w:spacing w:before="0" w:after="280"/>
+        <w:ind w:hanging="0" w:left="720"/>
+        <w:rPr/>
+      </w:pPr>
+      <w:r>
+        <w:rPr/>
+        <w:t xml:space="preserve">    </w:t>
+      </w:r>
+      <w:r>
+        <w:rPr/>
+        <w:t>vector&lt;int&gt; parent(V, -1); // Array to store constructed MST</w:t>
+      </w:r>
+    </w:p>
+    <w:p>
+      <w:pPr>
+        <w:pStyle w:val="Normal"/>
+        <w:spacing w:before="0" w:after="280"/>
+        <w:ind w:hanging="0" w:left="720"/>
+        <w:rPr/>
+      </w:pPr>
+      <w:r>
+        <w:rPr/>
+        <w:t xml:space="preserve">    </w:t>
+      </w:r>
+      <w:r>
+        <w:rPr/>
+        <w:t>vector&lt;int&gt; key(V, INT_MAX); // Key values to pick minimum weight edge</w:t>
+      </w:r>
+    </w:p>
+    <w:p>
+      <w:pPr>
+        <w:pStyle w:val="Normal"/>
+        <w:spacing w:before="0" w:after="280"/>
+        <w:ind w:hanging="0" w:left="720"/>
+        <w:rPr/>
+      </w:pPr>
+      <w:r>
+        <w:rPr/>
+        <w:t xml:space="preserve">    </w:t>
+      </w:r>
+      <w:r>
+        <w:rPr/>
+        <w:t>vector&lt;bool&gt; inMST(</w:t>
+      </w:r>
+    </w:p>
+    <w:p>
+      <w:pPr>
+        <w:pStyle w:val="Normal"/>
+        <w:spacing w:before="0" w:after="280"/>
+        <w:ind w:hanging="0" w:left="720"/>
+        <w:rPr/>
+      </w:pPr>
+      <w:r>
+        <w:rPr/>
+        <w:t xml:space="preserve">        </w:t>
+      </w:r>
+      <w:r>
+        <w:rPr/>
+        <w:t>V, false); // To represent vertices not yet included in MST</w:t>
+      </w:r>
+    </w:p>
+    <w:p>
+      <w:pPr>
+        <w:pStyle w:val="Normal"/>
+        <w:spacing w:before="0" w:after="280"/>
+        <w:ind w:hanging="0" w:left="720"/>
+        <w:rPr/>
+      </w:pPr>
+      <w:r>
+        <w:rPr/>
+      </w:r>
+    </w:p>
+    <w:p>
+      <w:pPr>
+        <w:pStyle w:val="Normal"/>
+        <w:spacing w:before="0" w:after="280"/>
+        <w:ind w:hanging="0" w:left="720"/>
+        <w:rPr/>
+      </w:pPr>
+      <w:r>
+        <w:rPr/>
+        <w:t xml:space="preserve">    </w:t>
+      </w:r>
+      <w:r>
+        <w:rPr/>
+        <w:t>key[0] = 0; // Start from the first vertex</w:t>
+      </w:r>
+    </w:p>
+    <w:p>
+      <w:pPr>
+        <w:pStyle w:val="Normal"/>
+        <w:spacing w:before="0" w:after="280"/>
+        <w:ind w:hanging="0" w:left="720"/>
+        <w:rPr/>
+      </w:pPr>
+      <w:r>
+        <w:rPr/>
+      </w:r>
+    </w:p>
+    <w:p>
+      <w:pPr>
+        <w:pStyle w:val="Normal"/>
+        <w:spacing w:before="0" w:after="280"/>
+        <w:ind w:hanging="0" w:left="720"/>
+        <w:rPr/>
+      </w:pPr>
+      <w:r>
+        <w:rPr/>
+        <w:t xml:space="preserve">    </w:t>
+      </w:r>
+      <w:r>
+        <w:rPr/>
+        <w:t>for (int count = 0; count &lt; V - 1; ++count) {</w:t>
+      </w:r>
+    </w:p>
+    <w:p>
+      <w:pPr>
+        <w:pStyle w:val="Normal"/>
+        <w:spacing w:before="0" w:after="280"/>
+        <w:ind w:hanging="0" w:left="720"/>
+        <w:rPr/>
+      </w:pPr>
+      <w:r>
+        <w:rPr/>
+        <w:t xml:space="preserve">        </w:t>
+      </w:r>
+      <w:r>
+        <w:rPr/>
+        <w:t>int u = minKey(key, inMST);</w:t>
+      </w:r>
+    </w:p>
+    <w:p>
+      <w:pPr>
+        <w:pStyle w:val="Normal"/>
+        <w:spacing w:before="0" w:after="280"/>
+        <w:ind w:hanging="0" w:left="720"/>
+        <w:rPr/>
+      </w:pPr>
+      <w:r>
+        <w:rPr/>
+        <w:t xml:space="preserve">        </w:t>
+      </w:r>
+      <w:r>
+        <w:rPr/>
+        <w:t>inMST[u] = true;</w:t>
+      </w:r>
+    </w:p>
+    <w:p>
+      <w:pPr>
+        <w:pStyle w:val="Normal"/>
+        <w:spacing w:before="0" w:after="280"/>
+        <w:ind w:hanging="0" w:left="720"/>
+        <w:rPr/>
+      </w:pPr>
+      <w:r>
+        <w:rPr/>
+      </w:r>
+    </w:p>
+    <w:p>
+      <w:pPr>
+        <w:pStyle w:val="Normal"/>
+        <w:spacing w:before="0" w:after="280"/>
+        <w:ind w:hanging="0" w:left="720"/>
+        <w:rPr/>
+      </w:pPr>
+      <w:r>
+        <w:rPr/>
+        <w:t xml:space="preserve">        </w:t>
+      </w:r>
+      <w:r>
+        <w:rPr/>
+        <w:t>for (int v = 0; v &lt; V; ++v) {</w:t>
+      </w:r>
+    </w:p>
+    <w:p>
+      <w:pPr>
+        <w:pStyle w:val="Normal"/>
+        <w:spacing w:before="0" w:after="280"/>
+        <w:ind w:hanging="0" w:left="720"/>
+        <w:rPr/>
+      </w:pPr>
+      <w:r>
+        <w:rPr/>
+        <w:t xml:space="preserve">            </w:t>
+      </w:r>
+      <w:r>
+        <w:rPr/>
+        <w:t>if (graph[u][v] &amp;&amp; !inMST[v] &amp;&amp; graph[u][v] &lt; key[v]) {</w:t>
+      </w:r>
+    </w:p>
+    <w:p>
+      <w:pPr>
+        <w:pStyle w:val="Normal"/>
+        <w:spacing w:before="0" w:after="280"/>
+        <w:ind w:hanging="0" w:left="720"/>
+        <w:rPr/>
+      </w:pPr>
+      <w:r>
+        <w:rPr/>
+        <w:t xml:space="preserve">                </w:t>
+      </w:r>
+      <w:r>
+        <w:rPr/>
+        <w:t>parent[v] = u;</w:t>
+      </w:r>
+    </w:p>
+    <w:p>
+      <w:pPr>
+        <w:pStyle w:val="Normal"/>
+        <w:spacing w:before="0" w:after="280"/>
+        <w:ind w:hanging="0" w:left="720"/>
+        <w:rPr/>
+      </w:pPr>
+      <w:r>
+        <w:rPr/>
+        <w:t xml:space="preserve">                </w:t>
+      </w:r>
+      <w:r>
+        <w:rPr/>
+        <w:t>key[v] = graph[u][v];</w:t>
+      </w:r>
+    </w:p>
+    <w:p>
+      <w:pPr>
+        <w:pStyle w:val="Normal"/>
+        <w:spacing w:before="0" w:after="280"/>
+        <w:ind w:hanging="0" w:left="720"/>
+        <w:rPr/>
+      </w:pPr>
+      <w:r>
+        <w:rPr/>
+        <w:t xml:space="preserve">            </w:t>
+      </w:r>
+      <w:r>
+        <w:rPr/>
+        <w:t>}</w:t>
+      </w:r>
+    </w:p>
+    <w:p>
+      <w:pPr>
+        <w:pStyle w:val="Normal"/>
+        <w:spacing w:before="0" w:after="280"/>
+        <w:ind w:hanging="0" w:left="720"/>
+        <w:rPr/>
+      </w:pPr>
+      <w:r>
+        <w:rPr/>
+        <w:t xml:space="preserve">        </w:t>
+      </w:r>
+      <w:r>
+        <w:rPr/>
+        <w:t>}</w:t>
+      </w:r>
+    </w:p>
+    <w:p>
+      <w:pPr>
+        <w:pStyle w:val="Normal"/>
+        <w:spacing w:before="0" w:after="280"/>
+        <w:ind w:hanging="0" w:left="720"/>
+        <w:rPr/>
+      </w:pPr>
+      <w:r>
+        <w:rPr/>
+        <w:t xml:space="preserve">    </w:t>
+      </w:r>
+      <w:r>
+        <w:rPr/>
+        <w:t>}</w:t>
+      </w:r>
+    </w:p>
+    <w:p>
+      <w:pPr>
+        <w:pStyle w:val="Normal"/>
+        <w:spacing w:before="0" w:after="280"/>
+        <w:ind w:hanging="0" w:left="720"/>
+        <w:rPr/>
+      </w:pPr>
+      <w:r>
+        <w:rPr/>
+        <w:t xml:space="preserve">    </w:t>
+      </w:r>
+      <w:r>
+        <w:rPr/>
+        <w:t>// Print the constructed MST</w:t>
+      </w:r>
+    </w:p>
+    <w:p>
+      <w:pPr>
+        <w:pStyle w:val="Normal"/>
+        <w:spacing w:before="0" w:after="280"/>
+        <w:ind w:hanging="0" w:left="720"/>
+        <w:rPr/>
+      </w:pPr>
+      <w:r>
+        <w:rPr/>
+        <w:t xml:space="preserve">    </w:t>
+      </w:r>
+      <w:r>
+        <w:rPr/>
+        <w:t>cout &lt;&lt; "\nMinimum Spanning Tree (MST):\n";</w:t>
+      </w:r>
+    </w:p>
+    <w:p>
+      <w:pPr>
+        <w:pStyle w:val="Normal"/>
+        <w:spacing w:before="0" w:after="280"/>
+        <w:ind w:hanging="0" w:left="720"/>
+        <w:rPr/>
+      </w:pPr>
+      <w:r>
+        <w:rPr/>
+        <w:t xml:space="preserve">    </w:t>
+      </w:r>
+      <w:r>
+        <w:rPr/>
+        <w:t>cout &lt;&lt; setw(10) &lt;&lt; left &lt;&lt; "Edges" &lt;&lt; setw(10) &lt;&lt; left &lt;&lt; "Weights"</w:t>
+      </w:r>
+    </w:p>
+    <w:p>
+      <w:pPr>
+        <w:pStyle w:val="Normal"/>
+        <w:spacing w:before="0" w:after="280"/>
+        <w:ind w:hanging="0" w:left="720"/>
+        <w:rPr/>
+      </w:pPr>
+      <w:r>
+        <w:rPr/>
+        <w:t xml:space="preserve">         </w:t>
+      </w:r>
+      <w:r>
+        <w:rPr/>
+        <w:t>&lt;&lt; endl;</w:t>
+      </w:r>
+    </w:p>
+    <w:p>
+      <w:pPr>
+        <w:pStyle w:val="Normal"/>
+        <w:spacing w:before="0" w:after="280"/>
+        <w:ind w:hanging="0" w:left="720"/>
+        <w:rPr/>
+      </w:pPr>
+      <w:r>
+        <w:rPr/>
+        <w:t xml:space="preserve">    </w:t>
+      </w:r>
+      <w:r>
+        <w:rPr/>
+        <w:t>cout &lt;&lt; "------------------" &lt;&lt; endl;</w:t>
+      </w:r>
+    </w:p>
+    <w:p>
+      <w:pPr>
+        <w:pStyle w:val="Normal"/>
+        <w:spacing w:before="0" w:after="280"/>
+        <w:ind w:hanging="0" w:left="720"/>
+        <w:rPr/>
+      </w:pPr>
+      <w:r>
+        <w:rPr/>
+        <w:t xml:space="preserve">    </w:t>
+      </w:r>
+      <w:r>
+        <w:rPr/>
+        <w:t>for (int i = 1; i &lt; V; ++i) {</w:t>
+      </w:r>
+    </w:p>
+    <w:p>
+      <w:pPr>
+        <w:pStyle w:val="Normal"/>
+        <w:spacing w:before="0" w:after="280"/>
+        <w:ind w:hanging="0" w:left="720"/>
+        <w:rPr/>
+      </w:pPr>
+      <w:r>
+        <w:rPr/>
+        <w:t xml:space="preserve">        </w:t>
+      </w:r>
+      <w:r>
+        <w:rPr/>
+        <w:t>cout &lt;&lt; setw(1) &lt;&lt; parent[i] &lt;&lt; " - " &lt;&lt; setw(8) &lt;&lt; i &lt;&lt; setw(10)</w:t>
+      </w:r>
+    </w:p>
+    <w:p>
+      <w:pPr>
+        <w:pStyle w:val="Normal"/>
+        <w:spacing w:before="0" w:after="280"/>
+        <w:ind w:hanging="0" w:left="720"/>
+        <w:rPr/>
+      </w:pPr>
+      <w:r>
+        <w:rPr/>
+        <w:t xml:space="preserve">             </w:t>
+      </w:r>
+      <w:r>
+        <w:rPr/>
+        <w:t>&lt;&lt; graph[i][parent[i]] &lt;&lt; endl;</w:t>
+      </w:r>
+    </w:p>
+    <w:p>
+      <w:pPr>
+        <w:pStyle w:val="Normal"/>
+        <w:spacing w:before="0" w:after="280"/>
+        <w:ind w:hanging="0" w:left="720"/>
+        <w:rPr/>
+      </w:pPr>
+      <w:r>
+        <w:rPr/>
+        <w:t xml:space="preserve">    </w:t>
+      </w:r>
+      <w:r>
+        <w:rPr/>
+        <w:t>}</w:t>
+      </w:r>
+    </w:p>
+    <w:p>
+      <w:pPr>
+        <w:pStyle w:val="Normal"/>
+        <w:spacing w:before="0" w:after="280"/>
+        <w:ind w:hanging="0" w:left="720"/>
+        <w:rPr/>
+      </w:pPr>
+      <w:r>
+        <w:rPr/>
+        <w:t>}</w:t>
+      </w:r>
+    </w:p>
+    <w:p>
+      <w:pPr>
+        <w:pStyle w:val="Normal"/>
+        <w:spacing w:before="0" w:after="280"/>
+        <w:ind w:hanging="0" w:left="720"/>
+        <w:rPr/>
+      </w:pPr>
+      <w:r>
+        <w:rPr/>
+      </w:r>
+    </w:p>
+    <w:p>
+      <w:pPr>
+        <w:pStyle w:val="Normal"/>
+        <w:spacing w:before="0" w:after="280"/>
+        <w:ind w:hanging="0" w:left="720"/>
+        <w:rPr/>
+      </w:pPr>
+      <w:r>
+        <w:rPr/>
+        <w:t>int main() {</w:t>
+      </w:r>
+    </w:p>
+    <w:p>
+      <w:pPr>
+        <w:pStyle w:val="Normal"/>
+        <w:spacing w:before="0" w:after="280"/>
+        <w:ind w:hanging="0" w:left="720"/>
+        <w:rPr/>
+      </w:pPr>
+      <w:r>
+        <w:rPr/>
+        <w:t xml:space="preserve">    </w:t>
+      </w:r>
+      <w:r>
+        <w:rPr/>
+        <w:t>cout &lt;&lt; "\n5C6 - Amit Singhal (11614802722)\n" &lt;&lt; endl;</w:t>
+      </w:r>
+    </w:p>
+    <w:p>
+      <w:pPr>
+        <w:pStyle w:val="Normal"/>
+        <w:spacing w:before="0" w:after="280"/>
+        <w:ind w:hanging="0" w:left="720"/>
+        <w:rPr/>
+      </w:pPr>
+      <w:r>
+        <w:rPr/>
+      </w:r>
+    </w:p>
+    <w:p>
+      <w:pPr>
+        <w:pStyle w:val="Normal"/>
+        <w:spacing w:before="0" w:after="280"/>
+        <w:ind w:hanging="0" w:left="720"/>
+        <w:rPr/>
+      </w:pPr>
+      <w:r>
+        <w:rPr/>
+        <w:t xml:space="preserve">    </w:t>
+      </w:r>
+      <w:r>
+        <w:rPr/>
+        <w:t>int V = 4; // Number of vertices in the graph</w:t>
+      </w:r>
+    </w:p>
+    <w:p>
+      <w:pPr>
+        <w:pStyle w:val="Normal"/>
+        <w:spacing w:before="0" w:after="280"/>
+        <w:ind w:hanging="0" w:left="720"/>
+        <w:rPr/>
+      </w:pPr>
+      <w:r>
+        <w:rPr/>
+        <w:t xml:space="preserve">    </w:t>
+      </w:r>
+      <w:r>
+        <w:rPr/>
+        <w:t xml:space="preserve">vector&lt;Edge&gt; edges = { { 0, 1, 7 }, { 0, 2, 9 }, { 0, 3, 14 }, </w:t>
+      </w:r>
+    </w:p>
+    <w:p>
+      <w:pPr>
+        <w:pStyle w:val="Normal"/>
+        <w:spacing w:before="0" w:after="280"/>
+        <w:ind w:hanging="0" w:left="720"/>
+        <w:rPr/>
+      </w:pPr>
+      <w:r>
+        <w:rPr/>
+        <w:tab/>
+        <w:tab/>
+        <w:tab/>
+        <w:t xml:space="preserve">         { 1, 2, 10 }, { 1, 3, 15 }, { 2, 3, 11 } };</w:t>
+      </w:r>
+    </w:p>
+    <w:p>
+      <w:pPr>
+        <w:pStyle w:val="Normal"/>
+        <w:spacing w:before="0" w:after="280"/>
+        <w:ind w:hanging="0" w:left="720"/>
+        <w:rPr/>
+      </w:pPr>
+      <w:r>
+        <w:rPr/>
+      </w:r>
+    </w:p>
+    <w:p>
+      <w:pPr>
+        <w:pStyle w:val="Normal"/>
+        <w:spacing w:before="0" w:after="280"/>
+        <w:ind w:hanging="0" w:left="720"/>
+        <w:rPr/>
+      </w:pPr>
+      <w:r>
+        <w:rPr/>
+        <w:t xml:space="preserve">    </w:t>
+      </w:r>
+      <w:r>
+        <w:rPr/>
+        <w:t>displayGraph(V, edges);</w:t>
+      </w:r>
+    </w:p>
+    <w:p>
+      <w:pPr>
+        <w:pStyle w:val="Normal"/>
+        <w:spacing w:before="0" w:after="280"/>
+        <w:ind w:hanging="0" w:left="720"/>
+        <w:rPr/>
+      </w:pPr>
+      <w:r>
+        <w:rPr/>
+      </w:r>
+    </w:p>
+    <w:p>
+      <w:pPr>
+        <w:pStyle w:val="Normal"/>
+        <w:spacing w:before="0" w:after="280"/>
+        <w:ind w:hanging="0" w:left="720"/>
+        <w:rPr/>
+      </w:pPr>
+      <w:r>
+        <w:rPr/>
+        <w:t xml:space="preserve">    </w:t>
+      </w:r>
+      <w:r>
+        <w:rPr/>
+        <w:t>// Convert edge list to adjacency matrix</w:t>
+      </w:r>
+    </w:p>
+    <w:p>
+      <w:pPr>
+        <w:pStyle w:val="Normal"/>
+        <w:spacing w:before="0" w:after="280"/>
+        <w:ind w:hanging="0" w:left="720"/>
+        <w:rPr/>
+      </w:pPr>
+      <w:r>
+        <w:rPr/>
+        <w:t xml:space="preserve">    </w:t>
+      </w:r>
+      <w:r>
+        <w:rPr/>
+        <w:t>vector&lt;vector&lt;int&gt;&gt; adjMatrix = toAdjacencyMatrix(V, edges);</w:t>
+      </w:r>
+    </w:p>
+    <w:p>
+      <w:pPr>
+        <w:pStyle w:val="Normal"/>
+        <w:spacing w:before="0" w:after="280"/>
+        <w:ind w:hanging="0" w:left="720"/>
+        <w:rPr/>
+      </w:pPr>
+      <w:r>
+        <w:rPr/>
+      </w:r>
+    </w:p>
+    <w:p>
+      <w:pPr>
+        <w:pStyle w:val="Normal"/>
+        <w:spacing w:before="0" w:after="280"/>
+        <w:ind w:hanging="0" w:left="720"/>
+        <w:rPr/>
+      </w:pPr>
+      <w:r>
+        <w:rPr/>
+        <w:t xml:space="preserve">    </w:t>
+      </w:r>
+      <w:r>
+        <w:rPr/>
+        <w:t>// Measure the time taken to find the MST</w:t>
+      </w:r>
+    </w:p>
+    <w:p>
+      <w:pPr>
+        <w:pStyle w:val="Normal"/>
+        <w:spacing w:before="0" w:after="280"/>
+        <w:ind w:hanging="0" w:left="720"/>
+        <w:rPr/>
+      </w:pPr>
+      <w:r>
+        <w:rPr/>
+        <w:t xml:space="preserve">    </w:t>
+      </w:r>
+      <w:r>
+        <w:rPr/>
+        <w:t>auto start = high_resolution_clock::now();</w:t>
+      </w:r>
+    </w:p>
+    <w:p>
+      <w:pPr>
+        <w:pStyle w:val="Normal"/>
+        <w:spacing w:before="0" w:after="280"/>
+        <w:ind w:hanging="0" w:left="720"/>
+        <w:rPr/>
+      </w:pPr>
+      <w:r>
+        <w:rPr/>
+        <w:t xml:space="preserve">    </w:t>
+      </w:r>
+      <w:r>
+        <w:rPr/>
+        <w:t>primMST(V, adjMatrix);</w:t>
+      </w:r>
+    </w:p>
+    <w:p>
+      <w:pPr>
+        <w:pStyle w:val="Normal"/>
+        <w:spacing w:before="0" w:after="280"/>
+        <w:ind w:hanging="0" w:left="720"/>
+        <w:rPr/>
+      </w:pPr>
+      <w:r>
+        <w:rPr/>
+        <w:t xml:space="preserve">    </w:t>
+      </w:r>
+      <w:r>
+        <w:rPr/>
+        <w:t>auto stop = high_resolution_clock::now();</w:t>
+      </w:r>
+    </w:p>
+    <w:p>
+      <w:pPr>
+        <w:pStyle w:val="Normal"/>
+        <w:spacing w:before="0" w:after="280"/>
+        <w:ind w:hanging="0" w:left="720"/>
+        <w:rPr/>
+      </w:pPr>
+      <w:r>
+        <w:rPr/>
+        <w:t xml:space="preserve">    </w:t>
+      </w:r>
+      <w:r>
+        <w:rPr/>
+        <w:t>auto duration = duration_cast&lt;microseconds&gt;(stop - start);</w:t>
+      </w:r>
+    </w:p>
+    <w:p>
+      <w:pPr>
+        <w:pStyle w:val="Normal"/>
+        <w:spacing w:before="0" w:after="280"/>
+        <w:ind w:hanging="0" w:left="720"/>
+        <w:rPr/>
+      </w:pPr>
+      <w:r>
+        <w:rPr/>
+      </w:r>
+    </w:p>
+    <w:p>
+      <w:pPr>
+        <w:pStyle w:val="Normal"/>
+        <w:spacing w:before="0" w:after="280"/>
+        <w:ind w:hanging="0" w:left="720"/>
+        <w:rPr/>
+      </w:pPr>
+      <w:r>
+        <w:rPr/>
+        <w:t xml:space="preserve">    </w:t>
+      </w:r>
+      <w:r>
+        <w:rPr/>
+        <w:t>cout &lt;&lt; "\nTime taken to find MST: " &lt;&lt; duration.count()</w:t>
+      </w:r>
+    </w:p>
+    <w:p>
+      <w:pPr>
+        <w:pStyle w:val="Normal"/>
+        <w:spacing w:before="0" w:after="280"/>
+        <w:ind w:hanging="0" w:left="720"/>
+        <w:rPr/>
+      </w:pPr>
+      <w:r>
+        <w:rPr/>
+        <w:t xml:space="preserve">         </w:t>
+      </w:r>
+      <w:r>
+        <w:rPr/>
+        <w:t>&lt;&lt; " microseconds\n";</w:t>
+      </w:r>
+    </w:p>
+    <w:p>
+      <w:pPr>
+        <w:pStyle w:val="Normal"/>
+        <w:spacing w:before="0" w:after="280"/>
+        <w:ind w:hanging="0" w:left="720"/>
+        <w:rPr/>
+      </w:pPr>
+      <w:r>
+        <w:rPr/>
+      </w:r>
+    </w:p>
+    <w:p>
+      <w:pPr>
+        <w:pStyle w:val="Normal"/>
+        <w:spacing w:before="0" w:after="280"/>
+        <w:ind w:hanging="0" w:left="720"/>
+        <w:rPr/>
+      </w:pPr>
+      <w:r>
+        <w:rPr/>
+        <w:t xml:space="preserve">    </w:t>
+      </w:r>
+      <w:r>
+        <w:rPr/>
+        <w:t>return 0;</w:t>
+      </w:r>
+    </w:p>
+    <w:p>
+      <w:pPr>
+        <w:pStyle w:val="Normal"/>
+        <w:spacing w:before="0" w:after="280"/>
+        <w:ind w:hanging="0" w:left="720"/>
+        <w:rPr/>
+      </w:pPr>
+      <w:r>
+        <w:rPr/>
+        <w:t>}</w:t>
+      </w:r>
+    </w:p>
+    <w:p>
+      <w:pPr>
+        <w:pStyle w:val="Normal"/>
+        <w:spacing w:before="0" w:after="223"/>
+        <w:ind w:hanging="0" w:left="720"/>
+        <w:rPr>
+          <w:rFonts w:ascii="Liberation Sans" w:hAnsi="Liberation Sans"/>
+          <w:sz w:val="24"/>
+          <w:szCs w:val="24"/>
+        </w:rPr>
+      </w:pPr>
+      <w:r>
+        <w:rPr>
+          <w:rFonts w:ascii="Liberation Sans" w:hAnsi="Liberation Sans"/>
+          <w:sz w:val="24"/>
+          <w:szCs w:val="24"/>
+        </w:rPr>
+        <mc:AlternateContent>
+          <mc:Choice Requires="wps">
+            <w:drawing>
+              <wp:anchor behindDoc="0" distT="0" distB="0" distL="0" distR="0" simplePos="0" locked="0" layoutInCell="1" allowOverlap="1" relativeHeight="77">
+                <wp:simplePos x="0" y="0"/>
+                <wp:positionH relativeFrom="column">
+                  <wp:posOffset>250825</wp:posOffset>
+                </wp:positionH>
+                <wp:positionV relativeFrom="paragraph">
+                  <wp:posOffset>348615</wp:posOffset>
+                </wp:positionV>
+                <wp:extent cx="4469765" cy="571500"/>
+                <wp:effectExtent l="0" t="0" r="0" b="0"/>
+                <wp:wrapNone/>
+                <wp:docPr id="42" name="Text Frame 27"/>
+                <a:graphic xmlns:a="http://schemas.openxmlformats.org/drawingml/2006/main">
+                  <a:graphicData uri="http://schemas.microsoft.com/office/word/2010/wordprocessingShape">
+                    <wps:wsp>
+                      <wps:cNvSpPr/>
+                      <wps:spPr>
+                        <a:xfrm>
+                          <a:off x="0" y="0"/>
+                          <a:ext cx="4469760" cy="571680"/>
+                        </a:xfrm>
+                        <a:prstGeom prst="rect">
+                          <a:avLst/>
+                        </a:prstGeom>
+                        <a:noFill/>
+                        <a:ln w="0">
+                          <a:noFill/>
+                        </a:ln>
+                      </wps:spPr>
+                      <wps:style>
+                        <a:lnRef idx="0"/>
+                        <a:fillRef idx="0"/>
+                        <a:effectRef idx="0"/>
+                        <a:fontRef idx="minor"/>
+                      </wps:style>
+                      <wps:txbx>
+                        <w:txbxContent>
+                          <w:p>
+                            <w:pPr>
+                              <w:pStyle w:val="FrameContents"/>
+                              <w:overflowPunct w:val="false"/>
+                              <w:spacing w:lineRule="auto" w:line="240" w:before="0" w:after="0"/>
+                              <w:rPr/>
+                            </w:pPr>
+                            <w:r>
+                              <w:rPr>
+                                <w:rFonts w:eastAsia="Calibri" w:cs="" w:cstheme="minorBidi" w:eastAsiaTheme="minorHAnsi"/>
+                                <w:color w:val="000000"/>
+                                <w:sz w:val="40"/>
+                                <w:szCs w:val="40"/>
+                              </w:rPr>
+                              <w:t>Output  ::</w:t>
+                            </w:r>
+                          </w:p>
+                        </w:txbxContent>
+                      </wps:txbx>
+                      <wps:bodyPr lIns="0" rIns="0" tIns="0" bIns="0" anchor="t">
+                        <a:noAutofit/>
+                      </wps:bodyPr>
+                    </wps:wsp>
+                  </a:graphicData>
+                </a:graphic>
+              </wp:anchor>
+            </w:drawing>
+          </mc:Choice>
+          <mc:Fallback>
+            <w:pict>
+              <v:rect id="shape_0" ID="Text Frame 27" path="m0,0l-2147483645,0l-2147483645,-2147483646l0,-2147483646xe" stroked="f" o:allowincell="f" style="position:absolute;margin-left:19.75pt;margin-top:27.45pt;width:351.9pt;height:44.95pt;mso-wrap-style:square;v-text-anchor:top">
+                <v:fill o:detectmouseclick="t" on="false"/>
+                <v:stroke color="#3465a4" joinstyle="round" endcap="flat"/>
+                <v:textbox>
+                  <w:txbxContent>
+                    <w:p>
+                      <w:pPr>
+                        <w:pStyle w:val="FrameContents"/>
+                        <w:overflowPunct w:val="false"/>
+                        <w:spacing w:lineRule="auto" w:line="240" w:before="0" w:after="0"/>
+                        <w:rPr/>
+                      </w:pPr>
+                      <w:r>
+                        <w:rPr>
+                          <w:rFonts w:eastAsia="Calibri" w:cs="" w:cstheme="minorBidi" w:eastAsiaTheme="minorHAnsi"/>
+                          <w:color w:val="000000"/>
+                          <w:sz w:val="40"/>
+                          <w:szCs w:val="40"/>
+                        </w:rPr>
+                        <w:t>Output  ::</w:t>
+                      </w:r>
+                    </w:p>
+                  </w:txbxContent>
+                </v:textbox>
+                <w10:wrap type="none"/>
+              </v:rect>
+            </w:pict>
+          </mc:Fallback>
+        </mc:AlternateContent>
+        <w:drawing>
+          <wp:anchor behindDoc="0" distT="0" distB="0" distL="0" distR="0" simplePos="0" locked="0" layoutInCell="0" allowOverlap="1" relativeHeight="79">
+            <wp:simplePos x="0" y="0"/>
+            <wp:positionH relativeFrom="column">
+              <wp:posOffset>228600</wp:posOffset>
+            </wp:positionH>
+            <wp:positionV relativeFrom="paragraph">
+              <wp:posOffset>960120</wp:posOffset>
+            </wp:positionV>
+            <wp:extent cx="6371590" cy="4055110"/>
+            <wp:effectExtent l="0" t="0" r="0" b="0"/>
+            <wp:wrapSquare wrapText="largest"/>
+            <wp:docPr id="43" name="Image8" descr=""/>
+            <wp:cNvGraphicFramePr>
+              <a:graphicFrameLocks xmlns:a="http://schemas.openxmlformats.org/drawingml/2006/main" noChangeAspect="1"/>
+            </wp:cNvGraphicFramePr>
+            <a:graphic xmlns:a="http://schemas.openxmlformats.org/drawingml/2006/main">
+              <a:graphicData uri="http://schemas.openxmlformats.org/drawingml/2006/picture">
+                <pic:pic xmlns:pic="http://schemas.openxmlformats.org/drawingml/2006/picture">
+                  <pic:nvPicPr>
+                    <pic:cNvPr id="43" name="Image8" descr=""/>
+                    <pic:cNvPicPr>
+                      <a:picLocks noChangeAspect="1" noChangeArrowheads="1"/>
+                    </pic:cNvPicPr>
+                  </pic:nvPicPr>
+                  <pic:blipFill>
+                    <a:blip r:embed="rId9"/>
+                    <a:stretch>
+                      <a:fillRect/>
+                    </a:stretch>
+                  </pic:blipFill>
+                  <pic:spPr bwMode="auto">
+                    <a:xfrm>
+                      <a:off x="0" y="0"/>
+                      <a:ext cx="6371590" cy="4055110"/>
                     </a:xfrm>
                     <a:prstGeom prst="rect">
                       <a:avLst/>

</xml_diff>